<commit_message>
updated document with better formulas
</commit_message>
<xml_diff>
--- a/FinalProjectDoc.docx
+++ b/FinalProjectDoc.docx
@@ -59,15 +59,7 @@
         <w:t xml:space="preserve">using </w:t>
       </w:r>
       <w:r>
-        <w:t xml:space="preserve">a </w:t>
-      </w:r>
-      <w:proofErr w:type="spellStart"/>
-      <w:r>
-        <w:t>javascript</w:t>
-      </w:r>
-      <w:proofErr w:type="spellEnd"/>
-      <w:r>
-        <w:t xml:space="preserve"> library called Paper.js which is </w:t>
+        <w:t xml:space="preserve">a javascript library called Paper.js which is </w:t>
       </w:r>
       <w:r>
         <w:t xml:space="preserve">a browser based technology capable of 2 dimensional graphics and mathematics processing.  </w:t>
@@ -189,15 +181,7 @@
     </w:p>
     <w:p>
       <w:r>
-        <w:t xml:space="preserve">The 2D </w:t>
-      </w:r>
-      <w:proofErr w:type="spellStart"/>
-      <w:r>
-        <w:t>javascript</w:t>
-      </w:r>
-      <w:proofErr w:type="spellEnd"/>
-      <w:r>
-        <w:t xml:space="preserve"> framework, Paper.js, i</w:t>
+        <w:t>The 2D javascript framework, Paper.js, i</w:t>
       </w:r>
       <w:r>
         <w:t>s a simple and powerful API for visualization of physical processes.  However, it has some limitations, which will be common to all browser libraries.</w:t>
@@ -257,19 +241,15 @@
       <w:r>
         <w:t xml:space="preserve">Ideally, we’d compare the total surface area of each of the atoms with the total surface area of the substrate.  However, because we are working with pixels and not </w:t>
       </w:r>
-      <w:proofErr w:type="spellStart"/>
-      <w:r>
-        <w:t>continuious</w:t>
-      </w:r>
-      <w:proofErr w:type="spellEnd"/>
-      <w:r>
-        <w:t xml:space="preserve"> lengths, the reported area of the dots was much higher that their actual area.  </w:t>
-      </w:r>
-      <w:proofErr w:type="gramStart"/>
-      <w:r>
-        <w:t>Therefore</w:t>
-      </w:r>
-      <w:proofErr w:type="gramEnd"/>
+      <w:r>
+        <w:t>continuous</w:t>
+      </w:r>
+      <w:r>
+        <w:t xml:space="preserve"> lengths, the reported area of the dots was much higher that their actual area.  Therefore</w:t>
+      </w:r>
+      <w:r>
+        <w:t>,</w:t>
+      </w:r>
       <w:r>
         <w:t xml:space="preserve"> I had to multiply the area of the drawing area by pi squared.  That seemed to do the trick.</w:t>
       </w:r>
@@ -682,143 +662,7 @@
         <w:rPr>
           <w:rFonts w:eastAsiaTheme="minorEastAsia"/>
         </w:rPr>
-        <w:t>The atoms should move along the surface based on the temperature.</w:t>
-      </w:r>
-    </w:p>
-    <w:p>
-      <w:pPr>
-        <w:rPr>
-          <w:rFonts w:eastAsiaTheme="minorEastAsia"/>
-        </w:rPr>
-      </w:pPr>
-      <w:r>
-        <w:rPr>
-          <w:rFonts w:eastAsiaTheme="minorEastAsia"/>
-        </w:rPr>
-        <w:t>Higher energy, from a higher temperature, dictates the motion.</w:t>
-      </w:r>
-    </w:p>
-    <w:p>
-      <w:pPr>
-        <w:rPr>
-          <w:rFonts w:eastAsiaTheme="minorEastAsia"/>
-        </w:rPr>
-      </w:pPr>
-      <w:r>
-        <w:rPr>
-          <w:rFonts w:eastAsiaTheme="minorEastAsia"/>
-        </w:rPr>
-        <w:t xml:space="preserve">I want 0 K to result in no movement, and I want the max temperature of 1687.15 K (the melting point of Si) to result in the maximum possible movement of 550 </w:t>
-      </w:r>
-      <w:r>
-        <w:rPr>
-          <w:rFonts w:eastAsiaTheme="minorEastAsia"/>
-        </w:rPr>
-        <w:t>pixels</w:t>
-      </w:r>
-      <w:r>
-        <w:rPr>
-          <w:rFonts w:eastAsiaTheme="minorEastAsia"/>
-        </w:rPr>
-        <w:t>.</w:t>
-      </w:r>
-    </w:p>
-    <w:p>
-      <w:pPr>
-        <w:rPr>
-          <w:rFonts w:eastAsiaTheme="minorEastAsia"/>
-        </w:rPr>
-      </w:pPr>
-      <w:r>
-        <w:rPr>
-          <w:rFonts w:eastAsiaTheme="minorEastAsia"/>
-        </w:rPr>
-        <w:t>Unfortunately, since a pixel is an arbitrary unit, the velocity (</w:t>
-      </w:r>
-      <w:proofErr w:type="spellStart"/>
-      <w:r>
-        <w:rPr>
-          <w:rFonts w:eastAsiaTheme="minorEastAsia"/>
-        </w:rPr>
-        <w:t>dpix</w:t>
-      </w:r>
-      <w:r>
-        <w:rPr>
-          <w:rFonts w:eastAsiaTheme="minorEastAsia"/>
-        </w:rPr>
-        <w:t>el</w:t>
-      </w:r>
-      <w:proofErr w:type="spellEnd"/>
-      <w:r>
-        <w:rPr>
-          <w:rFonts w:eastAsiaTheme="minorEastAsia"/>
-        </w:rPr>
-        <w:t>/</w:t>
-      </w:r>
-      <w:proofErr w:type="spellStart"/>
-      <w:r>
-        <w:rPr>
-          <w:rFonts w:eastAsiaTheme="minorEastAsia"/>
-        </w:rPr>
-        <w:t>dt</w:t>
-      </w:r>
-      <w:proofErr w:type="spellEnd"/>
-      <w:r>
-        <w:rPr>
-          <w:rFonts w:eastAsiaTheme="minorEastAsia"/>
-        </w:rPr>
-        <w:t>) is also arbitrary</w:t>
-      </w:r>
-    </w:p>
-    <w:p>
-      <w:pPr>
-        <w:rPr>
-          <w:rFonts w:eastAsiaTheme="minorEastAsia"/>
-        </w:rPr>
-      </w:pPr>
-      <w:r>
-        <w:rPr>
-          <w:rFonts w:eastAsiaTheme="minorEastAsia"/>
-        </w:rPr>
-        <w:t>Therefore</w:t>
-      </w:r>
-      <w:r>
-        <w:rPr>
-          <w:rFonts w:eastAsiaTheme="minorEastAsia"/>
-        </w:rPr>
-        <w:t>,</w:t>
-      </w:r>
-      <w:r>
-        <w:rPr>
-          <w:rFonts w:eastAsiaTheme="minorEastAsia"/>
-        </w:rPr>
-        <w:t xml:space="preserve"> the maximum motion per degree Kelvin is 3.067575 or just 3</w:t>
-      </w:r>
-    </w:p>
-    <w:p>
-      <w:pPr>
-        <w:rPr>
-          <w:rFonts w:eastAsiaTheme="minorEastAsia"/>
-        </w:rPr>
-      </w:pPr>
-      <w:r>
-        <w:rPr>
-          <w:rFonts w:eastAsiaTheme="minorEastAsia"/>
-        </w:rPr>
-        <w:t>That might be too much.  Might want to subtract some.</w:t>
-      </w:r>
-    </w:p>
-    <w:p>
-      <w:pPr>
-        <w:rPr>
-          <w:rFonts w:eastAsiaTheme="minorEastAsia"/>
-        </w:rPr>
-      </w:pPr>
-      <w:r>
-        <w:rPr>
-          <w:rFonts w:eastAsiaTheme="minorEastAsia"/>
-        </w:rPr>
-        <w:t>Alternatively</w:t>
+        <w:t>Ideally, we’ll use this formula</w:t>
       </w:r>
     </w:p>
     <w:p>
@@ -833,8 +677,39 @@
             <w:rPr>
               <w:rFonts w:ascii="Cambria Math" w:eastAsiaTheme="minorEastAsia" w:hAnsi="Cambria Math"/>
             </w:rPr>
-            <w:lastRenderedPageBreak/>
-            <m:t>E=kT→T=</m:t>
+            <m:t>E=</m:t>
+          </m:r>
+          <m:sSub>
+            <m:sSubPr>
+              <m:ctrlPr>
+                <w:rPr>
+                  <w:rFonts w:ascii="Cambria Math" w:eastAsiaTheme="minorEastAsia" w:hAnsi="Cambria Math"/>
+                  <w:i/>
+                </w:rPr>
+              </m:ctrlPr>
+            </m:sSubPr>
+            <m:e>
+              <m:r>
+                <w:rPr>
+                  <w:rFonts w:ascii="Cambria Math" w:eastAsiaTheme="minorEastAsia" w:hAnsi="Cambria Math"/>
+                </w:rPr>
+                <m:t>k</m:t>
+              </m:r>
+            </m:e>
+            <m:sub>
+              <m:r>
+                <w:rPr>
+                  <w:rFonts w:ascii="Cambria Math" w:eastAsiaTheme="minorEastAsia" w:hAnsi="Cambria Math"/>
+                </w:rPr>
+                <m:t>B</m:t>
+              </m:r>
+            </m:sub>
+          </m:sSub>
+          <m:r>
+            <w:rPr>
+              <w:rFonts w:ascii="Cambria Math" w:eastAsiaTheme="minorEastAsia" w:hAnsi="Cambria Math"/>
+            </w:rPr>
+            <m:t>T→T=</m:t>
           </m:r>
           <m:f>
             <m:fPr>
@@ -854,12 +729,32 @@
               </m:r>
             </m:num>
             <m:den>
-              <m:r>
-                <w:rPr>
-                  <w:rFonts w:ascii="Cambria Math" w:eastAsiaTheme="minorEastAsia" w:hAnsi="Cambria Math"/>
-                </w:rPr>
-                <m:t>k</m:t>
-              </m:r>
+              <m:sSub>
+                <m:sSubPr>
+                  <m:ctrlPr>
+                    <w:rPr>
+                      <w:rFonts w:ascii="Cambria Math" w:eastAsiaTheme="minorEastAsia" w:hAnsi="Cambria Math"/>
+                      <w:i/>
+                    </w:rPr>
+                  </m:ctrlPr>
+                </m:sSubPr>
+                <m:e>
+                  <m:r>
+                    <w:rPr>
+                      <w:rFonts w:ascii="Cambria Math" w:eastAsiaTheme="minorEastAsia" w:hAnsi="Cambria Math"/>
+                    </w:rPr>
+                    <m:t>k</m:t>
+                  </m:r>
+                </m:e>
+                <m:sub>
+                  <m:r>
+                    <w:rPr>
+                      <w:rFonts w:ascii="Cambria Math" w:eastAsiaTheme="minorEastAsia" w:hAnsi="Cambria Math"/>
+                    </w:rPr>
+                    <m:t>B</m:t>
+                  </m:r>
+                </m:sub>
+              </m:sSub>
             </m:den>
           </m:f>
           <m:r>
@@ -886,12 +781,32 @@
               </m:r>
             </m:num>
             <m:den>
-              <m:r>
-                <w:rPr>
-                  <w:rFonts w:ascii="Cambria Math" w:eastAsiaTheme="minorEastAsia" w:hAnsi="Cambria Math"/>
-                </w:rPr>
-                <m:t>k</m:t>
-              </m:r>
+              <m:sSub>
+                <m:sSubPr>
+                  <m:ctrlPr>
+                    <w:rPr>
+                      <w:rFonts w:ascii="Cambria Math" w:eastAsiaTheme="minorEastAsia" w:hAnsi="Cambria Math"/>
+                      <w:i/>
+                    </w:rPr>
+                  </m:ctrlPr>
+                </m:sSubPr>
+                <m:e>
+                  <m:r>
+                    <w:rPr>
+                      <w:rFonts w:ascii="Cambria Math" w:eastAsiaTheme="minorEastAsia" w:hAnsi="Cambria Math"/>
+                    </w:rPr>
+                    <m:t>k</m:t>
+                  </m:r>
+                </m:e>
+                <m:sub>
+                  <m:r>
+                    <w:rPr>
+                      <w:rFonts w:ascii="Cambria Math" w:eastAsiaTheme="minorEastAsia" w:hAnsi="Cambria Math"/>
+                    </w:rPr>
+                    <m:t>B</m:t>
+                  </m:r>
+                </m:sub>
+              </m:sSub>
             </m:den>
           </m:f>
           <m:f>
@@ -956,7 +871,25 @@
             <w:rPr>
               <w:rFonts w:ascii="Cambria Math" w:eastAsiaTheme="minorEastAsia" w:hAnsi="Cambria Math"/>
             </w:rPr>
-            <m:t>⇒v=</m:t>
+            <m:t xml:space="preserve">     </m:t>
+          </m:r>
+          <m:r>
+            <w:rPr>
+              <w:rFonts w:ascii="Cambria Math" w:eastAsiaTheme="minorEastAsia" w:hAnsi="Cambria Math"/>
+            </w:rPr>
+            <m:t>⇒</m:t>
+          </m:r>
+          <m:r>
+            <w:rPr>
+              <w:rFonts w:ascii="Cambria Math" w:eastAsiaTheme="minorEastAsia" w:hAnsi="Cambria Math"/>
+            </w:rPr>
+            <m:t xml:space="preserve">     </m:t>
+          </m:r>
+          <m:r>
+            <w:rPr>
+              <w:rFonts w:ascii="Cambria Math" w:eastAsiaTheme="minorEastAsia" w:hAnsi="Cambria Math"/>
+            </w:rPr>
+            <m:t>v=</m:t>
           </m:r>
           <m:rad>
             <m:radPr>
@@ -984,14 +917,34 @@
                     <w:rPr>
                       <w:rFonts w:ascii="Cambria Math" w:eastAsiaTheme="minorEastAsia" w:hAnsi="Cambria Math"/>
                     </w:rPr>
-                    <m:t>T</m:t>
+                    <m:t>T2</m:t>
                   </m:r>
-                  <m:r>
-                    <w:rPr>
-                      <w:rFonts w:ascii="Cambria Math" w:eastAsiaTheme="minorEastAsia" w:hAnsi="Cambria Math"/>
-                    </w:rPr>
-                    <m:t>2k</m:t>
-                  </m:r>
+                  <m:sSub>
+                    <m:sSubPr>
+                      <m:ctrlPr>
+                        <w:rPr>
+                          <w:rFonts w:ascii="Cambria Math" w:eastAsiaTheme="minorEastAsia" w:hAnsi="Cambria Math"/>
+                          <w:i/>
+                        </w:rPr>
+                      </m:ctrlPr>
+                    </m:sSubPr>
+                    <m:e>
+                      <m:r>
+                        <w:rPr>
+                          <w:rFonts w:ascii="Cambria Math" w:eastAsiaTheme="minorEastAsia" w:hAnsi="Cambria Math"/>
+                        </w:rPr>
+                        <m:t>k</m:t>
+                      </m:r>
+                    </m:e>
+                    <m:sub>
+                      <m:r>
+                        <w:rPr>
+                          <w:rFonts w:ascii="Cambria Math" w:eastAsiaTheme="minorEastAsia" w:hAnsi="Cambria Math"/>
+                        </w:rPr>
+                        <m:t>B</m:t>
+                      </m:r>
+                    </m:sub>
+                  </m:sSub>
                 </m:num>
                 <m:den>
                   <m:r>
@@ -1009,53 +962,13 @@
     </w:p>
     <w:p>
       <w:r>
-        <w:t xml:space="preserve">But we don’t really know the mass, and we don’t know how to translate </w:t>
-      </w:r>
-      <w:proofErr w:type="spellStart"/>
-      <w:r>
-        <w:t>pixles</w:t>
-      </w:r>
-      <w:proofErr w:type="spellEnd"/>
-      <w:r>
-        <w:t>.  This is a potential enhancement.</w:t>
-      </w:r>
-      <w:r>
-        <w:t xml:space="preserve"> </w:t>
-      </w:r>
-    </w:p>
-    <w:p>
-      <w:r>
-        <w:t xml:space="preserve">We’ve been using Si as our base unit.  The Atomic weight of Si is 28 </w:t>
-      </w:r>
-      <w:proofErr w:type="spellStart"/>
-      <w:r>
-        <w:t>amu</w:t>
-      </w:r>
-      <w:proofErr w:type="spellEnd"/>
-      <w:r>
-        <w:t xml:space="preserve">.  Figure out the mass of one atom of Si, and then figure out k, and that will give </w:t>
-      </w:r>
-      <w:r>
-        <w:t>you the needed velocity based on temperature.</w:t>
-      </w:r>
-    </w:p>
-    <w:p>
-      <w:r>
-        <w:t xml:space="preserve">That will be essential pixels per second.  Since our step size is .25 seconds, then we will move the thing that times .25 pixels per process. </w:t>
-      </w:r>
-    </w:p>
-    <w:p/>
-    <w:p>
-      <w:pPr>
-        <w:pStyle w:val="Heading3"/>
-      </w:pPr>
-      <w:r>
-        <w:t>Desorption Rate</w:t>
-      </w:r>
-    </w:p>
-    <w:p>
-      <w:r>
-        <w:t>The documentation defines this s</w:t>
+        <w:t xml:space="preserve">We’ve been using Si as our </w:t>
+      </w:r>
+      <w:r>
+        <w:t>prototypical substrate element</w:t>
+      </w:r>
+      <w:r>
+        <w:t xml:space="preserve">.  The Atomic weight of Si is 28 amu.  </w:t>
       </w:r>
     </w:p>
     <w:p>
@@ -1070,7 +983,1066 @@
             <w:rPr>
               <w:rFonts w:ascii="Cambria Math" w:hAnsi="Cambria Math"/>
             </w:rPr>
-            <m:t xml:space="preserve">desorption rate </m:t>
+            <m:t>1 amu=1.66×</m:t>
+          </m:r>
+          <m:sSup>
+            <m:sSupPr>
+              <m:ctrlPr>
+                <w:rPr>
+                  <w:rFonts w:ascii="Cambria Math" w:hAnsi="Cambria Math"/>
+                  <w:i/>
+                </w:rPr>
+              </m:ctrlPr>
+            </m:sSupPr>
+            <m:e>
+              <m:r>
+                <w:rPr>
+                  <w:rFonts w:ascii="Cambria Math" w:hAnsi="Cambria Math"/>
+                </w:rPr>
+                <m:t>10</m:t>
+              </m:r>
+            </m:e>
+            <m:sup>
+              <m:r>
+                <w:rPr>
+                  <w:rFonts w:ascii="Cambria Math" w:hAnsi="Cambria Math"/>
+                </w:rPr>
+                <m:t>-27</m:t>
+              </m:r>
+            </m:sup>
+          </m:sSup>
+          <m:r>
+            <w:rPr>
+              <w:rFonts w:ascii="Cambria Math" w:hAnsi="Cambria Math"/>
+            </w:rPr>
+            <m:t xml:space="preserve"> kg,</m:t>
+          </m:r>
+          <m:r>
+            <w:rPr>
+              <w:rFonts w:ascii="Cambria Math" w:hAnsi="Cambria Math"/>
+            </w:rPr>
+            <m:t xml:space="preserve"> </m:t>
+          </m:r>
+          <m:r>
+            <w:rPr>
+              <w:rFonts w:ascii="Cambria Math" w:hAnsi="Cambria Math"/>
+            </w:rPr>
+            <m:t xml:space="preserve"> </m:t>
+          </m:r>
+          <m:sSub>
+            <m:sSubPr>
+              <m:ctrlPr>
+                <w:rPr>
+                  <w:rFonts w:ascii="Cambria Math" w:hAnsi="Cambria Math"/>
+                  <w:i/>
+                </w:rPr>
+              </m:ctrlPr>
+            </m:sSubPr>
+            <m:e>
+              <m:r>
+                <w:rPr>
+                  <w:rFonts w:ascii="Cambria Math" w:hAnsi="Cambria Math"/>
+                </w:rPr>
+                <m:t>k</m:t>
+              </m:r>
+            </m:e>
+            <m:sub>
+              <m:r>
+                <w:rPr>
+                  <w:rFonts w:ascii="Cambria Math" w:hAnsi="Cambria Math"/>
+                </w:rPr>
+                <m:t>B</m:t>
+              </m:r>
+            </m:sub>
+          </m:sSub>
+          <m:r>
+            <w:rPr>
+              <w:rFonts w:ascii="Cambria Math" w:hAnsi="Cambria Math"/>
+            </w:rPr>
+            <m:t>=1.38×</m:t>
+          </m:r>
+          <m:sSup>
+            <m:sSupPr>
+              <m:ctrlPr>
+                <w:rPr>
+                  <w:rFonts w:ascii="Cambria Math" w:hAnsi="Cambria Math"/>
+                  <w:i/>
+                </w:rPr>
+              </m:ctrlPr>
+            </m:sSupPr>
+            <m:e>
+              <m:r>
+                <w:rPr>
+                  <w:rFonts w:ascii="Cambria Math" w:hAnsi="Cambria Math"/>
+                </w:rPr>
+                <m:t>10</m:t>
+              </m:r>
+            </m:e>
+            <m:sup>
+              <m:r>
+                <w:rPr>
+                  <w:rFonts w:ascii="Cambria Math" w:hAnsi="Cambria Math"/>
+                </w:rPr>
+                <m:t>-23</m:t>
+              </m:r>
+            </m:sup>
+          </m:sSup>
+          <m:f>
+            <m:fPr>
+              <m:ctrlPr>
+                <w:rPr>
+                  <w:rFonts w:ascii="Cambria Math" w:hAnsi="Cambria Math"/>
+                  <w:i/>
+                </w:rPr>
+              </m:ctrlPr>
+            </m:fPr>
+            <m:num>
+              <m:sSup>
+                <m:sSupPr>
+                  <m:ctrlPr>
+                    <w:rPr>
+                      <w:rFonts w:ascii="Cambria Math" w:hAnsi="Cambria Math"/>
+                      <w:i/>
+                    </w:rPr>
+                  </m:ctrlPr>
+                </m:sSupPr>
+                <m:e>
+                  <m:r>
+                    <w:rPr>
+                      <w:rFonts w:ascii="Cambria Math" w:hAnsi="Cambria Math"/>
+                    </w:rPr>
+                    <m:t>m</m:t>
+                  </m:r>
+                </m:e>
+                <m:sup>
+                  <m:r>
+                    <w:rPr>
+                      <w:rFonts w:ascii="Cambria Math" w:hAnsi="Cambria Math"/>
+                    </w:rPr>
+                    <m:t>2</m:t>
+                  </m:r>
+                </m:sup>
+              </m:sSup>
+              <m:r>
+                <w:rPr>
+                  <w:rFonts w:ascii="Cambria Math" w:hAnsi="Cambria Math"/>
+                </w:rPr>
+                <m:t>kg</m:t>
+              </m:r>
+            </m:num>
+            <m:den>
+              <m:sSup>
+                <m:sSupPr>
+                  <m:ctrlPr>
+                    <w:rPr>
+                      <w:rFonts w:ascii="Cambria Math" w:hAnsi="Cambria Math"/>
+                      <w:i/>
+                    </w:rPr>
+                  </m:ctrlPr>
+                </m:sSupPr>
+                <m:e>
+                  <m:r>
+                    <w:rPr>
+                      <w:rFonts w:ascii="Cambria Math" w:hAnsi="Cambria Math"/>
+                    </w:rPr>
+                    <m:t>s</m:t>
+                  </m:r>
+                </m:e>
+                <m:sup>
+                  <m:r>
+                    <w:rPr>
+                      <w:rFonts w:ascii="Cambria Math" w:hAnsi="Cambria Math"/>
+                    </w:rPr>
+                    <m:t>2</m:t>
+                  </m:r>
+                </m:sup>
+              </m:sSup>
+              <m:r>
+                <w:rPr>
+                  <w:rFonts w:ascii="Cambria Math" w:hAnsi="Cambria Math"/>
+                </w:rPr>
+                <m:t>K</m:t>
+              </m:r>
+            </m:den>
+          </m:f>
+          <m:r>
+            <w:rPr>
+              <w:rFonts w:ascii="Cambria Math" w:eastAsiaTheme="minorEastAsia" w:hAnsi="Cambria Math"/>
+            </w:rPr>
+            <m:t xml:space="preserve">    →     </m:t>
+          </m:r>
+          <m:rad>
+            <m:radPr>
+              <m:degHide m:val="1"/>
+              <m:ctrlPr>
+                <w:rPr>
+                  <w:rFonts w:ascii="Cambria Math" w:eastAsiaTheme="minorEastAsia" w:hAnsi="Cambria Math"/>
+                  <w:i/>
+                </w:rPr>
+              </m:ctrlPr>
+            </m:radPr>
+            <m:deg/>
+            <m:e>
+              <m:f>
+                <m:fPr>
+                  <m:ctrlPr>
+                    <w:rPr>
+                      <w:rFonts w:ascii="Cambria Math" w:eastAsiaTheme="minorEastAsia" w:hAnsi="Cambria Math"/>
+                      <w:i/>
+                    </w:rPr>
+                  </m:ctrlPr>
+                </m:fPr>
+                <m:num>
+                  <m:r>
+                    <w:rPr>
+                      <w:rFonts w:ascii="Cambria Math" w:eastAsiaTheme="minorEastAsia" w:hAnsi="Cambria Math"/>
+                    </w:rPr>
+                    <m:t>2</m:t>
+                  </m:r>
+                  <m:sSub>
+                    <m:sSubPr>
+                      <m:ctrlPr>
+                        <w:rPr>
+                          <w:rFonts w:ascii="Cambria Math" w:eastAsiaTheme="minorEastAsia" w:hAnsi="Cambria Math"/>
+                          <w:i/>
+                        </w:rPr>
+                      </m:ctrlPr>
+                    </m:sSubPr>
+                    <m:e>
+                      <m:r>
+                        <w:rPr>
+                          <w:rFonts w:ascii="Cambria Math" w:eastAsiaTheme="minorEastAsia" w:hAnsi="Cambria Math"/>
+                        </w:rPr>
+                        <m:t>k</m:t>
+                      </m:r>
+                    </m:e>
+                    <m:sub>
+                      <m:r>
+                        <w:rPr>
+                          <w:rFonts w:ascii="Cambria Math" w:eastAsiaTheme="minorEastAsia" w:hAnsi="Cambria Math"/>
+                        </w:rPr>
+                        <m:t>B</m:t>
+                      </m:r>
+                    </m:sub>
+                  </m:sSub>
+                </m:num>
+                <m:den>
+                  <m:r>
+                    <w:rPr>
+                      <w:rFonts w:ascii="Cambria Math" w:eastAsiaTheme="minorEastAsia" w:hAnsi="Cambria Math"/>
+                    </w:rPr>
+                    <m:t>m</m:t>
+                  </m:r>
+                </m:den>
+              </m:f>
+            </m:e>
+          </m:rad>
+          <m:r>
+            <w:rPr>
+              <w:rFonts w:ascii="Cambria Math" w:eastAsiaTheme="minorEastAsia" w:hAnsi="Cambria Math"/>
+            </w:rPr>
+            <m:t>=24.3681</m:t>
+          </m:r>
+        </m:oMath>
+      </m:oMathPara>
+    </w:p>
+    <w:p>
+      <w:pPr>
+        <w:rPr>
+          <w:rFonts w:eastAsiaTheme="minorEastAsia"/>
+        </w:rPr>
+      </w:pPr>
+      <m:oMathPara>
+        <m:oMath>
+          <m:r>
+            <w:rPr>
+              <w:rFonts w:ascii="Cambria Math" w:eastAsiaTheme="minorEastAsia" w:hAnsi="Cambria Math"/>
+            </w:rPr>
+            <m:t>⇒    v=24.3681</m:t>
+          </m:r>
+          <m:rad>
+            <m:radPr>
+              <m:degHide m:val="1"/>
+              <m:ctrlPr>
+                <w:rPr>
+                  <w:rFonts w:ascii="Cambria Math" w:eastAsiaTheme="minorEastAsia" w:hAnsi="Cambria Math"/>
+                  <w:i/>
+                </w:rPr>
+              </m:ctrlPr>
+            </m:radPr>
+            <m:deg/>
+            <m:e>
+              <m:r>
+                <w:rPr>
+                  <w:rFonts w:ascii="Cambria Math" w:eastAsiaTheme="minorEastAsia" w:hAnsi="Cambria Math"/>
+                </w:rPr>
+                <m:t>T</m:t>
+              </m:r>
+            </m:e>
+          </m:rad>
+          <m:r>
+            <w:rPr>
+              <w:rFonts w:ascii="Cambria Math" w:eastAsiaTheme="minorEastAsia" w:hAnsi="Cambria Math"/>
+            </w:rPr>
+            <m:t xml:space="preserve">  </m:t>
+          </m:r>
+          <m:f>
+            <m:fPr>
+              <m:ctrlPr>
+                <w:rPr>
+                  <w:rFonts w:ascii="Cambria Math" w:eastAsiaTheme="minorEastAsia" w:hAnsi="Cambria Math"/>
+                  <w:i/>
+                </w:rPr>
+              </m:ctrlPr>
+            </m:fPr>
+            <m:num>
+              <m:r>
+                <w:rPr>
+                  <w:rFonts w:ascii="Cambria Math" w:eastAsiaTheme="minorEastAsia" w:hAnsi="Cambria Math"/>
+                </w:rPr>
+                <m:t>m</m:t>
+              </m:r>
+            </m:num>
+            <m:den>
+              <m:r>
+                <w:rPr>
+                  <w:rFonts w:ascii="Cambria Math" w:eastAsiaTheme="minorEastAsia" w:hAnsi="Cambria Math"/>
+                </w:rPr>
+                <m:t>s</m:t>
+              </m:r>
+            </m:den>
+          </m:f>
+        </m:oMath>
+      </m:oMathPara>
+    </w:p>
+    <w:p>
+      <w:r>
+        <w:lastRenderedPageBreak/>
+        <w:t>That gives</w:t>
+      </w:r>
+      <w:r>
+        <w:t xml:space="preserve"> us the velocity in meters per second </w:t>
+      </w:r>
+      <w:r>
+        <w:t>of an individual atom</w:t>
+      </w:r>
+      <w:r>
+        <w:t xml:space="preserve"> assuming all of its energy was kinetic.  Its actual energy will be between zero and that value.</w:t>
+      </w:r>
+    </w:p>
+    <w:p>
+      <w:r>
+        <w:t>In our scale,</w:t>
+      </w:r>
+    </w:p>
+    <w:p>
+      <w:pPr>
+        <w:rPr>
+          <w:rFonts w:eastAsiaTheme="minorEastAsia"/>
+        </w:rPr>
+      </w:pPr>
+      <m:oMathPara>
+        <m:oMath>
+          <m:r>
+            <w:rPr>
+              <w:rFonts w:ascii="Cambria Math" w:hAnsi="Cambria Math"/>
+            </w:rPr>
+            <m:t>1 pixel</m:t>
+          </m:r>
+          <m:r>
+            <w:rPr>
+              <w:rFonts w:ascii="Cambria Math" w:hAnsi="Cambria Math"/>
+            </w:rPr>
+            <m:t>≡1 angstrom=</m:t>
+          </m:r>
+          <m:sSup>
+            <m:sSupPr>
+              <m:ctrlPr>
+                <w:rPr>
+                  <w:rFonts w:ascii="Cambria Math" w:hAnsi="Cambria Math"/>
+                  <w:i/>
+                </w:rPr>
+              </m:ctrlPr>
+            </m:sSupPr>
+            <m:e>
+              <m:r>
+                <w:rPr>
+                  <w:rFonts w:ascii="Cambria Math" w:hAnsi="Cambria Math"/>
+                </w:rPr>
+                <m:t>10</m:t>
+              </m:r>
+            </m:e>
+            <m:sup>
+              <m:r>
+                <w:rPr>
+                  <w:rFonts w:ascii="Cambria Math" w:hAnsi="Cambria Math"/>
+                </w:rPr>
+                <m:t>-10</m:t>
+              </m:r>
+            </m:sup>
+          </m:sSup>
+          <m:r>
+            <w:rPr>
+              <w:rFonts w:ascii="Cambria Math" w:hAnsi="Cambria Math"/>
+            </w:rPr>
+            <m:t xml:space="preserve">m,  1 sim step </m:t>
+          </m:r>
+          <m:d>
+            <m:dPr>
+              <m:ctrlPr>
+                <w:rPr>
+                  <w:rFonts w:ascii="Cambria Math" w:hAnsi="Cambria Math"/>
+                  <w:i/>
+                </w:rPr>
+              </m:ctrlPr>
+            </m:dPr>
+            <m:e>
+              <m:r>
+                <w:rPr>
+                  <w:rFonts w:ascii="Cambria Math" w:hAnsi="Cambria Math"/>
+                </w:rPr>
+                <m:t>.25 seconds</m:t>
+              </m:r>
+            </m:e>
+          </m:d>
+          <m:r>
+            <w:rPr>
+              <w:rFonts w:ascii="Cambria Math" w:hAnsi="Cambria Math"/>
+            </w:rPr>
+            <m:t>≡</m:t>
+          </m:r>
+          <m:d>
+            <m:dPr>
+              <m:ctrlPr>
+                <w:rPr>
+                  <w:rFonts w:ascii="Cambria Math" w:hAnsi="Cambria Math"/>
+                  <w:i/>
+                </w:rPr>
+              </m:ctrlPr>
+            </m:dPr>
+            <m:e>
+              <m:r>
+                <w:rPr>
+                  <w:rFonts w:ascii="Cambria Math" w:hAnsi="Cambria Math"/>
+                </w:rPr>
+                <m:t>.25</m:t>
+              </m:r>
+            </m:e>
+          </m:d>
+          <m:sSup>
+            <m:sSupPr>
+              <m:ctrlPr>
+                <w:rPr>
+                  <w:rFonts w:ascii="Cambria Math" w:hAnsi="Cambria Math"/>
+                  <w:i/>
+                </w:rPr>
+              </m:ctrlPr>
+            </m:sSupPr>
+            <m:e>
+              <m:r>
+                <w:rPr>
+                  <w:rFonts w:ascii="Cambria Math" w:hAnsi="Cambria Math"/>
+                </w:rPr>
+                <m:t>10</m:t>
+              </m:r>
+            </m:e>
+            <m:sup>
+              <m:r>
+                <w:rPr>
+                  <w:rFonts w:ascii="Cambria Math" w:hAnsi="Cambria Math"/>
+                </w:rPr>
+                <m:t>-4</m:t>
+              </m:r>
+            </m:sup>
+          </m:sSup>
+          <m:r>
+            <w:rPr>
+              <w:rFonts w:ascii="Cambria Math" w:hAnsi="Cambria Math"/>
+            </w:rPr>
+            <m:t xml:space="preserve"> s=2.5×</m:t>
+          </m:r>
+          <m:sSup>
+            <m:sSupPr>
+              <m:ctrlPr>
+                <w:rPr>
+                  <w:rFonts w:ascii="Cambria Math" w:hAnsi="Cambria Math"/>
+                  <w:i/>
+                </w:rPr>
+              </m:ctrlPr>
+            </m:sSupPr>
+            <m:e>
+              <m:r>
+                <w:rPr>
+                  <w:rFonts w:ascii="Cambria Math" w:hAnsi="Cambria Math"/>
+                </w:rPr>
+                <m:t>10</m:t>
+              </m:r>
+            </m:e>
+            <m:sup>
+              <m:r>
+                <w:rPr>
+                  <w:rFonts w:ascii="Cambria Math" w:hAnsi="Cambria Math"/>
+                </w:rPr>
+                <m:t>-3</m:t>
+              </m:r>
+            </m:sup>
+          </m:sSup>
+          <m:r>
+            <w:rPr>
+              <w:rFonts w:ascii="Cambria Math" w:hAnsi="Cambria Math"/>
+            </w:rPr>
+            <m:t>s</m:t>
+          </m:r>
+          <m:r>
+            <w:rPr>
+              <w:rFonts w:ascii="Cambria Math" w:hAnsi="Cambria Math"/>
+            </w:rPr>
+            <m:t xml:space="preserve">     </m:t>
+          </m:r>
+        </m:oMath>
+      </m:oMathPara>
+    </w:p>
+    <w:p>
+      <w:pPr>
+        <w:rPr>
+          <w:rFonts w:eastAsiaTheme="minorEastAsia"/>
+        </w:rPr>
+      </w:pPr>
+      <m:oMathPara>
+        <m:oMath>
+          <m:r>
+            <w:rPr>
+              <w:rFonts w:ascii="Cambria Math" w:hAnsi="Cambria Math"/>
+            </w:rPr>
+            <m:t xml:space="preserve">⇒    1 </m:t>
+          </m:r>
+          <m:f>
+            <m:fPr>
+              <m:ctrlPr>
+                <w:rPr>
+                  <w:rFonts w:ascii="Cambria Math" w:hAnsi="Cambria Math"/>
+                  <w:i/>
+                </w:rPr>
+              </m:ctrlPr>
+            </m:fPr>
+            <m:num>
+              <m:r>
+                <w:rPr>
+                  <w:rFonts w:ascii="Cambria Math" w:hAnsi="Cambria Math"/>
+                </w:rPr>
+                <m:t>pixel</m:t>
+              </m:r>
+            </m:num>
+            <m:den>
+              <m:r>
+                <w:rPr>
+                  <w:rFonts w:ascii="Cambria Math" w:hAnsi="Cambria Math"/>
+                </w:rPr>
+                <m:t xml:space="preserve">sim </m:t>
+              </m:r>
+              <m:r>
+                <w:rPr>
+                  <w:rFonts w:ascii="Cambria Math" w:hAnsi="Cambria Math"/>
+                </w:rPr>
+                <m:t>step</m:t>
+              </m:r>
+            </m:den>
+          </m:f>
+          <m:r>
+            <w:rPr>
+              <w:rFonts w:ascii="Cambria Math" w:hAnsi="Cambria Math"/>
+            </w:rPr>
+            <m:t>=</m:t>
+          </m:r>
+          <m:r>
+            <w:rPr>
+              <w:rFonts w:ascii="Cambria Math" w:hAnsi="Cambria Math"/>
+            </w:rPr>
+            <m:t>4×</m:t>
+          </m:r>
+          <m:sSup>
+            <m:sSupPr>
+              <m:ctrlPr>
+                <w:rPr>
+                  <w:rFonts w:ascii="Cambria Math" w:hAnsi="Cambria Math"/>
+                  <w:i/>
+                </w:rPr>
+              </m:ctrlPr>
+            </m:sSupPr>
+            <m:e>
+              <m:r>
+                <w:rPr>
+                  <w:rFonts w:ascii="Cambria Math" w:hAnsi="Cambria Math"/>
+                </w:rPr>
+                <m:t>10</m:t>
+              </m:r>
+            </m:e>
+            <m:sup>
+              <m:r>
+                <w:rPr>
+                  <w:rFonts w:ascii="Cambria Math" w:hAnsi="Cambria Math"/>
+                </w:rPr>
+                <m:t>-8</m:t>
+              </m:r>
+            </m:sup>
+          </m:sSup>
+          <m:f>
+            <m:fPr>
+              <m:ctrlPr>
+                <w:rPr>
+                  <w:rFonts w:ascii="Cambria Math" w:hAnsi="Cambria Math"/>
+                  <w:i/>
+                </w:rPr>
+              </m:ctrlPr>
+            </m:fPr>
+            <m:num>
+              <m:r>
+                <w:rPr>
+                  <w:rFonts w:ascii="Cambria Math" w:hAnsi="Cambria Math"/>
+                </w:rPr>
+                <m:t>m</m:t>
+              </m:r>
+            </m:num>
+            <m:den>
+              <m:r>
+                <w:rPr>
+                  <w:rFonts w:ascii="Cambria Math" w:hAnsi="Cambria Math"/>
+                </w:rPr>
+                <m:t>s</m:t>
+              </m:r>
+            </m:den>
+          </m:f>
+        </m:oMath>
+      </m:oMathPara>
+    </w:p>
+    <w:p>
+      <w:pPr>
+        <w:rPr>
+          <w:color w:val="FF0000"/>
+        </w:rPr>
+      </w:pPr>
+      <w:r>
+        <w:rPr>
+          <w:rFonts w:eastAsiaTheme="minorEastAsia"/>
+          <w:color w:val="FF0000"/>
+        </w:rPr>
+        <w:t>Wrong.  Update this with the information below in desorption rate</w:t>
+      </w:r>
+    </w:p>
+    <w:p>
+      <w:r>
+        <w:t>So, the maximum velocity of an atom per cycle</w:t>
+      </w:r>
+    </w:p>
+    <w:p>
+      <m:oMathPara>
+        <m:oMath>
+          <m:r>
+            <w:rPr>
+              <w:rFonts w:ascii="Cambria Math" w:hAnsi="Cambria Math"/>
+            </w:rPr>
+            <m:t>v=</m:t>
+          </m:r>
+          <m:r>
+            <w:rPr>
+              <w:rFonts w:ascii="Cambria Math" w:eastAsiaTheme="minorEastAsia" w:hAnsi="Cambria Math"/>
+            </w:rPr>
+            <m:t>24.3681</m:t>
+          </m:r>
+          <m:rad>
+            <m:radPr>
+              <m:degHide m:val="1"/>
+              <m:ctrlPr>
+                <w:rPr>
+                  <w:rFonts w:ascii="Cambria Math" w:eastAsiaTheme="minorEastAsia" w:hAnsi="Cambria Math"/>
+                  <w:i/>
+                </w:rPr>
+              </m:ctrlPr>
+            </m:radPr>
+            <m:deg/>
+            <m:e>
+              <m:r>
+                <w:rPr>
+                  <w:rFonts w:ascii="Cambria Math" w:eastAsiaTheme="minorEastAsia" w:hAnsi="Cambria Math"/>
+                </w:rPr>
+                <m:t>T</m:t>
+              </m:r>
+            </m:e>
+          </m:rad>
+          <m:r>
+            <w:rPr>
+              <w:rFonts w:ascii="Cambria Math" w:eastAsiaTheme="minorEastAsia" w:hAnsi="Cambria Math"/>
+            </w:rPr>
+            <m:t xml:space="preserve">  </m:t>
+          </m:r>
+          <m:f>
+            <m:fPr>
+              <m:ctrlPr>
+                <w:rPr>
+                  <w:rFonts w:ascii="Cambria Math" w:eastAsiaTheme="minorEastAsia" w:hAnsi="Cambria Math"/>
+                  <w:i/>
+                </w:rPr>
+              </m:ctrlPr>
+            </m:fPr>
+            <m:num>
+              <m:r>
+                <w:rPr>
+                  <w:rFonts w:ascii="Cambria Math" w:eastAsiaTheme="minorEastAsia" w:hAnsi="Cambria Math"/>
+                </w:rPr>
+                <m:t>m</m:t>
+              </m:r>
+            </m:num>
+            <m:den>
+              <m:r>
+                <w:rPr>
+                  <w:rFonts w:ascii="Cambria Math" w:eastAsiaTheme="minorEastAsia" w:hAnsi="Cambria Math"/>
+                </w:rPr>
+                <m:t>s</m:t>
+              </m:r>
+            </m:den>
+          </m:f>
+          <m:r>
+            <w:rPr>
+              <w:rFonts w:ascii="Cambria Math" w:eastAsiaTheme="minorEastAsia" w:hAnsi="Cambria Math"/>
+            </w:rPr>
+            <m:t>=</m:t>
+          </m:r>
+          <m:r>
+            <w:rPr>
+              <w:rFonts w:ascii="Cambria Math" w:eastAsiaTheme="minorEastAsia" w:hAnsi="Cambria Math"/>
+            </w:rPr>
+            <m:t xml:space="preserve"> </m:t>
+          </m:r>
+          <m:r>
+            <w:rPr>
+              <w:rFonts w:ascii="Cambria Math" w:eastAsiaTheme="minorEastAsia" w:hAnsi="Cambria Math"/>
+            </w:rPr>
+            <m:t>24.3681</m:t>
+          </m:r>
+          <m:d>
+            <m:dPr>
+              <m:ctrlPr>
+                <w:rPr>
+                  <w:rFonts w:ascii="Cambria Math" w:eastAsiaTheme="minorEastAsia" w:hAnsi="Cambria Math"/>
+                  <w:i/>
+                </w:rPr>
+              </m:ctrlPr>
+            </m:dPr>
+            <m:e>
+              <m:r>
+                <w:rPr>
+                  <w:rFonts w:ascii="Cambria Math" w:hAnsi="Cambria Math"/>
+                </w:rPr>
+                <m:t>4×</m:t>
+              </m:r>
+              <m:sSup>
+                <m:sSupPr>
+                  <m:ctrlPr>
+                    <w:rPr>
+                      <w:rFonts w:ascii="Cambria Math" w:hAnsi="Cambria Math"/>
+                      <w:i/>
+                    </w:rPr>
+                  </m:ctrlPr>
+                </m:sSupPr>
+                <m:e>
+                  <m:r>
+                    <w:rPr>
+                      <w:rFonts w:ascii="Cambria Math" w:hAnsi="Cambria Math"/>
+                    </w:rPr>
+                    <m:t>10</m:t>
+                  </m:r>
+                </m:e>
+                <m:sup>
+                  <m:r>
+                    <w:rPr>
+                      <w:rFonts w:ascii="Cambria Math" w:hAnsi="Cambria Math"/>
+                    </w:rPr>
+                    <m:t>8</m:t>
+                  </m:r>
+                </m:sup>
+              </m:sSup>
+            </m:e>
+          </m:d>
+          <m:rad>
+            <m:radPr>
+              <m:degHide m:val="1"/>
+              <m:ctrlPr>
+                <w:rPr>
+                  <w:rFonts w:ascii="Cambria Math" w:eastAsiaTheme="minorEastAsia" w:hAnsi="Cambria Math"/>
+                  <w:i/>
+                </w:rPr>
+              </m:ctrlPr>
+            </m:radPr>
+            <m:deg/>
+            <m:e>
+              <m:r>
+                <w:rPr>
+                  <w:rFonts w:ascii="Cambria Math" w:eastAsiaTheme="minorEastAsia" w:hAnsi="Cambria Math"/>
+                </w:rPr>
+                <m:t>T</m:t>
+              </m:r>
+            </m:e>
+          </m:rad>
+          <m:f>
+            <m:fPr>
+              <m:ctrlPr>
+                <w:rPr>
+                  <w:rFonts w:ascii="Cambria Math" w:eastAsiaTheme="minorEastAsia" w:hAnsi="Cambria Math"/>
+                  <w:i/>
+                </w:rPr>
+              </m:ctrlPr>
+            </m:fPr>
+            <m:num>
+              <m:r>
+                <w:rPr>
+                  <w:rFonts w:ascii="Cambria Math" w:eastAsiaTheme="minorEastAsia" w:hAnsi="Cambria Math"/>
+                </w:rPr>
+                <m:t>pixels</m:t>
+              </m:r>
+            </m:num>
+            <m:den>
+              <m:r>
+                <w:rPr>
+                  <w:rFonts w:ascii="Cambria Math" w:eastAsiaTheme="minorEastAsia" w:hAnsi="Cambria Math"/>
+                </w:rPr>
+                <m:t xml:space="preserve">sim </m:t>
+              </m:r>
+              <m:r>
+                <w:rPr>
+                  <w:rFonts w:ascii="Cambria Math" w:eastAsiaTheme="minorEastAsia" w:hAnsi="Cambria Math"/>
+                </w:rPr>
+                <m:t>step</m:t>
+              </m:r>
+            </m:den>
+          </m:f>
+        </m:oMath>
+      </m:oMathPara>
+    </w:p>
+    <w:p>
+      <w:pPr>
+        <w:rPr>
+          <w:color w:val="FF0000"/>
+        </w:rPr>
+      </w:pPr>
+      <w:r>
+        <w:rPr>
+          <w:color w:val="FF0000"/>
+        </w:rPr>
+        <w:t>That isn’t right.  We need to scale it down.</w:t>
+      </w:r>
+    </w:p>
+    <w:p>
+      <w:pPr>
+        <w:rPr>
+          <w:rFonts w:eastAsiaTheme="minorEastAsia"/>
+        </w:rPr>
+      </w:pPr>
+    </w:p>
+    <w:p>
+      <w:pPr>
+        <w:rPr>
+          <w:rFonts w:eastAsiaTheme="minorEastAsia"/>
+        </w:rPr>
+      </w:pPr>
+      <w:r>
+        <w:rPr>
+          <w:rFonts w:eastAsiaTheme="minorEastAsia"/>
+        </w:rPr>
+        <w:t>Alternatively, to make it easier, we could follow this formula.</w:t>
+      </w:r>
+    </w:p>
+    <w:p>
+      <w:pPr>
+        <w:rPr>
+          <w:rFonts w:eastAsiaTheme="minorEastAsia"/>
+        </w:rPr>
+      </w:pPr>
+      <w:r>
+        <w:rPr>
+          <w:rFonts w:eastAsiaTheme="minorEastAsia"/>
+        </w:rPr>
+        <w:t>The atoms should move along the surface based on the temperature.</w:t>
+      </w:r>
+      <w:r>
+        <w:rPr>
+          <w:rFonts w:eastAsiaTheme="minorEastAsia"/>
+        </w:rPr>
+        <w:t xml:space="preserve">  </w:t>
+      </w:r>
+      <w:r>
+        <w:rPr>
+          <w:rFonts w:eastAsiaTheme="minorEastAsia"/>
+        </w:rPr>
+        <w:t>Higher energy, from a higher temperature, dictates the motion.</w:t>
+      </w:r>
+      <w:r>
+        <w:rPr>
+          <w:rFonts w:eastAsiaTheme="minorEastAsia"/>
+        </w:rPr>
+        <w:t xml:space="preserve">  We</w:t>
+      </w:r>
+      <w:r>
+        <w:rPr>
+          <w:rFonts w:eastAsiaTheme="minorEastAsia"/>
+        </w:rPr>
+        <w:t xml:space="preserve"> want 0 K to result in no movement, and </w:t>
+      </w:r>
+      <w:r>
+        <w:rPr>
+          <w:rFonts w:eastAsiaTheme="minorEastAsia"/>
+        </w:rPr>
+        <w:t xml:space="preserve">the max </w:t>
+      </w:r>
+      <w:r>
+        <w:rPr>
+          <w:rFonts w:eastAsiaTheme="minorEastAsia"/>
+        </w:rPr>
+        <w:t xml:space="preserve">temperature of 1687.15 K (the melting point of Si) to result in the maximum possible movement of 550 </w:t>
+      </w:r>
+      <w:r>
+        <w:rPr>
+          <w:rFonts w:eastAsiaTheme="minorEastAsia"/>
+        </w:rPr>
+        <w:t>pixels</w:t>
+      </w:r>
+      <w:r>
+        <w:rPr>
+          <w:rFonts w:eastAsiaTheme="minorEastAsia"/>
+        </w:rPr>
+        <w:t>.</w:t>
+      </w:r>
+    </w:p>
+    <w:p>
+      <w:pPr>
+        <w:rPr>
+          <w:rFonts w:eastAsiaTheme="minorEastAsia"/>
+        </w:rPr>
+      </w:pPr>
+      <w:r>
+        <w:rPr>
+          <w:rFonts w:eastAsiaTheme="minorEastAsia"/>
+        </w:rPr>
+        <w:t>Therefore</w:t>
+      </w:r>
+      <w:r>
+        <w:rPr>
+          <w:rFonts w:eastAsiaTheme="minorEastAsia"/>
+        </w:rPr>
+        <w:t>,</w:t>
+      </w:r>
+      <w:r>
+        <w:rPr>
+          <w:rFonts w:eastAsiaTheme="minorEastAsia"/>
+        </w:rPr>
+        <w:t xml:space="preserve"> the maximum motion per degree Kelvin is 3.067575 or just 3</w:t>
+      </w:r>
+    </w:p>
+    <w:p>
+      <w:pPr>
+        <w:rPr>
+          <w:rFonts w:eastAsiaTheme="minorEastAsia"/>
+        </w:rPr>
+      </w:pPr>
+      <w:r>
+        <w:rPr>
+          <w:rFonts w:eastAsiaTheme="minorEastAsia"/>
+        </w:rPr>
+        <w:t>Therefore</w:t>
+      </w:r>
+      <w:r>
+        <w:rPr>
+          <w:rFonts w:eastAsiaTheme="minorEastAsia"/>
+        </w:rPr>
+        <w:t>,</w:t>
+      </w:r>
+      <w:r>
+        <w:rPr>
+          <w:rFonts w:eastAsiaTheme="minorEastAsia"/>
+        </w:rPr>
+        <w:t xml:space="preserve"> it should be</w:t>
+      </w:r>
+    </w:p>
+    <w:p>
+      <w:pPr>
+        <w:rPr>
+          <w:rFonts w:eastAsiaTheme="minorEastAsia"/>
+        </w:rPr>
+      </w:pPr>
+      <m:oMathPara>
+        <m:oMath>
+          <m:r>
+            <w:rPr>
+              <w:rFonts w:ascii="Cambria Math" w:eastAsiaTheme="minorEastAsia" w:hAnsi="Cambria Math"/>
+            </w:rPr>
+            <m:t>v=3</m:t>
+          </m:r>
+          <m:f>
+            <m:fPr>
+              <m:ctrlPr>
+                <w:rPr>
+                  <w:rFonts w:ascii="Cambria Math" w:eastAsiaTheme="minorEastAsia" w:hAnsi="Cambria Math"/>
+                  <w:i/>
+                </w:rPr>
+              </m:ctrlPr>
+            </m:fPr>
+            <m:num>
+              <m:r>
+                <w:rPr>
+                  <w:rFonts w:ascii="Cambria Math" w:eastAsiaTheme="minorEastAsia" w:hAnsi="Cambria Math"/>
+                </w:rPr>
+                <m:t>pixels</m:t>
+              </m:r>
+            </m:num>
+            <m:den>
+              <m:r>
+                <w:rPr>
+                  <w:rFonts w:ascii="Cambria Math" w:eastAsiaTheme="minorEastAsia" w:hAnsi="Cambria Math"/>
+                </w:rPr>
+                <m:t>sim step</m:t>
+              </m:r>
+            </m:den>
+          </m:f>
+        </m:oMath>
+      </m:oMathPara>
+    </w:p>
+    <w:p>
+      <w:r>
+        <w:t xml:space="preserve"> </w:t>
+      </w:r>
+    </w:p>
+    <w:p/>
+    <w:p>
+      <w:pPr>
+        <w:pStyle w:val="Heading3"/>
+      </w:pPr>
+      <w:r>
+        <w:t>Desorption Rate</w:t>
+      </w:r>
+    </w:p>
+    <w:p>
+      <w:r>
+        <w:t>The documentation defines this s</w:t>
+      </w:r>
+    </w:p>
+    <w:p>
+      <w:pPr>
+        <w:rPr>
+          <w:rFonts w:eastAsiaTheme="minorEastAsia"/>
+        </w:rPr>
+      </w:pPr>
+      <m:oMathPara>
+        <m:oMath>
+          <m:r>
+            <w:rPr>
+              <w:rFonts w:ascii="Cambria Math" w:hAnsi="Cambria Math"/>
+            </w:rPr>
+            <m:t>desorption rate</m:t>
+          </m:r>
+          <m:r>
+            <w:rPr>
+              <w:rFonts w:ascii="Cambria Math" w:hAnsi="Cambria Math"/>
+            </w:rPr>
+            <m:t>≡</m:t>
           </m:r>
           <m:sSub>
             <m:sSubPr>
@@ -1298,7 +2270,19 @@
             <w:rPr>
               <w:rFonts w:ascii="Cambria Math" w:hAnsi="Cambria Math"/>
             </w:rPr>
-            <m:t xml:space="preserve"> is lattice vibration frequency, </m:t>
+            <m:t xml:space="preserve"> is lattice vibration frequency,</m:t>
+          </m:r>
+          <m:r>
+            <w:rPr>
+              <w:rFonts w:ascii="Cambria Math" w:hAnsi="Cambria Math"/>
+            </w:rPr>
+            <m:t xml:space="preserve"> </m:t>
+          </m:r>
+          <m:r>
+            <w:rPr>
+              <w:rFonts w:ascii="Cambria Math" w:hAnsi="Cambria Math"/>
+            </w:rPr>
+            <m:t xml:space="preserve"> </m:t>
           </m:r>
           <m:r>
             <m:rPr>
@@ -1371,20 +2355,271 @@
       </w:r>
     </w:p>
     <w:p>
-      <w:r>
-        <w:rPr>
-          <w:rFonts w:eastAsiaTheme="minorEastAsia"/>
-        </w:rPr>
-        <w:t>Now, this time is too short to show anything.  So we’ll need to increase it tremendously.</w:t>
-      </w:r>
-      <w:r>
-        <w:rPr>
-          <w:rFonts w:eastAsiaTheme="minorEastAsia"/>
-        </w:rPr>
-        <w:t xml:space="preserve">  All of the rest of the parameters should be increased as well.</w:t>
-      </w:r>
-      <w:bookmarkStart w:id="0" w:name="_GoBack"/>
-      <w:bookmarkEnd w:id="0"/>
+      <w:pPr>
+        <w:rPr>
+          <w:rFonts w:eastAsiaTheme="minorEastAsia"/>
+        </w:rPr>
+      </w:pPr>
+      <w:r>
+        <w:rPr>
+          <w:rFonts w:eastAsiaTheme="minorEastAsia"/>
+        </w:rPr>
+        <w:t>We want each atom to stay in the</w:t>
+      </w:r>
+      <w:r>
+        <w:rPr>
+          <w:rFonts w:eastAsiaTheme="minorEastAsia"/>
+        </w:rPr>
+        <w:t xml:space="preserve"> simulation for a maximum of 10 seconds simulation time.  Therefore</w:t>
+      </w:r>
+      <w:r>
+        <w:rPr>
+          <w:rFonts w:eastAsiaTheme="minorEastAsia"/>
+        </w:rPr>
+        <w:t>,</w:t>
+      </w:r>
+      <w:r>
+        <w:rPr>
+          <w:rFonts w:eastAsiaTheme="minorEastAsia"/>
+        </w:rPr>
+        <w:t xml:space="preserve"> we want </w:t>
+      </w:r>
+      <w:r>
+        <w:rPr>
+          <w:rFonts w:eastAsiaTheme="minorEastAsia"/>
+        </w:rPr>
+        <w:t>10</w:t>
+      </w:r>
+      <w:r>
+        <w:rPr>
+          <w:rFonts w:eastAsiaTheme="minorEastAsia"/>
+          <w:vertAlign w:val="superscript"/>
+        </w:rPr>
+        <w:t>-6</w:t>
+      </w:r>
+      <w:r>
+        <w:rPr>
+          <w:rFonts w:eastAsiaTheme="minorEastAsia"/>
+        </w:rPr>
+        <w:t xml:space="preserve"> </w:t>
+      </w:r>
+      <w:r>
+        <w:rPr>
+          <w:rFonts w:eastAsiaTheme="minorEastAsia"/>
+        </w:rPr>
+        <w:t xml:space="preserve">real seconds s to be 10 </w:t>
+      </w:r>
+      <w:r>
+        <w:rPr>
+          <w:rFonts w:eastAsiaTheme="minorEastAsia"/>
+        </w:rPr>
+        <w:t>s</w:t>
+      </w:r>
+      <w:r>
+        <w:rPr>
+          <w:rFonts w:eastAsiaTheme="minorEastAsia"/>
+        </w:rPr>
+        <w:t>imulation seconds S</w:t>
+      </w:r>
+    </w:p>
+    <w:p>
+      <w:pPr>
+        <w:rPr>
+          <w:rFonts w:eastAsiaTheme="minorEastAsia"/>
+        </w:rPr>
+      </w:pPr>
+      <m:oMathPara>
+        <m:oMath>
+          <m:r>
+            <w:rPr>
+              <w:rFonts w:ascii="Cambria Math" w:eastAsiaTheme="minorEastAsia" w:hAnsi="Cambria Math"/>
+            </w:rPr>
+            <m:t>10 S=</m:t>
+          </m:r>
+          <m:sSup>
+            <m:sSupPr>
+              <m:ctrlPr>
+                <w:rPr>
+                  <w:rFonts w:ascii="Cambria Math" w:eastAsiaTheme="minorEastAsia" w:hAnsi="Cambria Math"/>
+                  <w:i/>
+                </w:rPr>
+              </m:ctrlPr>
+            </m:sSupPr>
+            <m:e>
+              <m:r>
+                <w:rPr>
+                  <w:rFonts w:ascii="Cambria Math" w:eastAsiaTheme="minorEastAsia" w:hAnsi="Cambria Math"/>
+                </w:rPr>
+                <m:t>10</m:t>
+              </m:r>
+            </m:e>
+            <m:sup>
+              <m:r>
+                <w:rPr>
+                  <w:rFonts w:ascii="Cambria Math" w:eastAsiaTheme="minorEastAsia" w:hAnsi="Cambria Math"/>
+                </w:rPr>
+                <m:t>-6</m:t>
+              </m:r>
+            </m:sup>
+          </m:sSup>
+          <m:r>
+            <w:rPr>
+              <w:rFonts w:ascii="Cambria Math" w:eastAsiaTheme="minorEastAsia" w:hAnsi="Cambria Math"/>
+            </w:rPr>
+            <m:t>s    ⇒     1 S=</m:t>
+          </m:r>
+          <m:sSup>
+            <m:sSupPr>
+              <m:ctrlPr>
+                <w:rPr>
+                  <w:rFonts w:ascii="Cambria Math" w:eastAsiaTheme="minorEastAsia" w:hAnsi="Cambria Math"/>
+                  <w:i/>
+                </w:rPr>
+              </m:ctrlPr>
+            </m:sSupPr>
+            <m:e>
+              <m:r>
+                <w:rPr>
+                  <w:rFonts w:ascii="Cambria Math" w:eastAsiaTheme="minorEastAsia" w:hAnsi="Cambria Math"/>
+                </w:rPr>
+                <m:t>10</m:t>
+              </m:r>
+            </m:e>
+            <m:sup>
+              <m:r>
+                <w:rPr>
+                  <w:rFonts w:ascii="Cambria Math" w:eastAsiaTheme="minorEastAsia" w:hAnsi="Cambria Math"/>
+                </w:rPr>
+                <m:t>-5</m:t>
+              </m:r>
+            </m:sup>
+          </m:sSup>
+          <m:r>
+            <w:rPr>
+              <w:rFonts w:ascii="Cambria Math" w:eastAsiaTheme="minorEastAsia" w:hAnsi="Cambria Math"/>
+            </w:rPr>
+            <m:t xml:space="preserve"> s</m:t>
+          </m:r>
+        </m:oMath>
+      </m:oMathPara>
+    </w:p>
+    <w:p>
+      <w:pPr>
+        <w:rPr>
+          <w:rFonts w:eastAsiaTheme="minorEastAsia"/>
+        </w:rPr>
+      </w:pPr>
+      <w:r>
+        <w:rPr>
+          <w:rFonts w:eastAsiaTheme="minorEastAsia"/>
+        </w:rPr>
+        <w:lastRenderedPageBreak/>
+        <w:t>The simulation runs 4 times per real second, so each step lasts .25 real seconds and simulates what would happen in .25 of 10</w:t>
+      </w:r>
+      <w:r>
+        <w:rPr>
+          <w:rFonts w:eastAsiaTheme="minorEastAsia"/>
+          <w:vertAlign w:val="superscript"/>
+        </w:rPr>
+        <w:t>-5</w:t>
+      </w:r>
+      <w:r>
+        <w:rPr>
+          <w:rFonts w:eastAsiaTheme="minorEastAsia"/>
+        </w:rPr>
+        <w:t xml:space="preserve"> seconds.</w:t>
+      </w:r>
+    </w:p>
+    <w:p>
+      <w:pPr>
+        <w:rPr>
+          <w:rFonts w:eastAsiaTheme="minorEastAsia"/>
+        </w:rPr>
+      </w:pPr>
+      <m:oMath>
+        <m:r>
+          <w:rPr>
+            <w:rFonts w:ascii="Cambria Math" w:hAnsi="Cambria Math"/>
+          </w:rPr>
+          <m:t xml:space="preserve">1 sim step </m:t>
+        </m:r>
+        <m:d>
+          <m:dPr>
+            <m:ctrlPr>
+              <w:rPr>
+                <w:rFonts w:ascii="Cambria Math" w:hAnsi="Cambria Math"/>
+                <w:i/>
+              </w:rPr>
+            </m:ctrlPr>
+          </m:dPr>
+          <m:e>
+            <m:r>
+              <w:rPr>
+                <w:rFonts w:ascii="Cambria Math" w:hAnsi="Cambria Math"/>
+              </w:rPr>
+              <m:t>.25 seconds</m:t>
+            </m:r>
+          </m:e>
+        </m:d>
+        <m:r>
+          <w:rPr>
+            <w:rFonts w:ascii="Cambria Math" w:hAnsi="Cambria Math"/>
+          </w:rPr>
+          <m:t>≡2.5×</m:t>
+        </m:r>
+        <m:sSup>
+          <m:sSupPr>
+            <m:ctrlPr>
+              <w:rPr>
+                <w:rFonts w:ascii="Cambria Math" w:hAnsi="Cambria Math"/>
+                <w:i/>
+              </w:rPr>
+            </m:ctrlPr>
+          </m:sSupPr>
+          <m:e>
+            <m:r>
+              <w:rPr>
+                <w:rFonts w:ascii="Cambria Math" w:hAnsi="Cambria Math"/>
+              </w:rPr>
+              <m:t>10</m:t>
+            </m:r>
+          </m:e>
+          <m:sup>
+            <m:r>
+              <w:rPr>
+                <w:rFonts w:ascii="Cambria Math" w:hAnsi="Cambria Math"/>
+              </w:rPr>
+              <m:t>-</m:t>
+            </m:r>
+            <m:r>
+              <w:rPr>
+                <w:rFonts w:ascii="Cambria Math" w:hAnsi="Cambria Math"/>
+              </w:rPr>
+              <m:t>5</m:t>
+            </m:r>
+          </m:sup>
+        </m:sSup>
+        <m:r>
+          <w:rPr>
+            <w:rFonts w:ascii="Cambria Math" w:hAnsi="Cambria Math"/>
+          </w:rPr>
+          <m:t>s</m:t>
+        </m:r>
+      </m:oMath>
+      <w:r>
+        <w:rPr>
+          <w:rFonts w:eastAsiaTheme="minorEastAsia"/>
+        </w:rPr>
+        <w:t xml:space="preserve"> </w:t>
+      </w:r>
+    </w:p>
+    <w:p>
+      <w:r>
+        <w:rPr>
+          <w:rFonts w:eastAsiaTheme="minorEastAsia"/>
+        </w:rPr>
+        <w:t>Therefore, well use 10 as our maximum time to live.</w:t>
+      </w:r>
     </w:p>
     <w:p/>
     <w:p>
@@ -1582,19 +2817,7 @@
             <w:rPr>
               <w:rFonts w:ascii="Cambria Math" w:eastAsiaTheme="minorEastAsia" w:hAnsi="Cambria Math"/>
             </w:rPr>
-            <m:t>P in torr, M is molecular weight</m:t>
-          </m:r>
-          <m:r>
-            <w:rPr>
-              <w:rFonts w:ascii="Cambria Math" w:eastAsiaTheme="minorEastAsia" w:hAnsi="Cambria Math"/>
-            </w:rPr>
-            <m:t xml:space="preserve"> in amu</m:t>
-          </m:r>
-          <m:r>
-            <w:rPr>
-              <w:rFonts w:ascii="Cambria Math" w:eastAsiaTheme="minorEastAsia" w:hAnsi="Cambria Math"/>
-            </w:rPr>
-            <m:t>, T in K</m:t>
+            <m:t>P in torr, M is molecular weight in amu, T in K</m:t>
           </m:r>
         </m:oMath>
       </m:oMathPara>
@@ -1609,20 +2832,13 @@
         <w:rPr>
           <w:rFonts w:eastAsiaTheme="minorEastAsia"/>
         </w:rPr>
-        <w:t xml:space="preserve">So we could multiply by the Area to get molecules per second.  But our pixels aren’t real lengths, so we don’t have a real area. </w:t>
-      </w:r>
-    </w:p>
-    <w:p>
-      <w:pPr>
-        <w:rPr>
-          <w:rFonts w:eastAsiaTheme="minorEastAsia"/>
-        </w:rPr>
-      </w:pPr>
-      <w:r>
-        <w:rPr>
-          <w:rFonts w:eastAsiaTheme="minorEastAsia"/>
-        </w:rPr>
-        <w:t xml:space="preserve">We could/should say that 1 pixel is 1 angstrom.  A Si atom is about 2 angstroms large, and each dot on the screen is about 2 pixels apart.  </w:t>
+        <w:t>Recall</w:t>
+      </w:r>
+      <w:r>
+        <w:rPr>
+          <w:rFonts w:eastAsiaTheme="minorEastAsia"/>
+        </w:rPr>
+        <w:t xml:space="preserve"> that 1 pixel is 1 angstrom.  A Si atom is about 2 angstroms large, and each dot on the screen is about 2 pixels apart.  </w:t>
       </w:r>
     </w:p>
     <w:p>
@@ -1805,21 +3021,7 @@
         <w:rPr>
           <w:rFonts w:eastAsiaTheme="minorEastAsia"/>
         </w:rPr>
-        <w:t xml:space="preserve">The molecular weight of Si is approx. 28 </w:t>
-      </w:r>
-      <w:proofErr w:type="spellStart"/>
-      <w:r>
-        <w:rPr>
-          <w:rFonts w:eastAsiaTheme="minorEastAsia"/>
-        </w:rPr>
-        <w:t>amu</w:t>
-      </w:r>
-      <w:proofErr w:type="spellEnd"/>
-      <w:r>
-        <w:rPr>
-          <w:rFonts w:eastAsiaTheme="minorEastAsia"/>
-        </w:rPr>
-        <w:t>.   So</w:t>
+        <w:t>The molecular weight of Si is approx. 28 amu.   So</w:t>
       </w:r>
     </w:p>
     <w:p>
@@ -1834,7 +3036,6 @@
             <w:rPr>
               <w:rFonts w:ascii="Cambria Math" w:eastAsiaTheme="minorEastAsia" w:hAnsi="Cambria Math"/>
             </w:rPr>
-            <w:lastRenderedPageBreak/>
             <m:t>dep rate=</m:t>
           </m:r>
           <m:f>
@@ -2016,10 +3217,103 @@
             <w:rPr>
               <w:rFonts w:ascii="Cambria Math" w:eastAsiaTheme="minorEastAsia" w:hAnsi="Cambria Math"/>
             </w:rPr>
-            <m:t xml:space="preserve">=??? </m:t>
-          </m:r>
+            <m:t>=</m:t>
+          </m:r>
+          <m:r>
+            <w:rPr>
+              <w:rFonts w:ascii="Cambria Math" w:eastAsiaTheme="minorEastAsia" w:hAnsi="Cambria Math"/>
+            </w:rPr>
+            <m:t>1.20597×</m:t>
+          </m:r>
+          <m:sSup>
+            <m:sSupPr>
+              <m:ctrlPr>
+                <w:rPr>
+                  <w:rFonts w:ascii="Cambria Math" w:eastAsiaTheme="minorEastAsia" w:hAnsi="Cambria Math"/>
+                  <w:i/>
+                </w:rPr>
+              </m:ctrlPr>
+            </m:sSupPr>
+            <m:e>
+              <m:r>
+                <w:rPr>
+                  <w:rFonts w:ascii="Cambria Math" w:eastAsiaTheme="minorEastAsia" w:hAnsi="Cambria Math"/>
+                </w:rPr>
+                <m:t>10</m:t>
+              </m:r>
+            </m:e>
+            <m:sup>
+              <m:r>
+                <w:rPr>
+                  <w:rFonts w:ascii="Cambria Math" w:eastAsiaTheme="minorEastAsia" w:hAnsi="Cambria Math"/>
+                </w:rPr>
+                <m:t>27</m:t>
+              </m:r>
+            </m:sup>
+          </m:sSup>
+          <m:r>
+            <w:rPr>
+              <w:rFonts w:ascii="Cambria Math" w:eastAsiaTheme="minorEastAsia" w:hAnsi="Cambria Math"/>
+            </w:rPr>
+            <m:t xml:space="preserve"> </m:t>
+          </m:r>
+          <m:f>
+            <m:fPr>
+              <m:ctrlPr>
+                <w:rPr>
+                  <w:rFonts w:ascii="Cambria Math" w:hAnsi="Cambria Math"/>
+                  <w:i/>
+                </w:rPr>
+              </m:ctrlPr>
+            </m:fPr>
+            <m:num>
+              <m:r>
+                <w:rPr>
+                  <w:rFonts w:ascii="Cambria Math" w:hAnsi="Cambria Math"/>
+                </w:rPr>
+                <m:t>P</m:t>
+              </m:r>
+            </m:num>
+            <m:den>
+              <m:rad>
+                <m:radPr>
+                  <m:degHide m:val="1"/>
+                  <m:ctrlPr>
+                    <w:rPr>
+                      <w:rFonts w:ascii="Cambria Math" w:hAnsi="Cambria Math"/>
+                      <w:i/>
+                    </w:rPr>
+                  </m:ctrlPr>
+                </m:radPr>
+                <m:deg/>
+                <m:e>
+                  <m:r>
+                    <w:rPr>
+                      <w:rFonts w:ascii="Cambria Math" w:hAnsi="Cambria Math"/>
+                    </w:rPr>
+                    <m:t>T</m:t>
+                  </m:r>
+                </m:e>
+              </m:rad>
+            </m:den>
+          </m:f>
         </m:oMath>
       </m:oMathPara>
+    </w:p>
+    <w:p>
+      <w:pPr>
+        <w:rPr>
+          <w:rFonts w:eastAsiaTheme="minorEastAsia"/>
+        </w:rPr>
+      </w:pPr>
+      <w:r>
+        <w:rPr>
+          <w:rFonts w:eastAsiaTheme="minorEastAsia"/>
+        </w:rPr>
+        <w:t>Where pressure is in torr</w:t>
+      </w:r>
+      <w:bookmarkStart w:id="0" w:name="_GoBack"/>
+      <w:bookmarkEnd w:id="0"/>
     </w:p>
     <w:p/>
     <w:p/>

</xml_diff>

<commit_message>
implemented calculations.  reformatted the code.
</commit_message>
<xml_diff>
--- a/FinalProjectDoc.docx
+++ b/FinalProjectDoc.docx
@@ -59,7 +59,15 @@
         <w:t xml:space="preserve">using </w:t>
       </w:r>
       <w:r>
-        <w:t xml:space="preserve">a javascript library called Paper.js which is </w:t>
+        <w:t xml:space="preserve">a </w:t>
+      </w:r>
+      <w:proofErr w:type="spellStart"/>
+      <w:r>
+        <w:t>javascript</w:t>
+      </w:r>
+      <w:proofErr w:type="spellEnd"/>
+      <w:r>
+        <w:t xml:space="preserve"> library called Paper.js which is </w:t>
       </w:r>
       <w:r>
         <w:t xml:space="preserve">a browser based technology capable of 2 dimensional graphics and mathematics processing.  </w:t>
@@ -181,7 +189,15 @@
     </w:p>
     <w:p>
       <w:r>
-        <w:t>The 2D javascript framework, Paper.js, i</w:t>
+        <w:t xml:space="preserve">The 2D </w:t>
+      </w:r>
+      <w:proofErr w:type="spellStart"/>
+      <w:r>
+        <w:t>javascript</w:t>
+      </w:r>
+      <w:proofErr w:type="spellEnd"/>
+      <w:r>
+        <w:t xml:space="preserve"> framework, Paper.js, i</w:t>
       </w:r>
       <w:r>
         <w:t>s a simple and powerful API for visualization of physical processes.  However, it has some limitations, which will be common to all browser libraries.</w:t>
@@ -226,7 +242,27 @@
         <w:pStyle w:val="Heading2"/>
       </w:pPr>
       <w:r>
-        <w:t>Algorithms</w:t>
+        <w:t>Calculations</w:t>
+      </w:r>
+    </w:p>
+    <w:p>
+      <w:r>
+        <w:t>The functions and factors for this simulation are estimated, and derived from considering Cu as the film to deposit and Si as the substrate.  No particular reason.  I just needed order of magnitude number.</w:t>
+      </w:r>
+    </w:p>
+    <w:p>
+      <w:pPr>
+        <w:pStyle w:val="Heading4"/>
+      </w:pPr>
+      <w:r>
+        <w:t>Terms</w:t>
+      </w:r>
+      <w:bookmarkStart w:id="0" w:name="_GoBack"/>
+      <w:bookmarkEnd w:id="0"/>
+    </w:p>
+    <w:p>
+      <w:r>
+        <w:t>Use Cluster and Molecule.  Molecule, even though we are actually dealing with Atoms in my head.</w:t>
       </w:r>
     </w:p>
     <w:p>
@@ -234,7 +270,269 @@
         <w:pStyle w:val="Heading3"/>
       </w:pPr>
       <w:r>
-        <w:t>Surface Area comparison</w:t>
+        <w:t>Scaling</w:t>
+      </w:r>
+    </w:p>
+    <w:p>
+      <w:pPr>
+        <w:pStyle w:val="Heading4"/>
+      </w:pPr>
+      <w:r>
+        <w:t>Distance</w:t>
+      </w:r>
+    </w:p>
+    <w:p>
+      <w:r>
+        <w:t>Since the pixel is the smallest unit, I chose that length to represent 1 Angstrom</w:t>
+      </w:r>
+    </w:p>
+    <w:p>
+      <w:pPr>
+        <w:rPr>
+          <w:rFonts w:eastAsiaTheme="minorEastAsia"/>
+        </w:rPr>
+      </w:pPr>
+      <m:oMathPara>
+        <m:oMath>
+          <m:r>
+            <w:rPr>
+              <w:rFonts w:ascii="Cambria Math" w:hAnsi="Cambria Math"/>
+            </w:rPr>
+            <m:t xml:space="preserve">1 pixel≡1 </m:t>
+          </m:r>
+          <m:r>
+            <w:rPr>
+              <w:rFonts w:ascii="Cambria Math" w:hAnsi="Cambria Math"/>
+            </w:rPr>
+            <m:t>A</m:t>
+          </m:r>
+          <m:r>
+            <w:rPr>
+              <w:rFonts w:ascii="Cambria Math" w:hAnsi="Cambria Math"/>
+            </w:rPr>
+            <m:t>ngstrom=</m:t>
+          </m:r>
+          <m:sSup>
+            <m:sSupPr>
+              <m:ctrlPr>
+                <w:rPr>
+                  <w:rFonts w:ascii="Cambria Math" w:hAnsi="Cambria Math"/>
+                  <w:i/>
+                </w:rPr>
+              </m:ctrlPr>
+            </m:sSupPr>
+            <m:e>
+              <m:r>
+                <w:rPr>
+                  <w:rFonts w:ascii="Cambria Math" w:hAnsi="Cambria Math"/>
+                </w:rPr>
+                <m:t>10</m:t>
+              </m:r>
+            </m:e>
+            <m:sup>
+              <m:r>
+                <w:rPr>
+                  <w:rFonts w:ascii="Cambria Math" w:hAnsi="Cambria Math"/>
+                </w:rPr>
+                <m:t>-10</m:t>
+              </m:r>
+            </m:sup>
+          </m:sSup>
+          <m:r>
+            <w:rPr>
+              <w:rFonts w:ascii="Cambria Math" w:hAnsi="Cambria Math"/>
+            </w:rPr>
+            <m:t>m</m:t>
+          </m:r>
+        </m:oMath>
+      </m:oMathPara>
+    </w:p>
+    <w:p>
+      <w:r>
+        <w:rPr>
+          <w:rFonts w:eastAsiaTheme="minorEastAsia"/>
+        </w:rPr>
+        <w:t xml:space="preserve">This is convenient since a Cu atom is 140 pm = 1.4 </w:t>
+      </w:r>
+      <w:r>
+        <w:rPr>
+          <w:rFonts w:eastAsiaTheme="minorEastAsia" w:cstheme="minorHAnsi"/>
+        </w:rPr>
+        <w:t xml:space="preserve">Å and an Si atom is approx. 240 pm = 2.4 </w:t>
+      </w:r>
+      <w:r>
+        <w:rPr>
+          <w:rFonts w:eastAsiaTheme="minorEastAsia" w:cstheme="minorHAnsi"/>
+        </w:rPr>
+        <w:t>Å</w:t>
+      </w:r>
+      <w:r>
+        <w:rPr>
+          <w:rFonts w:eastAsiaTheme="minorEastAsia" w:cstheme="minorHAnsi"/>
+        </w:rPr>
+        <w:t>.</w:t>
+      </w:r>
+    </w:p>
+    <w:p>
+      <w:pPr>
+        <w:pStyle w:val="Heading4"/>
+      </w:pPr>
+      <w:r>
+        <w:t>Time</w:t>
+      </w:r>
+    </w:p>
+    <w:p>
+      <w:r>
+        <w:t>The time scale is</w:t>
+      </w:r>
+    </w:p>
+    <w:p>
+      <w:pPr>
+        <w:rPr>
+          <w:rFonts w:eastAsiaTheme="minorEastAsia"/>
+        </w:rPr>
+      </w:pPr>
+      <m:oMathPara>
+        <m:oMath>
+          <m:r>
+            <w:rPr>
+              <w:rFonts w:ascii="Cambria Math" w:eastAsiaTheme="minorEastAsia" w:hAnsi="Cambria Math"/>
+            </w:rPr>
+            <m:t>1 S≡</m:t>
+          </m:r>
+          <m:sSup>
+            <m:sSupPr>
+              <m:ctrlPr>
+                <w:rPr>
+                  <w:rFonts w:ascii="Cambria Math" w:eastAsiaTheme="minorEastAsia" w:hAnsi="Cambria Math"/>
+                  <w:i/>
+                </w:rPr>
+              </m:ctrlPr>
+            </m:sSupPr>
+            <m:e>
+              <m:r>
+                <w:rPr>
+                  <w:rFonts w:ascii="Cambria Math" w:eastAsiaTheme="minorEastAsia" w:hAnsi="Cambria Math"/>
+                </w:rPr>
+                <m:t>10</m:t>
+              </m:r>
+            </m:e>
+            <m:sup>
+              <m:r>
+                <w:rPr>
+                  <w:rFonts w:ascii="Cambria Math" w:eastAsiaTheme="minorEastAsia" w:hAnsi="Cambria Math"/>
+                </w:rPr>
+                <m:t>-5</m:t>
+              </m:r>
+            </m:sup>
+          </m:sSup>
+          <m:r>
+            <w:rPr>
+              <w:rFonts w:ascii="Cambria Math" w:eastAsiaTheme="minorEastAsia" w:hAnsi="Cambria Math"/>
+            </w:rPr>
+            <m:t xml:space="preserve"> s</m:t>
+          </m:r>
+        </m:oMath>
+      </m:oMathPara>
+    </w:p>
+    <w:p>
+      <w:pPr>
+        <w:rPr>
+          <w:rFonts w:eastAsiaTheme="minorEastAsia"/>
+        </w:rPr>
+      </w:pPr>
+      <w:r>
+        <w:rPr>
+          <w:rFonts w:eastAsiaTheme="minorEastAsia"/>
+        </w:rPr>
+        <w:t>Where s is a second and S is a simulated second.  In other words, for every 1 second the simulation runs, we observe 10</w:t>
+      </w:r>
+      <w:r>
+        <w:rPr>
+          <w:rFonts w:eastAsiaTheme="minorEastAsia"/>
+          <w:vertAlign w:val="superscript"/>
+        </w:rPr>
+        <w:t>-5</w:t>
+      </w:r>
+      <w:r>
+        <w:rPr>
+          <w:rFonts w:eastAsiaTheme="minorEastAsia"/>
+        </w:rPr>
+        <w:t xml:space="preserve"> seconds of the nucleation process.</w:t>
+      </w:r>
+    </w:p>
+    <w:p>
+      <w:pPr>
+        <w:pStyle w:val="Heading4"/>
+        <w:rPr>
+          <w:rFonts w:eastAsiaTheme="minorEastAsia"/>
+        </w:rPr>
+      </w:pPr>
+      <w:r>
+        <w:rPr>
+          <w:rFonts w:eastAsiaTheme="minorEastAsia"/>
+        </w:rPr>
+        <w:t>Temperature</w:t>
+      </w:r>
+    </w:p>
+    <w:p>
+      <w:pPr>
+        <w:rPr>
+          <w:rFonts w:eastAsiaTheme="minorEastAsia"/>
+        </w:rPr>
+      </w:pPr>
+      <w:r>
+        <w:rPr>
+          <w:rFonts w:eastAsiaTheme="minorEastAsia"/>
+        </w:rPr>
+        <w:t xml:space="preserve">Minimum = 0.  Maximum = </w:t>
+      </w:r>
+      <w:r>
+        <w:rPr>
+          <w:rFonts w:eastAsiaTheme="minorEastAsia"/>
+        </w:rPr>
+        <w:t>1687.15 K (the melting point of Si)</w:t>
+      </w:r>
+    </w:p>
+    <w:p>
+      <w:pPr>
+        <w:rPr>
+          <w:rFonts w:eastAsiaTheme="minorEastAsia"/>
+        </w:rPr>
+      </w:pPr>
+      <w:r>
+        <w:rPr>
+          <w:rFonts w:eastAsiaTheme="minorEastAsia"/>
+        </w:rPr>
+        <w:t>Pressure</w:t>
+      </w:r>
+    </w:p>
+    <w:p>
+      <w:pPr>
+        <w:rPr>
+          <w:rFonts w:eastAsiaTheme="minorEastAsia"/>
+        </w:rPr>
+      </w:pPr>
+      <w:r>
+        <w:rPr>
+          <w:rFonts w:eastAsiaTheme="minorEastAsia"/>
+        </w:rPr>
+        <w:t>Ranges from -9 to 0</w:t>
+      </w:r>
+    </w:p>
+    <w:p/>
+    <w:p>
+      <w:pPr>
+        <w:pStyle w:val="Heading3"/>
+      </w:pPr>
+      <w:r>
+        <w:t>Surface Area C</w:t>
+      </w:r>
+      <w:r>
+        <w:t>omparison</w:t>
+      </w:r>
+      <w:r>
+        <w:t xml:space="preserve"> for Simulation Termination</w:t>
       </w:r>
     </w:p>
     <w:p>
@@ -256,6 +554,7 @@
     </w:p>
     <w:p>
       <w:r>
+        <w:lastRenderedPageBreak/>
         <w:t>I figured that out by trial and error.</w:t>
       </w:r>
     </w:p>
@@ -266,6 +565,11 @@
       </w:pPr>
       <w:r>
         <w:t>Radius Calculation</w:t>
+      </w:r>
+    </w:p>
+    <w:p>
+      <w:r>
+        <w:t>When to atoms or clusters collide, they form a new cluster.  The radius of the new cluster is based on the radius of the colliding atoms or clusters.  It follows this formula.</w:t>
       </w:r>
     </w:p>
     <w:p>
@@ -641,28 +945,14 @@
     <w:p>
       <w:pPr>
         <w:pStyle w:val="Heading3"/>
-        <w:rPr>
-          <w:rFonts w:eastAsiaTheme="minorEastAsia"/>
-        </w:rPr>
-      </w:pPr>
-      <w:r>
-        <w:rPr>
-          <w:rFonts w:eastAsiaTheme="minorEastAsia"/>
-        </w:rPr>
-        <w:t>Surface Diffusion</w:t>
-      </w:r>
-    </w:p>
-    <w:p>
-      <w:pPr>
-        <w:rPr>
-          <w:rFonts w:eastAsiaTheme="minorEastAsia"/>
-        </w:rPr>
-      </w:pPr>
-      <w:r>
-        <w:rPr>
-          <w:rFonts w:eastAsiaTheme="minorEastAsia"/>
-        </w:rPr>
-        <w:t>Ideally, we’ll use this formula</w:t>
+      </w:pPr>
+      <w:r>
+        <w:t>Desorption Rate</w:t>
+      </w:r>
+    </w:p>
+    <w:p>
+      <w:r>
+        <w:t>The documentation defines this s</w:t>
       </w:r>
     </w:p>
     <w:p>
@@ -675,1374 +965,9 @@
         <m:oMath>
           <m:r>
             <w:rPr>
-              <w:rFonts w:ascii="Cambria Math" w:eastAsiaTheme="minorEastAsia" w:hAnsi="Cambria Math"/>
-            </w:rPr>
-            <m:t>E=</m:t>
-          </m:r>
-          <m:sSub>
-            <m:sSubPr>
-              <m:ctrlPr>
-                <w:rPr>
-                  <w:rFonts w:ascii="Cambria Math" w:eastAsiaTheme="minorEastAsia" w:hAnsi="Cambria Math"/>
-                  <w:i/>
-                </w:rPr>
-              </m:ctrlPr>
-            </m:sSubPr>
-            <m:e>
-              <m:r>
-                <w:rPr>
-                  <w:rFonts w:ascii="Cambria Math" w:eastAsiaTheme="minorEastAsia" w:hAnsi="Cambria Math"/>
-                </w:rPr>
-                <m:t>k</m:t>
-              </m:r>
-            </m:e>
-            <m:sub>
-              <m:r>
-                <w:rPr>
-                  <w:rFonts w:ascii="Cambria Math" w:eastAsiaTheme="minorEastAsia" w:hAnsi="Cambria Math"/>
-                </w:rPr>
-                <m:t>B</m:t>
-              </m:r>
-            </m:sub>
-          </m:sSub>
-          <m:r>
-            <w:rPr>
-              <w:rFonts w:ascii="Cambria Math" w:eastAsiaTheme="minorEastAsia" w:hAnsi="Cambria Math"/>
-            </w:rPr>
-            <m:t>T→T=</m:t>
-          </m:r>
-          <m:f>
-            <m:fPr>
-              <m:ctrlPr>
-                <w:rPr>
-                  <w:rFonts w:ascii="Cambria Math" w:eastAsiaTheme="minorEastAsia" w:hAnsi="Cambria Math"/>
-                  <w:i/>
-                </w:rPr>
-              </m:ctrlPr>
-            </m:fPr>
-            <m:num>
-              <m:r>
-                <w:rPr>
-                  <w:rFonts w:ascii="Cambria Math" w:eastAsiaTheme="minorEastAsia" w:hAnsi="Cambria Math"/>
-                </w:rPr>
-                <m:t>E</m:t>
-              </m:r>
-            </m:num>
-            <m:den>
-              <m:sSub>
-                <m:sSubPr>
-                  <m:ctrlPr>
-                    <w:rPr>
-                      <w:rFonts w:ascii="Cambria Math" w:eastAsiaTheme="minorEastAsia" w:hAnsi="Cambria Math"/>
-                      <w:i/>
-                    </w:rPr>
-                  </m:ctrlPr>
-                </m:sSubPr>
-                <m:e>
-                  <m:r>
-                    <w:rPr>
-                      <w:rFonts w:ascii="Cambria Math" w:eastAsiaTheme="minorEastAsia" w:hAnsi="Cambria Math"/>
-                    </w:rPr>
-                    <m:t>k</m:t>
-                  </m:r>
-                </m:e>
-                <m:sub>
-                  <m:r>
-                    <w:rPr>
-                      <w:rFonts w:ascii="Cambria Math" w:eastAsiaTheme="minorEastAsia" w:hAnsi="Cambria Math"/>
-                    </w:rPr>
-                    <m:t>B</m:t>
-                  </m:r>
-                </m:sub>
-              </m:sSub>
-            </m:den>
-          </m:f>
-          <m:r>
-            <w:rPr>
-              <w:rFonts w:ascii="Cambria Math" w:eastAsiaTheme="minorEastAsia" w:hAnsi="Cambria Math"/>
-            </w:rPr>
-            <m:t>=</m:t>
-          </m:r>
-          <m:f>
-            <m:fPr>
-              <m:ctrlPr>
-                <w:rPr>
-                  <w:rFonts w:ascii="Cambria Math" w:eastAsiaTheme="minorEastAsia" w:hAnsi="Cambria Math"/>
-                  <w:i/>
-                </w:rPr>
-              </m:ctrlPr>
-            </m:fPr>
-            <m:num>
-              <m:r>
-                <w:rPr>
-                  <w:rFonts w:ascii="Cambria Math" w:eastAsiaTheme="minorEastAsia" w:hAnsi="Cambria Math"/>
-                </w:rPr>
-                <m:t>1</m:t>
-              </m:r>
-            </m:num>
-            <m:den>
-              <m:sSub>
-                <m:sSubPr>
-                  <m:ctrlPr>
-                    <w:rPr>
-                      <w:rFonts w:ascii="Cambria Math" w:eastAsiaTheme="minorEastAsia" w:hAnsi="Cambria Math"/>
-                      <w:i/>
-                    </w:rPr>
-                  </m:ctrlPr>
-                </m:sSubPr>
-                <m:e>
-                  <m:r>
-                    <w:rPr>
-                      <w:rFonts w:ascii="Cambria Math" w:eastAsiaTheme="minorEastAsia" w:hAnsi="Cambria Math"/>
-                    </w:rPr>
-                    <m:t>k</m:t>
-                  </m:r>
-                </m:e>
-                <m:sub>
-                  <m:r>
-                    <w:rPr>
-                      <w:rFonts w:ascii="Cambria Math" w:eastAsiaTheme="minorEastAsia" w:hAnsi="Cambria Math"/>
-                    </w:rPr>
-                    <m:t>B</m:t>
-                  </m:r>
-                </m:sub>
-              </m:sSub>
-            </m:den>
-          </m:f>
-          <m:f>
-            <m:fPr>
-              <m:ctrlPr>
-                <w:rPr>
-                  <w:rFonts w:ascii="Cambria Math" w:eastAsiaTheme="minorEastAsia" w:hAnsi="Cambria Math"/>
-                  <w:i/>
-                </w:rPr>
-              </m:ctrlPr>
-            </m:fPr>
-            <m:num>
-              <m:r>
-                <w:rPr>
-                  <w:rFonts w:ascii="Cambria Math" w:eastAsiaTheme="minorEastAsia" w:hAnsi="Cambria Math"/>
-                </w:rPr>
-                <m:t>1</m:t>
-              </m:r>
-            </m:num>
-            <m:den>
-              <m:r>
-                <w:rPr>
-                  <w:rFonts w:ascii="Cambria Math" w:eastAsiaTheme="minorEastAsia" w:hAnsi="Cambria Math"/>
-                </w:rPr>
-                <m:t>2</m:t>
-              </m:r>
-            </m:den>
-          </m:f>
-          <m:r>
-            <w:rPr>
-              <w:rFonts w:ascii="Cambria Math" w:eastAsiaTheme="minorEastAsia" w:hAnsi="Cambria Math"/>
-            </w:rPr>
-            <m:t>m</m:t>
-          </m:r>
-          <m:sSup>
-            <m:sSupPr>
-              <m:ctrlPr>
-                <w:rPr>
-                  <w:rFonts w:ascii="Cambria Math" w:eastAsiaTheme="minorEastAsia" w:hAnsi="Cambria Math"/>
-                  <w:i/>
-                </w:rPr>
-              </m:ctrlPr>
-            </m:sSupPr>
-            <m:e>
-              <m:r>
-                <w:rPr>
-                  <w:rFonts w:ascii="Cambria Math" w:eastAsiaTheme="minorEastAsia" w:hAnsi="Cambria Math"/>
-                </w:rPr>
-                <m:t>v</m:t>
-              </m:r>
-            </m:e>
-            <m:sup>
-              <m:r>
-                <w:rPr>
-                  <w:rFonts w:ascii="Cambria Math" w:eastAsiaTheme="minorEastAsia" w:hAnsi="Cambria Math"/>
-                </w:rPr>
-                <m:t>2</m:t>
-              </m:r>
-            </m:sup>
-          </m:sSup>
-          <m:r>
-            <w:rPr>
-              <w:rFonts w:ascii="Cambria Math" w:eastAsiaTheme="minorEastAsia" w:hAnsi="Cambria Math"/>
-            </w:rPr>
-            <m:t xml:space="preserve">     </m:t>
-          </m:r>
-          <m:r>
-            <w:rPr>
-              <w:rFonts w:ascii="Cambria Math" w:eastAsiaTheme="minorEastAsia" w:hAnsi="Cambria Math"/>
-            </w:rPr>
-            <m:t>⇒</m:t>
-          </m:r>
-          <m:r>
-            <w:rPr>
-              <w:rFonts w:ascii="Cambria Math" w:eastAsiaTheme="minorEastAsia" w:hAnsi="Cambria Math"/>
-            </w:rPr>
-            <m:t xml:space="preserve">     </m:t>
-          </m:r>
-          <m:r>
-            <w:rPr>
-              <w:rFonts w:ascii="Cambria Math" w:eastAsiaTheme="minorEastAsia" w:hAnsi="Cambria Math"/>
-            </w:rPr>
-            <m:t>v=</m:t>
-          </m:r>
-          <m:rad>
-            <m:radPr>
-              <m:degHide m:val="1"/>
-              <m:ctrlPr>
-                <w:rPr>
-                  <w:rFonts w:ascii="Cambria Math" w:eastAsiaTheme="minorEastAsia" w:hAnsi="Cambria Math"/>
-                  <w:i/>
-                </w:rPr>
-              </m:ctrlPr>
-            </m:radPr>
-            <m:deg/>
-            <m:e>
-              <m:f>
-                <m:fPr>
-                  <m:ctrlPr>
-                    <w:rPr>
-                      <w:rFonts w:ascii="Cambria Math" w:eastAsiaTheme="minorEastAsia" w:hAnsi="Cambria Math"/>
-                      <w:i/>
-                    </w:rPr>
-                  </m:ctrlPr>
-                </m:fPr>
-                <m:num>
-                  <m:r>
-                    <w:rPr>
-                      <w:rFonts w:ascii="Cambria Math" w:eastAsiaTheme="minorEastAsia" w:hAnsi="Cambria Math"/>
-                    </w:rPr>
-                    <m:t>T2</m:t>
-                  </m:r>
-                  <m:sSub>
-                    <m:sSubPr>
-                      <m:ctrlPr>
-                        <w:rPr>
-                          <w:rFonts w:ascii="Cambria Math" w:eastAsiaTheme="minorEastAsia" w:hAnsi="Cambria Math"/>
-                          <w:i/>
-                        </w:rPr>
-                      </m:ctrlPr>
-                    </m:sSubPr>
-                    <m:e>
-                      <m:r>
-                        <w:rPr>
-                          <w:rFonts w:ascii="Cambria Math" w:eastAsiaTheme="minorEastAsia" w:hAnsi="Cambria Math"/>
-                        </w:rPr>
-                        <m:t>k</m:t>
-                      </m:r>
-                    </m:e>
-                    <m:sub>
-                      <m:r>
-                        <w:rPr>
-                          <w:rFonts w:ascii="Cambria Math" w:eastAsiaTheme="minorEastAsia" w:hAnsi="Cambria Math"/>
-                        </w:rPr>
-                        <m:t>B</m:t>
-                      </m:r>
-                    </m:sub>
-                  </m:sSub>
-                </m:num>
-                <m:den>
-                  <m:r>
-                    <w:rPr>
-                      <w:rFonts w:ascii="Cambria Math" w:eastAsiaTheme="minorEastAsia" w:hAnsi="Cambria Math"/>
-                    </w:rPr>
-                    <m:t>m</m:t>
-                  </m:r>
-                </m:den>
-              </m:f>
-            </m:e>
-          </m:rad>
-        </m:oMath>
-      </m:oMathPara>
-    </w:p>
-    <w:p>
-      <w:r>
-        <w:t xml:space="preserve">We’ve been using Si as our </w:t>
-      </w:r>
-      <w:r>
-        <w:t>prototypical substrate element</w:t>
-      </w:r>
-      <w:r>
-        <w:t xml:space="preserve">.  The Atomic weight of Si is 28 amu.  </w:t>
-      </w:r>
-    </w:p>
-    <w:p>
-      <w:pPr>
-        <w:rPr>
-          <w:rFonts w:eastAsiaTheme="minorEastAsia"/>
-        </w:rPr>
-      </w:pPr>
-      <m:oMathPara>
-        <m:oMath>
-          <m:r>
-            <w:rPr>
               <w:rFonts w:ascii="Cambria Math" w:hAnsi="Cambria Math"/>
             </w:rPr>
-            <m:t>1 amu=1.66×</m:t>
-          </m:r>
-          <m:sSup>
-            <m:sSupPr>
-              <m:ctrlPr>
-                <w:rPr>
-                  <w:rFonts w:ascii="Cambria Math" w:hAnsi="Cambria Math"/>
-                  <w:i/>
-                </w:rPr>
-              </m:ctrlPr>
-            </m:sSupPr>
-            <m:e>
-              <m:r>
-                <w:rPr>
-                  <w:rFonts w:ascii="Cambria Math" w:hAnsi="Cambria Math"/>
-                </w:rPr>
-                <m:t>10</m:t>
-              </m:r>
-            </m:e>
-            <m:sup>
-              <m:r>
-                <w:rPr>
-                  <w:rFonts w:ascii="Cambria Math" w:hAnsi="Cambria Math"/>
-                </w:rPr>
-                <m:t>-27</m:t>
-              </m:r>
-            </m:sup>
-          </m:sSup>
-          <m:r>
-            <w:rPr>
-              <w:rFonts w:ascii="Cambria Math" w:hAnsi="Cambria Math"/>
-            </w:rPr>
-            <m:t xml:space="preserve"> kg,</m:t>
-          </m:r>
-          <m:r>
-            <w:rPr>
-              <w:rFonts w:ascii="Cambria Math" w:hAnsi="Cambria Math"/>
-            </w:rPr>
-            <m:t xml:space="preserve"> </m:t>
-          </m:r>
-          <m:r>
-            <w:rPr>
-              <w:rFonts w:ascii="Cambria Math" w:hAnsi="Cambria Math"/>
-            </w:rPr>
-            <m:t xml:space="preserve"> </m:t>
-          </m:r>
-          <m:sSub>
-            <m:sSubPr>
-              <m:ctrlPr>
-                <w:rPr>
-                  <w:rFonts w:ascii="Cambria Math" w:hAnsi="Cambria Math"/>
-                  <w:i/>
-                </w:rPr>
-              </m:ctrlPr>
-            </m:sSubPr>
-            <m:e>
-              <m:r>
-                <w:rPr>
-                  <w:rFonts w:ascii="Cambria Math" w:hAnsi="Cambria Math"/>
-                </w:rPr>
-                <m:t>k</m:t>
-              </m:r>
-            </m:e>
-            <m:sub>
-              <m:r>
-                <w:rPr>
-                  <w:rFonts w:ascii="Cambria Math" w:hAnsi="Cambria Math"/>
-                </w:rPr>
-                <m:t>B</m:t>
-              </m:r>
-            </m:sub>
-          </m:sSub>
-          <m:r>
-            <w:rPr>
-              <w:rFonts w:ascii="Cambria Math" w:hAnsi="Cambria Math"/>
-            </w:rPr>
-            <m:t>=1.38×</m:t>
-          </m:r>
-          <m:sSup>
-            <m:sSupPr>
-              <m:ctrlPr>
-                <w:rPr>
-                  <w:rFonts w:ascii="Cambria Math" w:hAnsi="Cambria Math"/>
-                  <w:i/>
-                </w:rPr>
-              </m:ctrlPr>
-            </m:sSupPr>
-            <m:e>
-              <m:r>
-                <w:rPr>
-                  <w:rFonts w:ascii="Cambria Math" w:hAnsi="Cambria Math"/>
-                </w:rPr>
-                <m:t>10</m:t>
-              </m:r>
-            </m:e>
-            <m:sup>
-              <m:r>
-                <w:rPr>
-                  <w:rFonts w:ascii="Cambria Math" w:hAnsi="Cambria Math"/>
-                </w:rPr>
-                <m:t>-23</m:t>
-              </m:r>
-            </m:sup>
-          </m:sSup>
-          <m:f>
-            <m:fPr>
-              <m:ctrlPr>
-                <w:rPr>
-                  <w:rFonts w:ascii="Cambria Math" w:hAnsi="Cambria Math"/>
-                  <w:i/>
-                </w:rPr>
-              </m:ctrlPr>
-            </m:fPr>
-            <m:num>
-              <m:sSup>
-                <m:sSupPr>
-                  <m:ctrlPr>
-                    <w:rPr>
-                      <w:rFonts w:ascii="Cambria Math" w:hAnsi="Cambria Math"/>
-                      <w:i/>
-                    </w:rPr>
-                  </m:ctrlPr>
-                </m:sSupPr>
-                <m:e>
-                  <m:r>
-                    <w:rPr>
-                      <w:rFonts w:ascii="Cambria Math" w:hAnsi="Cambria Math"/>
-                    </w:rPr>
-                    <m:t>m</m:t>
-                  </m:r>
-                </m:e>
-                <m:sup>
-                  <m:r>
-                    <w:rPr>
-                      <w:rFonts w:ascii="Cambria Math" w:hAnsi="Cambria Math"/>
-                    </w:rPr>
-                    <m:t>2</m:t>
-                  </m:r>
-                </m:sup>
-              </m:sSup>
-              <m:r>
-                <w:rPr>
-                  <w:rFonts w:ascii="Cambria Math" w:hAnsi="Cambria Math"/>
-                </w:rPr>
-                <m:t>kg</m:t>
-              </m:r>
-            </m:num>
-            <m:den>
-              <m:sSup>
-                <m:sSupPr>
-                  <m:ctrlPr>
-                    <w:rPr>
-                      <w:rFonts w:ascii="Cambria Math" w:hAnsi="Cambria Math"/>
-                      <w:i/>
-                    </w:rPr>
-                  </m:ctrlPr>
-                </m:sSupPr>
-                <m:e>
-                  <m:r>
-                    <w:rPr>
-                      <w:rFonts w:ascii="Cambria Math" w:hAnsi="Cambria Math"/>
-                    </w:rPr>
-                    <m:t>s</m:t>
-                  </m:r>
-                </m:e>
-                <m:sup>
-                  <m:r>
-                    <w:rPr>
-                      <w:rFonts w:ascii="Cambria Math" w:hAnsi="Cambria Math"/>
-                    </w:rPr>
-                    <m:t>2</m:t>
-                  </m:r>
-                </m:sup>
-              </m:sSup>
-              <m:r>
-                <w:rPr>
-                  <w:rFonts w:ascii="Cambria Math" w:hAnsi="Cambria Math"/>
-                </w:rPr>
-                <m:t>K</m:t>
-              </m:r>
-            </m:den>
-          </m:f>
-          <m:r>
-            <w:rPr>
-              <w:rFonts w:ascii="Cambria Math" w:eastAsiaTheme="minorEastAsia" w:hAnsi="Cambria Math"/>
-            </w:rPr>
-            <m:t xml:space="preserve">    →     </m:t>
-          </m:r>
-          <m:rad>
-            <m:radPr>
-              <m:degHide m:val="1"/>
-              <m:ctrlPr>
-                <w:rPr>
-                  <w:rFonts w:ascii="Cambria Math" w:eastAsiaTheme="minorEastAsia" w:hAnsi="Cambria Math"/>
-                  <w:i/>
-                </w:rPr>
-              </m:ctrlPr>
-            </m:radPr>
-            <m:deg/>
-            <m:e>
-              <m:f>
-                <m:fPr>
-                  <m:ctrlPr>
-                    <w:rPr>
-                      <w:rFonts w:ascii="Cambria Math" w:eastAsiaTheme="minorEastAsia" w:hAnsi="Cambria Math"/>
-                      <w:i/>
-                    </w:rPr>
-                  </m:ctrlPr>
-                </m:fPr>
-                <m:num>
-                  <m:r>
-                    <w:rPr>
-                      <w:rFonts w:ascii="Cambria Math" w:eastAsiaTheme="minorEastAsia" w:hAnsi="Cambria Math"/>
-                    </w:rPr>
-                    <m:t>2</m:t>
-                  </m:r>
-                  <m:sSub>
-                    <m:sSubPr>
-                      <m:ctrlPr>
-                        <w:rPr>
-                          <w:rFonts w:ascii="Cambria Math" w:eastAsiaTheme="minorEastAsia" w:hAnsi="Cambria Math"/>
-                          <w:i/>
-                        </w:rPr>
-                      </m:ctrlPr>
-                    </m:sSubPr>
-                    <m:e>
-                      <m:r>
-                        <w:rPr>
-                          <w:rFonts w:ascii="Cambria Math" w:eastAsiaTheme="minorEastAsia" w:hAnsi="Cambria Math"/>
-                        </w:rPr>
-                        <m:t>k</m:t>
-                      </m:r>
-                    </m:e>
-                    <m:sub>
-                      <m:r>
-                        <w:rPr>
-                          <w:rFonts w:ascii="Cambria Math" w:eastAsiaTheme="minorEastAsia" w:hAnsi="Cambria Math"/>
-                        </w:rPr>
-                        <m:t>B</m:t>
-                      </m:r>
-                    </m:sub>
-                  </m:sSub>
-                </m:num>
-                <m:den>
-                  <m:r>
-                    <w:rPr>
-                      <w:rFonts w:ascii="Cambria Math" w:eastAsiaTheme="minorEastAsia" w:hAnsi="Cambria Math"/>
-                    </w:rPr>
-                    <m:t>m</m:t>
-                  </m:r>
-                </m:den>
-              </m:f>
-            </m:e>
-          </m:rad>
-          <m:r>
-            <w:rPr>
-              <w:rFonts w:ascii="Cambria Math" w:eastAsiaTheme="minorEastAsia" w:hAnsi="Cambria Math"/>
-            </w:rPr>
-            <m:t>=24.3681</m:t>
-          </m:r>
-        </m:oMath>
-      </m:oMathPara>
-    </w:p>
-    <w:p>
-      <w:pPr>
-        <w:rPr>
-          <w:rFonts w:eastAsiaTheme="minorEastAsia"/>
-        </w:rPr>
-      </w:pPr>
-      <m:oMathPara>
-        <m:oMath>
-          <m:r>
-            <w:rPr>
-              <w:rFonts w:ascii="Cambria Math" w:eastAsiaTheme="minorEastAsia" w:hAnsi="Cambria Math"/>
-            </w:rPr>
-            <m:t>⇒    v=24.3681</m:t>
-          </m:r>
-          <m:rad>
-            <m:radPr>
-              <m:degHide m:val="1"/>
-              <m:ctrlPr>
-                <w:rPr>
-                  <w:rFonts w:ascii="Cambria Math" w:eastAsiaTheme="minorEastAsia" w:hAnsi="Cambria Math"/>
-                  <w:i/>
-                </w:rPr>
-              </m:ctrlPr>
-            </m:radPr>
-            <m:deg/>
-            <m:e>
-              <m:r>
-                <w:rPr>
-                  <w:rFonts w:ascii="Cambria Math" w:eastAsiaTheme="minorEastAsia" w:hAnsi="Cambria Math"/>
-                </w:rPr>
-                <m:t>T</m:t>
-              </m:r>
-            </m:e>
-          </m:rad>
-          <m:r>
-            <w:rPr>
-              <w:rFonts w:ascii="Cambria Math" w:eastAsiaTheme="minorEastAsia" w:hAnsi="Cambria Math"/>
-            </w:rPr>
-            <m:t xml:space="preserve">  </m:t>
-          </m:r>
-          <m:f>
-            <m:fPr>
-              <m:ctrlPr>
-                <w:rPr>
-                  <w:rFonts w:ascii="Cambria Math" w:eastAsiaTheme="minorEastAsia" w:hAnsi="Cambria Math"/>
-                  <w:i/>
-                </w:rPr>
-              </m:ctrlPr>
-            </m:fPr>
-            <m:num>
-              <m:r>
-                <w:rPr>
-                  <w:rFonts w:ascii="Cambria Math" w:eastAsiaTheme="minorEastAsia" w:hAnsi="Cambria Math"/>
-                </w:rPr>
-                <m:t>m</m:t>
-              </m:r>
-            </m:num>
-            <m:den>
-              <m:r>
-                <w:rPr>
-                  <w:rFonts w:ascii="Cambria Math" w:eastAsiaTheme="minorEastAsia" w:hAnsi="Cambria Math"/>
-                </w:rPr>
-                <m:t>s</m:t>
-              </m:r>
-            </m:den>
-          </m:f>
-        </m:oMath>
-      </m:oMathPara>
-    </w:p>
-    <w:p>
-      <w:r>
-        <w:lastRenderedPageBreak/>
-        <w:t>That gives</w:t>
-      </w:r>
-      <w:r>
-        <w:t xml:space="preserve"> us the velocity in meters per second </w:t>
-      </w:r>
-      <w:r>
-        <w:t>of an individual atom</w:t>
-      </w:r>
-      <w:r>
-        <w:t xml:space="preserve"> assuming all of its energy was kinetic.  Its actual energy will be between zero and that value.</w:t>
-      </w:r>
-    </w:p>
-    <w:p>
-      <w:r>
-        <w:t>In our scale,</w:t>
-      </w:r>
-    </w:p>
-    <w:p>
-      <w:pPr>
-        <w:rPr>
-          <w:rFonts w:eastAsiaTheme="minorEastAsia"/>
-        </w:rPr>
-      </w:pPr>
-      <m:oMathPara>
-        <m:oMath>
-          <m:r>
-            <w:rPr>
-              <w:rFonts w:ascii="Cambria Math" w:hAnsi="Cambria Math"/>
-            </w:rPr>
-            <m:t>1 pixel</m:t>
-          </m:r>
-          <m:r>
-            <w:rPr>
-              <w:rFonts w:ascii="Cambria Math" w:hAnsi="Cambria Math"/>
-            </w:rPr>
-            <m:t>≡1 angstrom=</m:t>
-          </m:r>
-          <m:sSup>
-            <m:sSupPr>
-              <m:ctrlPr>
-                <w:rPr>
-                  <w:rFonts w:ascii="Cambria Math" w:hAnsi="Cambria Math"/>
-                  <w:i/>
-                </w:rPr>
-              </m:ctrlPr>
-            </m:sSupPr>
-            <m:e>
-              <m:r>
-                <w:rPr>
-                  <w:rFonts w:ascii="Cambria Math" w:hAnsi="Cambria Math"/>
-                </w:rPr>
-                <m:t>10</m:t>
-              </m:r>
-            </m:e>
-            <m:sup>
-              <m:r>
-                <w:rPr>
-                  <w:rFonts w:ascii="Cambria Math" w:hAnsi="Cambria Math"/>
-                </w:rPr>
-                <m:t>-10</m:t>
-              </m:r>
-            </m:sup>
-          </m:sSup>
-          <m:r>
-            <w:rPr>
-              <w:rFonts w:ascii="Cambria Math" w:hAnsi="Cambria Math"/>
-            </w:rPr>
-            <m:t xml:space="preserve">m,  1 sim step </m:t>
-          </m:r>
-          <m:d>
-            <m:dPr>
-              <m:ctrlPr>
-                <w:rPr>
-                  <w:rFonts w:ascii="Cambria Math" w:hAnsi="Cambria Math"/>
-                  <w:i/>
-                </w:rPr>
-              </m:ctrlPr>
-            </m:dPr>
-            <m:e>
-              <m:r>
-                <w:rPr>
-                  <w:rFonts w:ascii="Cambria Math" w:hAnsi="Cambria Math"/>
-                </w:rPr>
-                <m:t>.25 seconds</m:t>
-              </m:r>
-            </m:e>
-          </m:d>
-          <m:r>
-            <w:rPr>
-              <w:rFonts w:ascii="Cambria Math" w:hAnsi="Cambria Math"/>
-            </w:rPr>
-            <m:t>≡</m:t>
-          </m:r>
-          <m:d>
-            <m:dPr>
-              <m:ctrlPr>
-                <w:rPr>
-                  <w:rFonts w:ascii="Cambria Math" w:hAnsi="Cambria Math"/>
-                  <w:i/>
-                </w:rPr>
-              </m:ctrlPr>
-            </m:dPr>
-            <m:e>
-              <m:r>
-                <w:rPr>
-                  <w:rFonts w:ascii="Cambria Math" w:hAnsi="Cambria Math"/>
-                </w:rPr>
-                <m:t>.25</m:t>
-              </m:r>
-            </m:e>
-          </m:d>
-          <m:sSup>
-            <m:sSupPr>
-              <m:ctrlPr>
-                <w:rPr>
-                  <w:rFonts w:ascii="Cambria Math" w:hAnsi="Cambria Math"/>
-                  <w:i/>
-                </w:rPr>
-              </m:ctrlPr>
-            </m:sSupPr>
-            <m:e>
-              <m:r>
-                <w:rPr>
-                  <w:rFonts w:ascii="Cambria Math" w:hAnsi="Cambria Math"/>
-                </w:rPr>
-                <m:t>10</m:t>
-              </m:r>
-            </m:e>
-            <m:sup>
-              <m:r>
-                <w:rPr>
-                  <w:rFonts w:ascii="Cambria Math" w:hAnsi="Cambria Math"/>
-                </w:rPr>
-                <m:t>-4</m:t>
-              </m:r>
-            </m:sup>
-          </m:sSup>
-          <m:r>
-            <w:rPr>
-              <w:rFonts w:ascii="Cambria Math" w:hAnsi="Cambria Math"/>
-            </w:rPr>
-            <m:t xml:space="preserve"> s=2.5×</m:t>
-          </m:r>
-          <m:sSup>
-            <m:sSupPr>
-              <m:ctrlPr>
-                <w:rPr>
-                  <w:rFonts w:ascii="Cambria Math" w:hAnsi="Cambria Math"/>
-                  <w:i/>
-                </w:rPr>
-              </m:ctrlPr>
-            </m:sSupPr>
-            <m:e>
-              <m:r>
-                <w:rPr>
-                  <w:rFonts w:ascii="Cambria Math" w:hAnsi="Cambria Math"/>
-                </w:rPr>
-                <m:t>10</m:t>
-              </m:r>
-            </m:e>
-            <m:sup>
-              <m:r>
-                <w:rPr>
-                  <w:rFonts w:ascii="Cambria Math" w:hAnsi="Cambria Math"/>
-                </w:rPr>
-                <m:t>-3</m:t>
-              </m:r>
-            </m:sup>
-          </m:sSup>
-          <m:r>
-            <w:rPr>
-              <w:rFonts w:ascii="Cambria Math" w:hAnsi="Cambria Math"/>
-            </w:rPr>
-            <m:t>s</m:t>
-          </m:r>
-          <m:r>
-            <w:rPr>
-              <w:rFonts w:ascii="Cambria Math" w:hAnsi="Cambria Math"/>
-            </w:rPr>
-            <m:t xml:space="preserve">     </m:t>
-          </m:r>
-        </m:oMath>
-      </m:oMathPara>
-    </w:p>
-    <w:p>
-      <w:pPr>
-        <w:rPr>
-          <w:rFonts w:eastAsiaTheme="minorEastAsia"/>
-        </w:rPr>
-      </w:pPr>
-      <m:oMathPara>
-        <m:oMath>
-          <m:r>
-            <w:rPr>
-              <w:rFonts w:ascii="Cambria Math" w:hAnsi="Cambria Math"/>
-            </w:rPr>
-            <m:t xml:space="preserve">⇒    1 </m:t>
-          </m:r>
-          <m:f>
-            <m:fPr>
-              <m:ctrlPr>
-                <w:rPr>
-                  <w:rFonts w:ascii="Cambria Math" w:hAnsi="Cambria Math"/>
-                  <w:i/>
-                </w:rPr>
-              </m:ctrlPr>
-            </m:fPr>
-            <m:num>
-              <m:r>
-                <w:rPr>
-                  <w:rFonts w:ascii="Cambria Math" w:hAnsi="Cambria Math"/>
-                </w:rPr>
-                <m:t>pixel</m:t>
-              </m:r>
-            </m:num>
-            <m:den>
-              <m:r>
-                <w:rPr>
-                  <w:rFonts w:ascii="Cambria Math" w:hAnsi="Cambria Math"/>
-                </w:rPr>
-                <m:t xml:space="preserve">sim </m:t>
-              </m:r>
-              <m:r>
-                <w:rPr>
-                  <w:rFonts w:ascii="Cambria Math" w:hAnsi="Cambria Math"/>
-                </w:rPr>
-                <m:t>step</m:t>
-              </m:r>
-            </m:den>
-          </m:f>
-          <m:r>
-            <w:rPr>
-              <w:rFonts w:ascii="Cambria Math" w:hAnsi="Cambria Math"/>
-            </w:rPr>
-            <m:t>=</m:t>
-          </m:r>
-          <m:r>
-            <w:rPr>
-              <w:rFonts w:ascii="Cambria Math" w:hAnsi="Cambria Math"/>
-            </w:rPr>
-            <m:t>4×</m:t>
-          </m:r>
-          <m:sSup>
-            <m:sSupPr>
-              <m:ctrlPr>
-                <w:rPr>
-                  <w:rFonts w:ascii="Cambria Math" w:hAnsi="Cambria Math"/>
-                  <w:i/>
-                </w:rPr>
-              </m:ctrlPr>
-            </m:sSupPr>
-            <m:e>
-              <m:r>
-                <w:rPr>
-                  <w:rFonts w:ascii="Cambria Math" w:hAnsi="Cambria Math"/>
-                </w:rPr>
-                <m:t>10</m:t>
-              </m:r>
-            </m:e>
-            <m:sup>
-              <m:r>
-                <w:rPr>
-                  <w:rFonts w:ascii="Cambria Math" w:hAnsi="Cambria Math"/>
-                </w:rPr>
-                <m:t>-8</m:t>
-              </m:r>
-            </m:sup>
-          </m:sSup>
-          <m:f>
-            <m:fPr>
-              <m:ctrlPr>
-                <w:rPr>
-                  <w:rFonts w:ascii="Cambria Math" w:hAnsi="Cambria Math"/>
-                  <w:i/>
-                </w:rPr>
-              </m:ctrlPr>
-            </m:fPr>
-            <m:num>
-              <m:r>
-                <w:rPr>
-                  <w:rFonts w:ascii="Cambria Math" w:hAnsi="Cambria Math"/>
-                </w:rPr>
-                <m:t>m</m:t>
-              </m:r>
-            </m:num>
-            <m:den>
-              <m:r>
-                <w:rPr>
-                  <w:rFonts w:ascii="Cambria Math" w:hAnsi="Cambria Math"/>
-                </w:rPr>
-                <m:t>s</m:t>
-              </m:r>
-            </m:den>
-          </m:f>
-        </m:oMath>
-      </m:oMathPara>
-    </w:p>
-    <w:p>
-      <w:pPr>
-        <w:rPr>
-          <w:color w:val="FF0000"/>
-        </w:rPr>
-      </w:pPr>
-      <w:r>
-        <w:rPr>
-          <w:rFonts w:eastAsiaTheme="minorEastAsia"/>
-          <w:color w:val="FF0000"/>
-        </w:rPr>
-        <w:t>Wrong.  Update this with the information below in desorption rate</w:t>
-      </w:r>
-    </w:p>
-    <w:p>
-      <w:r>
-        <w:t>So, the maximum velocity of an atom per cycle</w:t>
-      </w:r>
-    </w:p>
-    <w:p>
-      <m:oMathPara>
-        <m:oMath>
-          <m:r>
-            <w:rPr>
-              <w:rFonts w:ascii="Cambria Math" w:hAnsi="Cambria Math"/>
-            </w:rPr>
-            <m:t>v=</m:t>
-          </m:r>
-          <m:r>
-            <w:rPr>
-              <w:rFonts w:ascii="Cambria Math" w:eastAsiaTheme="minorEastAsia" w:hAnsi="Cambria Math"/>
-            </w:rPr>
-            <m:t>24.3681</m:t>
-          </m:r>
-          <m:rad>
-            <m:radPr>
-              <m:degHide m:val="1"/>
-              <m:ctrlPr>
-                <w:rPr>
-                  <w:rFonts w:ascii="Cambria Math" w:eastAsiaTheme="minorEastAsia" w:hAnsi="Cambria Math"/>
-                  <w:i/>
-                </w:rPr>
-              </m:ctrlPr>
-            </m:radPr>
-            <m:deg/>
-            <m:e>
-              <m:r>
-                <w:rPr>
-                  <w:rFonts w:ascii="Cambria Math" w:eastAsiaTheme="minorEastAsia" w:hAnsi="Cambria Math"/>
-                </w:rPr>
-                <m:t>T</m:t>
-              </m:r>
-            </m:e>
-          </m:rad>
-          <m:r>
-            <w:rPr>
-              <w:rFonts w:ascii="Cambria Math" w:eastAsiaTheme="minorEastAsia" w:hAnsi="Cambria Math"/>
-            </w:rPr>
-            <m:t xml:space="preserve">  </m:t>
-          </m:r>
-          <m:f>
-            <m:fPr>
-              <m:ctrlPr>
-                <w:rPr>
-                  <w:rFonts w:ascii="Cambria Math" w:eastAsiaTheme="minorEastAsia" w:hAnsi="Cambria Math"/>
-                  <w:i/>
-                </w:rPr>
-              </m:ctrlPr>
-            </m:fPr>
-            <m:num>
-              <m:r>
-                <w:rPr>
-                  <w:rFonts w:ascii="Cambria Math" w:eastAsiaTheme="minorEastAsia" w:hAnsi="Cambria Math"/>
-                </w:rPr>
-                <m:t>m</m:t>
-              </m:r>
-            </m:num>
-            <m:den>
-              <m:r>
-                <w:rPr>
-                  <w:rFonts w:ascii="Cambria Math" w:eastAsiaTheme="minorEastAsia" w:hAnsi="Cambria Math"/>
-                </w:rPr>
-                <m:t>s</m:t>
-              </m:r>
-            </m:den>
-          </m:f>
-          <m:r>
-            <w:rPr>
-              <w:rFonts w:ascii="Cambria Math" w:eastAsiaTheme="minorEastAsia" w:hAnsi="Cambria Math"/>
-            </w:rPr>
-            <m:t>=</m:t>
-          </m:r>
-          <m:r>
-            <w:rPr>
-              <w:rFonts w:ascii="Cambria Math" w:eastAsiaTheme="minorEastAsia" w:hAnsi="Cambria Math"/>
-            </w:rPr>
-            <m:t xml:space="preserve"> </m:t>
-          </m:r>
-          <m:r>
-            <w:rPr>
-              <w:rFonts w:ascii="Cambria Math" w:eastAsiaTheme="minorEastAsia" w:hAnsi="Cambria Math"/>
-            </w:rPr>
-            <m:t>24.3681</m:t>
-          </m:r>
-          <m:d>
-            <m:dPr>
-              <m:ctrlPr>
-                <w:rPr>
-                  <w:rFonts w:ascii="Cambria Math" w:eastAsiaTheme="minorEastAsia" w:hAnsi="Cambria Math"/>
-                  <w:i/>
-                </w:rPr>
-              </m:ctrlPr>
-            </m:dPr>
-            <m:e>
-              <m:r>
-                <w:rPr>
-                  <w:rFonts w:ascii="Cambria Math" w:hAnsi="Cambria Math"/>
-                </w:rPr>
-                <m:t>4×</m:t>
-              </m:r>
-              <m:sSup>
-                <m:sSupPr>
-                  <m:ctrlPr>
-                    <w:rPr>
-                      <w:rFonts w:ascii="Cambria Math" w:hAnsi="Cambria Math"/>
-                      <w:i/>
-                    </w:rPr>
-                  </m:ctrlPr>
-                </m:sSupPr>
-                <m:e>
-                  <m:r>
-                    <w:rPr>
-                      <w:rFonts w:ascii="Cambria Math" w:hAnsi="Cambria Math"/>
-                    </w:rPr>
-                    <m:t>10</m:t>
-                  </m:r>
-                </m:e>
-                <m:sup>
-                  <m:r>
-                    <w:rPr>
-                      <w:rFonts w:ascii="Cambria Math" w:hAnsi="Cambria Math"/>
-                    </w:rPr>
-                    <m:t>8</m:t>
-                  </m:r>
-                </m:sup>
-              </m:sSup>
-            </m:e>
-          </m:d>
-          <m:rad>
-            <m:radPr>
-              <m:degHide m:val="1"/>
-              <m:ctrlPr>
-                <w:rPr>
-                  <w:rFonts w:ascii="Cambria Math" w:eastAsiaTheme="minorEastAsia" w:hAnsi="Cambria Math"/>
-                  <w:i/>
-                </w:rPr>
-              </m:ctrlPr>
-            </m:radPr>
-            <m:deg/>
-            <m:e>
-              <m:r>
-                <w:rPr>
-                  <w:rFonts w:ascii="Cambria Math" w:eastAsiaTheme="minorEastAsia" w:hAnsi="Cambria Math"/>
-                </w:rPr>
-                <m:t>T</m:t>
-              </m:r>
-            </m:e>
-          </m:rad>
-          <m:f>
-            <m:fPr>
-              <m:ctrlPr>
-                <w:rPr>
-                  <w:rFonts w:ascii="Cambria Math" w:eastAsiaTheme="minorEastAsia" w:hAnsi="Cambria Math"/>
-                  <w:i/>
-                </w:rPr>
-              </m:ctrlPr>
-            </m:fPr>
-            <m:num>
-              <m:r>
-                <w:rPr>
-                  <w:rFonts w:ascii="Cambria Math" w:eastAsiaTheme="minorEastAsia" w:hAnsi="Cambria Math"/>
-                </w:rPr>
-                <m:t>pixels</m:t>
-              </m:r>
-            </m:num>
-            <m:den>
-              <m:r>
-                <w:rPr>
-                  <w:rFonts w:ascii="Cambria Math" w:eastAsiaTheme="minorEastAsia" w:hAnsi="Cambria Math"/>
-                </w:rPr>
-                <m:t xml:space="preserve">sim </m:t>
-              </m:r>
-              <m:r>
-                <w:rPr>
-                  <w:rFonts w:ascii="Cambria Math" w:eastAsiaTheme="minorEastAsia" w:hAnsi="Cambria Math"/>
-                </w:rPr>
-                <m:t>step</m:t>
-              </m:r>
-            </m:den>
-          </m:f>
-        </m:oMath>
-      </m:oMathPara>
-    </w:p>
-    <w:p>
-      <w:pPr>
-        <w:rPr>
-          <w:color w:val="FF0000"/>
-        </w:rPr>
-      </w:pPr>
-      <w:r>
-        <w:rPr>
-          <w:color w:val="FF0000"/>
-        </w:rPr>
-        <w:t>That isn’t right.  We need to scale it down.</w:t>
-      </w:r>
-    </w:p>
-    <w:p>
-      <w:pPr>
-        <w:rPr>
-          <w:rFonts w:eastAsiaTheme="minorEastAsia"/>
-        </w:rPr>
-      </w:pPr>
-    </w:p>
-    <w:p>
-      <w:pPr>
-        <w:rPr>
-          <w:rFonts w:eastAsiaTheme="minorEastAsia"/>
-        </w:rPr>
-      </w:pPr>
-      <w:r>
-        <w:rPr>
-          <w:rFonts w:eastAsiaTheme="minorEastAsia"/>
-        </w:rPr>
-        <w:t>Alternatively, to make it easier, we could follow this formula.</w:t>
-      </w:r>
-    </w:p>
-    <w:p>
-      <w:pPr>
-        <w:rPr>
-          <w:rFonts w:eastAsiaTheme="minorEastAsia"/>
-        </w:rPr>
-      </w:pPr>
-      <w:r>
-        <w:rPr>
-          <w:rFonts w:eastAsiaTheme="minorEastAsia"/>
-        </w:rPr>
-        <w:t>The atoms should move along the surface based on the temperature.</w:t>
-      </w:r>
-      <w:r>
-        <w:rPr>
-          <w:rFonts w:eastAsiaTheme="minorEastAsia"/>
-        </w:rPr>
-        <w:t xml:space="preserve">  </w:t>
-      </w:r>
-      <w:r>
-        <w:rPr>
-          <w:rFonts w:eastAsiaTheme="minorEastAsia"/>
-        </w:rPr>
-        <w:t>Higher energy, from a higher temperature, dictates the motion.</w:t>
-      </w:r>
-      <w:r>
-        <w:rPr>
-          <w:rFonts w:eastAsiaTheme="minorEastAsia"/>
-        </w:rPr>
-        <w:t xml:space="preserve">  We</w:t>
-      </w:r>
-      <w:r>
-        <w:rPr>
-          <w:rFonts w:eastAsiaTheme="minorEastAsia"/>
-        </w:rPr>
-        <w:t xml:space="preserve"> want 0 K to result in no movement, and </w:t>
-      </w:r>
-      <w:r>
-        <w:rPr>
-          <w:rFonts w:eastAsiaTheme="minorEastAsia"/>
-        </w:rPr>
-        <w:t xml:space="preserve">the max </w:t>
-      </w:r>
-      <w:r>
-        <w:rPr>
-          <w:rFonts w:eastAsiaTheme="minorEastAsia"/>
-        </w:rPr>
-        <w:t xml:space="preserve">temperature of 1687.15 K (the melting point of Si) to result in the maximum possible movement of 550 </w:t>
-      </w:r>
-      <w:r>
-        <w:rPr>
-          <w:rFonts w:eastAsiaTheme="minorEastAsia"/>
-        </w:rPr>
-        <w:t>pixels</w:t>
-      </w:r>
-      <w:r>
-        <w:rPr>
-          <w:rFonts w:eastAsiaTheme="minorEastAsia"/>
-        </w:rPr>
-        <w:t>.</w:t>
-      </w:r>
-    </w:p>
-    <w:p>
-      <w:pPr>
-        <w:rPr>
-          <w:rFonts w:eastAsiaTheme="minorEastAsia"/>
-        </w:rPr>
-      </w:pPr>
-      <w:r>
-        <w:rPr>
-          <w:rFonts w:eastAsiaTheme="minorEastAsia"/>
-        </w:rPr>
-        <w:t>Therefore</w:t>
-      </w:r>
-      <w:r>
-        <w:rPr>
-          <w:rFonts w:eastAsiaTheme="minorEastAsia"/>
-        </w:rPr>
-        <w:t>,</w:t>
-      </w:r>
-      <w:r>
-        <w:rPr>
-          <w:rFonts w:eastAsiaTheme="minorEastAsia"/>
-        </w:rPr>
-        <w:t xml:space="preserve"> the maximum motion per degree Kelvin is 3.067575 or just 3</w:t>
-      </w:r>
-    </w:p>
-    <w:p>
-      <w:pPr>
-        <w:rPr>
-          <w:rFonts w:eastAsiaTheme="minorEastAsia"/>
-        </w:rPr>
-      </w:pPr>
-      <w:r>
-        <w:rPr>
-          <w:rFonts w:eastAsiaTheme="minorEastAsia"/>
-        </w:rPr>
-        <w:t>Therefore</w:t>
-      </w:r>
-      <w:r>
-        <w:rPr>
-          <w:rFonts w:eastAsiaTheme="minorEastAsia"/>
-        </w:rPr>
-        <w:t>,</w:t>
-      </w:r>
-      <w:r>
-        <w:rPr>
-          <w:rFonts w:eastAsiaTheme="minorEastAsia"/>
-        </w:rPr>
-        <w:t xml:space="preserve"> it should be</w:t>
-      </w:r>
-    </w:p>
-    <w:p>
-      <w:pPr>
-        <w:rPr>
-          <w:rFonts w:eastAsiaTheme="minorEastAsia"/>
-        </w:rPr>
-      </w:pPr>
-      <m:oMathPara>
-        <m:oMath>
-          <m:r>
-            <w:rPr>
-              <w:rFonts w:ascii="Cambria Math" w:eastAsiaTheme="minorEastAsia" w:hAnsi="Cambria Math"/>
-            </w:rPr>
-            <m:t>v=3</m:t>
-          </m:r>
-          <m:f>
-            <m:fPr>
-              <m:ctrlPr>
-                <w:rPr>
-                  <w:rFonts w:ascii="Cambria Math" w:eastAsiaTheme="minorEastAsia" w:hAnsi="Cambria Math"/>
-                  <w:i/>
-                </w:rPr>
-              </m:ctrlPr>
-            </m:fPr>
-            <m:num>
-              <m:r>
-                <w:rPr>
-                  <w:rFonts w:ascii="Cambria Math" w:eastAsiaTheme="minorEastAsia" w:hAnsi="Cambria Math"/>
-                </w:rPr>
-                <m:t>pixels</m:t>
-              </m:r>
-            </m:num>
-            <m:den>
-              <m:r>
-                <w:rPr>
-                  <w:rFonts w:ascii="Cambria Math" w:eastAsiaTheme="minorEastAsia" w:hAnsi="Cambria Math"/>
-                </w:rPr>
-                <m:t>sim step</m:t>
-              </m:r>
-            </m:den>
-          </m:f>
-        </m:oMath>
-      </m:oMathPara>
-    </w:p>
-    <w:p>
-      <w:r>
-        <w:t xml:space="preserve"> </w:t>
-      </w:r>
-    </w:p>
-    <w:p/>
-    <w:p>
-      <w:pPr>
-        <w:pStyle w:val="Heading3"/>
-      </w:pPr>
-      <w:r>
-        <w:t>Desorption Rate</w:t>
-      </w:r>
-    </w:p>
-    <w:p>
-      <w:r>
-        <w:t>The documentation defines this s</w:t>
-      </w:r>
-    </w:p>
-    <w:p>
-      <w:pPr>
-        <w:rPr>
-          <w:rFonts w:eastAsiaTheme="minorEastAsia"/>
-        </w:rPr>
-      </w:pPr>
-      <m:oMathPara>
-        <m:oMath>
-          <m:r>
-            <w:rPr>
-              <w:rFonts w:ascii="Cambria Math" w:hAnsi="Cambria Math"/>
-            </w:rPr>
-            <m:t>desorption rate</m:t>
-          </m:r>
-          <m:r>
-            <w:rPr>
-              <w:rFonts w:ascii="Cambria Math" w:hAnsi="Cambria Math"/>
-            </w:rPr>
-            <m:t>≡</m:t>
+            <m:t>desorption rate≡</m:t>
           </m:r>
           <m:sSub>
             <m:sSubPr>
@@ -2270,19 +1195,7 @@
             <w:rPr>
               <w:rFonts w:ascii="Cambria Math" w:hAnsi="Cambria Math"/>
             </w:rPr>
-            <m:t xml:space="preserve"> is lattice vibration frequency,</m:t>
-          </m:r>
-          <m:r>
-            <w:rPr>
-              <w:rFonts w:ascii="Cambria Math" w:hAnsi="Cambria Math"/>
-            </w:rPr>
-            <m:t xml:space="preserve"> </m:t>
-          </m:r>
-          <m:r>
-            <w:rPr>
-              <w:rFonts w:ascii="Cambria Math" w:hAnsi="Cambria Math"/>
-            </w:rPr>
-            <m:t xml:space="preserve"> </m:t>
+            <m:t xml:space="preserve"> is lattice vibration frequency,  </m:t>
           </m:r>
           <m:r>
             <m:rPr>
@@ -2338,7 +1251,39 @@
         <w:rPr>
           <w:rFonts w:eastAsiaTheme="minorEastAsia"/>
         </w:rPr>
-        <w:t>We don’t really know a lattice frequency, and the energy barrier is also highly dependent on the specifics of the system.  However, we can use a typical residence time of 10</w:t>
+        <w:t xml:space="preserve">We’ve identified Si and Cu as our “typical” elements involved in this simulation, but we don’t want to nail down a specific lattice frequency.  The </w:t>
+      </w:r>
+      <w:r>
+        <w:rPr>
+          <w:rFonts w:eastAsiaTheme="minorEastAsia"/>
+        </w:rPr>
+        <w:t xml:space="preserve">energy barrier is also highly dependent on the specifics of the system.  </w:t>
+      </w:r>
+      <w:r>
+        <w:rPr>
+          <w:rFonts w:eastAsiaTheme="minorEastAsia"/>
+        </w:rPr>
+        <w:t xml:space="preserve">Therefore, for this purpose, we will use </w:t>
+      </w:r>
+      <w:proofErr w:type="gramStart"/>
+      <w:r>
+        <w:rPr>
+          <w:rFonts w:eastAsiaTheme="minorEastAsia"/>
+        </w:rPr>
+        <w:t xml:space="preserve">the </w:t>
+      </w:r>
+      <w:r>
+        <w:rPr>
+          <w:rFonts w:eastAsiaTheme="minorEastAsia"/>
+        </w:rPr>
+        <w:t>a</w:t>
+      </w:r>
+      <w:proofErr w:type="gramEnd"/>
+      <w:r>
+        <w:rPr>
+          <w:rFonts w:eastAsiaTheme="minorEastAsia"/>
+        </w:rPr>
+        <w:t xml:space="preserve"> typical residence time of 10</w:t>
       </w:r>
       <w:r>
         <w:rPr>
@@ -2364,31 +1309,27 @@
         <w:rPr>
           <w:rFonts w:eastAsiaTheme="minorEastAsia"/>
         </w:rPr>
-        <w:t>We want each atom to stay in the</w:t>
-      </w:r>
-      <w:r>
-        <w:rPr>
-          <w:rFonts w:eastAsiaTheme="minorEastAsia"/>
-        </w:rPr>
-        <w:t xml:space="preserve"> simulation for a maximum of 10 seconds simulation time.  Therefore</w:t>
-      </w:r>
-      <w:r>
-        <w:rPr>
-          <w:rFonts w:eastAsiaTheme="minorEastAsia"/>
-        </w:rPr>
-        <w:t>,</w:t>
-      </w:r>
-      <w:r>
-        <w:rPr>
-          <w:rFonts w:eastAsiaTheme="minorEastAsia"/>
-        </w:rPr>
-        <w:t xml:space="preserve"> we want </w:t>
-      </w:r>
-      <w:r>
-        <w:rPr>
-          <w:rFonts w:eastAsiaTheme="minorEastAsia"/>
-        </w:rPr>
-        <w:t>10</w:t>
+        <w:t xml:space="preserve">I have </w:t>
+      </w:r>
+      <w:proofErr w:type="gramStart"/>
+      <w:r>
+        <w:rPr>
+          <w:rFonts w:eastAsiaTheme="minorEastAsia"/>
+        </w:rPr>
+        <w:t>decide</w:t>
+      </w:r>
+      <w:proofErr w:type="gramEnd"/>
+      <w:r>
+        <w:rPr>
+          <w:rFonts w:eastAsiaTheme="minorEastAsia"/>
+        </w:rPr>
+        <w:t xml:space="preserve">, rather arbitrarily, that we </w:t>
+      </w:r>
+      <w:r>
+        <w:rPr>
+          <w:rFonts w:eastAsiaTheme="minorEastAsia"/>
+        </w:rPr>
+        <w:t>want each atom to stay in the simulation for a maximum of 10 seconds simulation time.  Therefore, we want 10</w:t>
       </w:r>
       <w:r>
         <w:rPr>
@@ -2401,25 +1342,7 @@
         <w:rPr>
           <w:rFonts w:eastAsiaTheme="minorEastAsia"/>
         </w:rPr>
-        <w:t xml:space="preserve"> </w:t>
-      </w:r>
-      <w:r>
-        <w:rPr>
-          <w:rFonts w:eastAsiaTheme="minorEastAsia"/>
-        </w:rPr>
-        <w:t xml:space="preserve">real seconds s to be 10 </w:t>
-      </w:r>
-      <w:r>
-        <w:rPr>
-          <w:rFonts w:eastAsiaTheme="minorEastAsia"/>
-        </w:rPr>
-        <w:t>s</w:t>
-      </w:r>
-      <w:r>
-        <w:rPr>
-          <w:rFonts w:eastAsiaTheme="minorEastAsia"/>
-        </w:rPr>
-        <w:t>imulation seconds S</w:t>
+        <w:t xml:space="preserve"> real seconds s to be 10 simulation seconds S</w:t>
       </w:r>
     </w:p>
     <w:p>
@@ -2434,7 +1357,13 @@
             <w:rPr>
               <w:rFonts w:ascii="Cambria Math" w:eastAsiaTheme="minorEastAsia" w:hAnsi="Cambria Math"/>
             </w:rPr>
-            <m:t>10 S=</m:t>
+            <m:t>10 S</m:t>
+          </m:r>
+          <m:r>
+            <w:rPr>
+              <w:rFonts w:ascii="Cambria Math" w:eastAsiaTheme="minorEastAsia" w:hAnsi="Cambria Math"/>
+            </w:rPr>
+            <m:t>≡</m:t>
           </m:r>
           <m:sSup>
             <m:sSupPr>
@@ -2466,7 +1395,13 @@
             <w:rPr>
               <w:rFonts w:ascii="Cambria Math" w:eastAsiaTheme="minorEastAsia" w:hAnsi="Cambria Math"/>
             </w:rPr>
-            <m:t>s    ⇒     1 S=</m:t>
+            <m:t>s    ⇒     1 S</m:t>
+          </m:r>
+          <m:r>
+            <w:rPr>
+              <w:rFonts w:ascii="Cambria Math" w:eastAsiaTheme="minorEastAsia" w:hAnsi="Cambria Math"/>
+            </w:rPr>
+            <m:t>≡</m:t>
           </m:r>
           <m:sSup>
             <m:sSupPr>
@@ -2513,114 +1448,2266 @@
         <w:rPr>
           <w:rFonts w:eastAsiaTheme="minorEastAsia"/>
         </w:rPr>
+        <w:t>This is how I came up with the time scale used for the simulation.</w:t>
+      </w:r>
+    </w:p>
+    <w:p>
+      <w:pPr>
+        <w:rPr>
+          <w:rFonts w:eastAsiaTheme="minorEastAsia"/>
+        </w:rPr>
+      </w:pPr>
+      <w:r>
+        <w:rPr>
+          <w:rFonts w:eastAsiaTheme="minorEastAsia"/>
+        </w:rPr>
+        <w:t>The simulation runs 4 times per real second, so each step lasts .25 real seconds and simulates what would happen in .25 of 10</w:t>
+      </w:r>
+      <w:r>
+        <w:rPr>
+          <w:rFonts w:eastAsiaTheme="minorEastAsia"/>
+          <w:vertAlign w:val="superscript"/>
+        </w:rPr>
+        <w:t>-5</w:t>
+      </w:r>
+      <w:r>
+        <w:rPr>
+          <w:rFonts w:eastAsiaTheme="minorEastAsia"/>
+        </w:rPr>
+        <w:t xml:space="preserve"> seconds.</w:t>
+      </w:r>
+    </w:p>
+    <w:p>
+      <w:r>
+        <w:rPr>
+          <w:rFonts w:eastAsiaTheme="minorEastAsia"/>
+        </w:rPr>
+        <w:t>Therefore, well use 10 as our maximum time to live.</w:t>
+      </w:r>
+    </w:p>
+    <w:p>
+      <w:pPr>
+        <w:rPr>
+          <w:rFonts w:eastAsiaTheme="minorEastAsia"/>
+        </w:rPr>
+      </w:pPr>
+    </w:p>
+    <w:p>
+      <w:pPr>
+        <w:pStyle w:val="Heading3"/>
+        <w:rPr>
+          <w:rFonts w:eastAsiaTheme="minorEastAsia"/>
+        </w:rPr>
+      </w:pPr>
+      <w:r>
+        <w:rPr>
+          <w:rFonts w:eastAsiaTheme="minorEastAsia"/>
+        </w:rPr>
+        <w:t>Surface Diffusion</w:t>
+      </w:r>
+    </w:p>
+    <w:p>
+      <w:pPr>
+        <w:rPr>
+          <w:rFonts w:eastAsiaTheme="minorEastAsia"/>
+          <w:color w:val="FF0000"/>
+        </w:rPr>
+      </w:pPr>
+      <w:r>
+        <w:rPr>
+          <w:rFonts w:eastAsiaTheme="minorEastAsia"/>
+          <w:color w:val="FF0000"/>
+        </w:rPr>
+        <w:t>Don’t do this</w:t>
+      </w:r>
+    </w:p>
+    <w:p>
+      <w:pPr>
+        <w:rPr>
+          <w:rFonts w:eastAsiaTheme="minorEastAsia"/>
+        </w:rPr>
+      </w:pPr>
+      <w:r>
+        <w:rPr>
+          <w:rFonts w:eastAsiaTheme="minorEastAsia"/>
+        </w:rPr>
+        <w:t>Ideally, we’ll use this formula</w:t>
+      </w:r>
+    </w:p>
+    <w:p>
+      <w:pPr>
+        <w:rPr>
+          <w:rFonts w:eastAsiaTheme="minorEastAsia"/>
+        </w:rPr>
+      </w:pPr>
+      <m:oMathPara>
+        <m:oMath>
+          <m:r>
+            <w:rPr>
+              <w:rFonts w:ascii="Cambria Math" w:eastAsiaTheme="minorEastAsia" w:hAnsi="Cambria Math"/>
+            </w:rPr>
+            <m:t>E=</m:t>
+          </m:r>
+          <m:sSub>
+            <m:sSubPr>
+              <m:ctrlPr>
+                <w:rPr>
+                  <w:rFonts w:ascii="Cambria Math" w:eastAsiaTheme="minorEastAsia" w:hAnsi="Cambria Math"/>
+                  <w:i/>
+                </w:rPr>
+              </m:ctrlPr>
+            </m:sSubPr>
+            <m:e>
+              <m:r>
+                <w:rPr>
+                  <w:rFonts w:ascii="Cambria Math" w:eastAsiaTheme="minorEastAsia" w:hAnsi="Cambria Math"/>
+                </w:rPr>
+                <m:t>k</m:t>
+              </m:r>
+            </m:e>
+            <m:sub>
+              <m:r>
+                <w:rPr>
+                  <w:rFonts w:ascii="Cambria Math" w:eastAsiaTheme="minorEastAsia" w:hAnsi="Cambria Math"/>
+                </w:rPr>
+                <m:t>B</m:t>
+              </m:r>
+            </m:sub>
+          </m:sSub>
+          <m:r>
+            <w:rPr>
+              <w:rFonts w:ascii="Cambria Math" w:eastAsiaTheme="minorEastAsia" w:hAnsi="Cambria Math"/>
+            </w:rPr>
+            <m:t>T→T=</m:t>
+          </m:r>
+          <m:f>
+            <m:fPr>
+              <m:ctrlPr>
+                <w:rPr>
+                  <w:rFonts w:ascii="Cambria Math" w:eastAsiaTheme="minorEastAsia" w:hAnsi="Cambria Math"/>
+                  <w:i/>
+                </w:rPr>
+              </m:ctrlPr>
+            </m:fPr>
+            <m:num>
+              <m:r>
+                <w:rPr>
+                  <w:rFonts w:ascii="Cambria Math" w:eastAsiaTheme="minorEastAsia" w:hAnsi="Cambria Math"/>
+                </w:rPr>
+                <m:t>E</m:t>
+              </m:r>
+            </m:num>
+            <m:den>
+              <m:sSub>
+                <m:sSubPr>
+                  <m:ctrlPr>
+                    <w:rPr>
+                      <w:rFonts w:ascii="Cambria Math" w:eastAsiaTheme="minorEastAsia" w:hAnsi="Cambria Math"/>
+                      <w:i/>
+                    </w:rPr>
+                  </m:ctrlPr>
+                </m:sSubPr>
+                <m:e>
+                  <m:r>
+                    <w:rPr>
+                      <w:rFonts w:ascii="Cambria Math" w:eastAsiaTheme="minorEastAsia" w:hAnsi="Cambria Math"/>
+                    </w:rPr>
+                    <m:t>k</m:t>
+                  </m:r>
+                </m:e>
+                <m:sub>
+                  <m:r>
+                    <w:rPr>
+                      <w:rFonts w:ascii="Cambria Math" w:eastAsiaTheme="minorEastAsia" w:hAnsi="Cambria Math"/>
+                    </w:rPr>
+                    <m:t>B</m:t>
+                  </m:r>
+                </m:sub>
+              </m:sSub>
+            </m:den>
+          </m:f>
+          <m:r>
+            <w:rPr>
+              <w:rFonts w:ascii="Cambria Math" w:eastAsiaTheme="minorEastAsia" w:hAnsi="Cambria Math"/>
+            </w:rPr>
+            <m:t>=</m:t>
+          </m:r>
+          <m:f>
+            <m:fPr>
+              <m:ctrlPr>
+                <w:rPr>
+                  <w:rFonts w:ascii="Cambria Math" w:eastAsiaTheme="minorEastAsia" w:hAnsi="Cambria Math"/>
+                  <w:i/>
+                </w:rPr>
+              </m:ctrlPr>
+            </m:fPr>
+            <m:num>
+              <m:r>
+                <w:rPr>
+                  <w:rFonts w:ascii="Cambria Math" w:eastAsiaTheme="minorEastAsia" w:hAnsi="Cambria Math"/>
+                </w:rPr>
+                <m:t>1</m:t>
+              </m:r>
+            </m:num>
+            <m:den>
+              <m:sSub>
+                <m:sSubPr>
+                  <m:ctrlPr>
+                    <w:rPr>
+                      <w:rFonts w:ascii="Cambria Math" w:eastAsiaTheme="minorEastAsia" w:hAnsi="Cambria Math"/>
+                      <w:i/>
+                    </w:rPr>
+                  </m:ctrlPr>
+                </m:sSubPr>
+                <m:e>
+                  <m:r>
+                    <w:rPr>
+                      <w:rFonts w:ascii="Cambria Math" w:eastAsiaTheme="minorEastAsia" w:hAnsi="Cambria Math"/>
+                    </w:rPr>
+                    <m:t>k</m:t>
+                  </m:r>
+                </m:e>
+                <m:sub>
+                  <m:r>
+                    <w:rPr>
+                      <w:rFonts w:ascii="Cambria Math" w:eastAsiaTheme="minorEastAsia" w:hAnsi="Cambria Math"/>
+                    </w:rPr>
+                    <m:t>B</m:t>
+                  </m:r>
+                </m:sub>
+              </m:sSub>
+            </m:den>
+          </m:f>
+          <m:f>
+            <m:fPr>
+              <m:ctrlPr>
+                <w:rPr>
+                  <w:rFonts w:ascii="Cambria Math" w:eastAsiaTheme="minorEastAsia" w:hAnsi="Cambria Math"/>
+                  <w:i/>
+                </w:rPr>
+              </m:ctrlPr>
+            </m:fPr>
+            <m:num>
+              <m:r>
+                <w:rPr>
+                  <w:rFonts w:ascii="Cambria Math" w:eastAsiaTheme="minorEastAsia" w:hAnsi="Cambria Math"/>
+                </w:rPr>
+                <m:t>1</m:t>
+              </m:r>
+            </m:num>
+            <m:den>
+              <m:r>
+                <w:rPr>
+                  <w:rFonts w:ascii="Cambria Math" w:eastAsiaTheme="minorEastAsia" w:hAnsi="Cambria Math"/>
+                </w:rPr>
+                <m:t>2</m:t>
+              </m:r>
+            </m:den>
+          </m:f>
+          <m:r>
+            <w:rPr>
+              <w:rFonts w:ascii="Cambria Math" w:eastAsiaTheme="minorEastAsia" w:hAnsi="Cambria Math"/>
+            </w:rPr>
+            <m:t>m</m:t>
+          </m:r>
+          <m:sSup>
+            <m:sSupPr>
+              <m:ctrlPr>
+                <w:rPr>
+                  <w:rFonts w:ascii="Cambria Math" w:eastAsiaTheme="minorEastAsia" w:hAnsi="Cambria Math"/>
+                  <w:i/>
+                </w:rPr>
+              </m:ctrlPr>
+            </m:sSupPr>
+            <m:e>
+              <m:r>
+                <w:rPr>
+                  <w:rFonts w:ascii="Cambria Math" w:eastAsiaTheme="minorEastAsia" w:hAnsi="Cambria Math"/>
+                </w:rPr>
+                <m:t>v</m:t>
+              </m:r>
+            </m:e>
+            <m:sup>
+              <m:r>
+                <w:rPr>
+                  <w:rFonts w:ascii="Cambria Math" w:eastAsiaTheme="minorEastAsia" w:hAnsi="Cambria Math"/>
+                </w:rPr>
+                <m:t>2</m:t>
+              </m:r>
+            </m:sup>
+          </m:sSup>
+          <m:r>
+            <w:rPr>
+              <w:rFonts w:ascii="Cambria Math" w:eastAsiaTheme="minorEastAsia" w:hAnsi="Cambria Math"/>
+            </w:rPr>
+            <m:t xml:space="preserve">     ⇒     v=</m:t>
+          </m:r>
+          <m:rad>
+            <m:radPr>
+              <m:degHide m:val="1"/>
+              <m:ctrlPr>
+                <w:rPr>
+                  <w:rFonts w:ascii="Cambria Math" w:eastAsiaTheme="minorEastAsia" w:hAnsi="Cambria Math"/>
+                  <w:i/>
+                </w:rPr>
+              </m:ctrlPr>
+            </m:radPr>
+            <m:deg/>
+            <m:e>
+              <m:f>
+                <m:fPr>
+                  <m:ctrlPr>
+                    <w:rPr>
+                      <w:rFonts w:ascii="Cambria Math" w:eastAsiaTheme="minorEastAsia" w:hAnsi="Cambria Math"/>
+                      <w:i/>
+                    </w:rPr>
+                  </m:ctrlPr>
+                </m:fPr>
+                <m:num>
+                  <m:r>
+                    <w:rPr>
+                      <w:rFonts w:ascii="Cambria Math" w:eastAsiaTheme="minorEastAsia" w:hAnsi="Cambria Math"/>
+                    </w:rPr>
+                    <m:t>T2</m:t>
+                  </m:r>
+                  <m:sSub>
+                    <m:sSubPr>
+                      <m:ctrlPr>
+                        <w:rPr>
+                          <w:rFonts w:ascii="Cambria Math" w:eastAsiaTheme="minorEastAsia" w:hAnsi="Cambria Math"/>
+                          <w:i/>
+                        </w:rPr>
+                      </m:ctrlPr>
+                    </m:sSubPr>
+                    <m:e>
+                      <m:r>
+                        <w:rPr>
+                          <w:rFonts w:ascii="Cambria Math" w:eastAsiaTheme="minorEastAsia" w:hAnsi="Cambria Math"/>
+                        </w:rPr>
+                        <m:t>k</m:t>
+                      </m:r>
+                    </m:e>
+                    <m:sub>
+                      <m:r>
+                        <w:rPr>
+                          <w:rFonts w:ascii="Cambria Math" w:eastAsiaTheme="minorEastAsia" w:hAnsi="Cambria Math"/>
+                        </w:rPr>
+                        <m:t>B</m:t>
+                      </m:r>
+                    </m:sub>
+                  </m:sSub>
+                </m:num>
+                <m:den>
+                  <m:r>
+                    <w:rPr>
+                      <w:rFonts w:ascii="Cambria Math" w:eastAsiaTheme="minorEastAsia" w:hAnsi="Cambria Math"/>
+                    </w:rPr>
+                    <m:t>m</m:t>
+                  </m:r>
+                </m:den>
+              </m:f>
+            </m:e>
+          </m:rad>
+        </m:oMath>
+      </m:oMathPara>
+    </w:p>
+    <w:p>
+      <w:r>
+        <w:t xml:space="preserve">We’ve been using Si as our prototypical substrate element.  The Atomic weight of Si is 28 </w:t>
+      </w:r>
+      <w:proofErr w:type="spellStart"/>
+      <w:r>
+        <w:t>amu</w:t>
+      </w:r>
+      <w:proofErr w:type="spellEnd"/>
+      <w:r>
+        <w:t xml:space="preserve">.  </w:t>
+      </w:r>
+    </w:p>
+    <w:p>
+      <w:pPr>
+        <w:rPr>
+          <w:rFonts w:eastAsiaTheme="minorEastAsia"/>
+        </w:rPr>
+      </w:pPr>
+      <m:oMathPara>
+        <m:oMath>
+          <m:r>
+            <w:rPr>
+              <w:rFonts w:ascii="Cambria Math" w:hAnsi="Cambria Math"/>
+            </w:rPr>
+            <w:lastRenderedPageBreak/>
+            <m:t>1 amu=1.66×</m:t>
+          </m:r>
+          <m:sSup>
+            <m:sSupPr>
+              <m:ctrlPr>
+                <w:rPr>
+                  <w:rFonts w:ascii="Cambria Math" w:hAnsi="Cambria Math"/>
+                  <w:i/>
+                </w:rPr>
+              </m:ctrlPr>
+            </m:sSupPr>
+            <m:e>
+              <m:r>
+                <w:rPr>
+                  <w:rFonts w:ascii="Cambria Math" w:hAnsi="Cambria Math"/>
+                </w:rPr>
+                <m:t>10</m:t>
+              </m:r>
+            </m:e>
+            <m:sup>
+              <m:r>
+                <w:rPr>
+                  <w:rFonts w:ascii="Cambria Math" w:hAnsi="Cambria Math"/>
+                </w:rPr>
+                <m:t>-27</m:t>
+              </m:r>
+            </m:sup>
+          </m:sSup>
+          <m:r>
+            <w:rPr>
+              <w:rFonts w:ascii="Cambria Math" w:hAnsi="Cambria Math"/>
+            </w:rPr>
+            <m:t xml:space="preserve"> kg,  </m:t>
+          </m:r>
+          <m:sSub>
+            <m:sSubPr>
+              <m:ctrlPr>
+                <w:rPr>
+                  <w:rFonts w:ascii="Cambria Math" w:hAnsi="Cambria Math"/>
+                  <w:i/>
+                </w:rPr>
+              </m:ctrlPr>
+            </m:sSubPr>
+            <m:e>
+              <m:r>
+                <w:rPr>
+                  <w:rFonts w:ascii="Cambria Math" w:hAnsi="Cambria Math"/>
+                </w:rPr>
+                <m:t>k</m:t>
+              </m:r>
+            </m:e>
+            <m:sub>
+              <m:r>
+                <w:rPr>
+                  <w:rFonts w:ascii="Cambria Math" w:hAnsi="Cambria Math"/>
+                </w:rPr>
+                <m:t>B</m:t>
+              </m:r>
+            </m:sub>
+          </m:sSub>
+          <m:r>
+            <w:rPr>
+              <w:rFonts w:ascii="Cambria Math" w:hAnsi="Cambria Math"/>
+            </w:rPr>
+            <m:t>=1.38×</m:t>
+          </m:r>
+          <m:sSup>
+            <m:sSupPr>
+              <m:ctrlPr>
+                <w:rPr>
+                  <w:rFonts w:ascii="Cambria Math" w:hAnsi="Cambria Math"/>
+                  <w:i/>
+                </w:rPr>
+              </m:ctrlPr>
+            </m:sSupPr>
+            <m:e>
+              <m:r>
+                <w:rPr>
+                  <w:rFonts w:ascii="Cambria Math" w:hAnsi="Cambria Math"/>
+                </w:rPr>
+                <m:t>10</m:t>
+              </m:r>
+            </m:e>
+            <m:sup>
+              <m:r>
+                <w:rPr>
+                  <w:rFonts w:ascii="Cambria Math" w:hAnsi="Cambria Math"/>
+                </w:rPr>
+                <m:t>-23</m:t>
+              </m:r>
+            </m:sup>
+          </m:sSup>
+          <m:f>
+            <m:fPr>
+              <m:ctrlPr>
+                <w:rPr>
+                  <w:rFonts w:ascii="Cambria Math" w:hAnsi="Cambria Math"/>
+                  <w:i/>
+                </w:rPr>
+              </m:ctrlPr>
+            </m:fPr>
+            <m:num>
+              <m:sSup>
+                <m:sSupPr>
+                  <m:ctrlPr>
+                    <w:rPr>
+                      <w:rFonts w:ascii="Cambria Math" w:hAnsi="Cambria Math"/>
+                      <w:i/>
+                    </w:rPr>
+                  </m:ctrlPr>
+                </m:sSupPr>
+                <m:e>
+                  <m:r>
+                    <w:rPr>
+                      <w:rFonts w:ascii="Cambria Math" w:hAnsi="Cambria Math"/>
+                    </w:rPr>
+                    <m:t>m</m:t>
+                  </m:r>
+                </m:e>
+                <m:sup>
+                  <m:r>
+                    <w:rPr>
+                      <w:rFonts w:ascii="Cambria Math" w:hAnsi="Cambria Math"/>
+                    </w:rPr>
+                    <m:t>2</m:t>
+                  </m:r>
+                </m:sup>
+              </m:sSup>
+              <m:r>
+                <w:rPr>
+                  <w:rFonts w:ascii="Cambria Math" w:hAnsi="Cambria Math"/>
+                </w:rPr>
+                <m:t>kg</m:t>
+              </m:r>
+            </m:num>
+            <m:den>
+              <m:sSup>
+                <m:sSupPr>
+                  <m:ctrlPr>
+                    <w:rPr>
+                      <w:rFonts w:ascii="Cambria Math" w:hAnsi="Cambria Math"/>
+                      <w:i/>
+                    </w:rPr>
+                  </m:ctrlPr>
+                </m:sSupPr>
+                <m:e>
+                  <m:r>
+                    <w:rPr>
+                      <w:rFonts w:ascii="Cambria Math" w:hAnsi="Cambria Math"/>
+                    </w:rPr>
+                    <m:t>s</m:t>
+                  </m:r>
+                </m:e>
+                <m:sup>
+                  <m:r>
+                    <w:rPr>
+                      <w:rFonts w:ascii="Cambria Math" w:hAnsi="Cambria Math"/>
+                    </w:rPr>
+                    <m:t>2</m:t>
+                  </m:r>
+                </m:sup>
+              </m:sSup>
+              <m:r>
+                <w:rPr>
+                  <w:rFonts w:ascii="Cambria Math" w:hAnsi="Cambria Math"/>
+                </w:rPr>
+                <m:t>K</m:t>
+              </m:r>
+            </m:den>
+          </m:f>
+          <m:r>
+            <w:rPr>
+              <w:rFonts w:ascii="Cambria Math" w:eastAsiaTheme="minorEastAsia" w:hAnsi="Cambria Math"/>
+            </w:rPr>
+            <m:t xml:space="preserve">    →     </m:t>
+          </m:r>
+          <m:rad>
+            <m:radPr>
+              <m:degHide m:val="1"/>
+              <m:ctrlPr>
+                <w:rPr>
+                  <w:rFonts w:ascii="Cambria Math" w:eastAsiaTheme="minorEastAsia" w:hAnsi="Cambria Math"/>
+                  <w:i/>
+                </w:rPr>
+              </m:ctrlPr>
+            </m:radPr>
+            <m:deg/>
+            <m:e>
+              <m:f>
+                <m:fPr>
+                  <m:ctrlPr>
+                    <w:rPr>
+                      <w:rFonts w:ascii="Cambria Math" w:eastAsiaTheme="minorEastAsia" w:hAnsi="Cambria Math"/>
+                      <w:i/>
+                    </w:rPr>
+                  </m:ctrlPr>
+                </m:fPr>
+                <m:num>
+                  <m:r>
+                    <w:rPr>
+                      <w:rFonts w:ascii="Cambria Math" w:eastAsiaTheme="minorEastAsia" w:hAnsi="Cambria Math"/>
+                    </w:rPr>
+                    <m:t>2</m:t>
+                  </m:r>
+                  <m:sSub>
+                    <m:sSubPr>
+                      <m:ctrlPr>
+                        <w:rPr>
+                          <w:rFonts w:ascii="Cambria Math" w:eastAsiaTheme="minorEastAsia" w:hAnsi="Cambria Math"/>
+                          <w:i/>
+                        </w:rPr>
+                      </m:ctrlPr>
+                    </m:sSubPr>
+                    <m:e>
+                      <m:r>
+                        <w:rPr>
+                          <w:rFonts w:ascii="Cambria Math" w:eastAsiaTheme="minorEastAsia" w:hAnsi="Cambria Math"/>
+                        </w:rPr>
+                        <m:t>k</m:t>
+                      </m:r>
+                    </m:e>
+                    <m:sub>
+                      <m:r>
+                        <w:rPr>
+                          <w:rFonts w:ascii="Cambria Math" w:eastAsiaTheme="minorEastAsia" w:hAnsi="Cambria Math"/>
+                        </w:rPr>
+                        <m:t>B</m:t>
+                      </m:r>
+                    </m:sub>
+                  </m:sSub>
+                </m:num>
+                <m:den>
+                  <m:r>
+                    <w:rPr>
+                      <w:rFonts w:ascii="Cambria Math" w:eastAsiaTheme="minorEastAsia" w:hAnsi="Cambria Math"/>
+                    </w:rPr>
+                    <m:t>m</m:t>
+                  </m:r>
+                </m:den>
+              </m:f>
+            </m:e>
+          </m:rad>
+          <m:r>
+            <w:rPr>
+              <w:rFonts w:ascii="Cambria Math" w:eastAsiaTheme="minorEastAsia" w:hAnsi="Cambria Math"/>
+            </w:rPr>
+            <m:t>=24.3681</m:t>
+          </m:r>
+        </m:oMath>
+      </m:oMathPara>
+    </w:p>
+    <w:p>
+      <w:pPr>
+        <w:rPr>
+          <w:rFonts w:eastAsiaTheme="minorEastAsia"/>
+        </w:rPr>
+      </w:pPr>
+      <m:oMathPara>
+        <m:oMath>
+          <m:r>
+            <w:rPr>
+              <w:rFonts w:ascii="Cambria Math" w:eastAsiaTheme="minorEastAsia" w:hAnsi="Cambria Math"/>
+            </w:rPr>
+            <m:t>⇒    v=24.3681</m:t>
+          </m:r>
+          <m:rad>
+            <m:radPr>
+              <m:degHide m:val="1"/>
+              <m:ctrlPr>
+                <w:rPr>
+                  <w:rFonts w:ascii="Cambria Math" w:eastAsiaTheme="minorEastAsia" w:hAnsi="Cambria Math"/>
+                  <w:i/>
+                </w:rPr>
+              </m:ctrlPr>
+            </m:radPr>
+            <m:deg/>
+            <m:e>
+              <m:r>
+                <w:rPr>
+                  <w:rFonts w:ascii="Cambria Math" w:eastAsiaTheme="minorEastAsia" w:hAnsi="Cambria Math"/>
+                </w:rPr>
+                <m:t>T</m:t>
+              </m:r>
+            </m:e>
+          </m:rad>
+          <m:r>
+            <w:rPr>
+              <w:rFonts w:ascii="Cambria Math" w:eastAsiaTheme="minorEastAsia" w:hAnsi="Cambria Math"/>
+            </w:rPr>
+            <m:t xml:space="preserve">  </m:t>
+          </m:r>
+          <m:f>
+            <m:fPr>
+              <m:ctrlPr>
+                <w:rPr>
+                  <w:rFonts w:ascii="Cambria Math" w:eastAsiaTheme="minorEastAsia" w:hAnsi="Cambria Math"/>
+                  <w:i/>
+                </w:rPr>
+              </m:ctrlPr>
+            </m:fPr>
+            <m:num>
+              <m:r>
+                <w:rPr>
+                  <w:rFonts w:ascii="Cambria Math" w:eastAsiaTheme="minorEastAsia" w:hAnsi="Cambria Math"/>
+                </w:rPr>
+                <m:t>m</m:t>
+              </m:r>
+            </m:num>
+            <m:den>
+              <m:r>
+                <w:rPr>
+                  <w:rFonts w:ascii="Cambria Math" w:eastAsiaTheme="minorEastAsia" w:hAnsi="Cambria Math"/>
+                </w:rPr>
+                <m:t>s</m:t>
+              </m:r>
+            </m:den>
+          </m:f>
+        </m:oMath>
+      </m:oMathPara>
+    </w:p>
+    <w:p>
+      <w:r>
+        <w:t>That gives</w:t>
+      </w:r>
+      <w:r>
+        <w:t xml:space="preserve"> us the velocity in meters per second </w:t>
+      </w:r>
+      <w:r>
+        <w:t>of an individual atom</w:t>
+      </w:r>
+      <w:r>
+        <w:t xml:space="preserve"> assuming all of its energy was kinetic.  Its actual energy will be between zero and that value.</w:t>
+      </w:r>
+    </w:p>
+    <w:p>
+      <w:r>
+        <w:t>In our scale,</w:t>
+      </w:r>
+    </w:p>
+    <w:p>
+      <w:pPr>
+        <w:rPr>
+          <w:rFonts w:eastAsiaTheme="minorEastAsia"/>
+        </w:rPr>
+      </w:pPr>
+      <m:oMathPara>
+        <m:oMath>
+          <m:r>
+            <w:rPr>
+              <w:rFonts w:ascii="Cambria Math" w:hAnsi="Cambria Math"/>
+            </w:rPr>
+            <m:t>1 pixel≡1 angstrom=</m:t>
+          </m:r>
+          <m:sSup>
+            <m:sSupPr>
+              <m:ctrlPr>
+                <w:rPr>
+                  <w:rFonts w:ascii="Cambria Math" w:hAnsi="Cambria Math"/>
+                  <w:i/>
+                </w:rPr>
+              </m:ctrlPr>
+            </m:sSupPr>
+            <m:e>
+              <m:r>
+                <w:rPr>
+                  <w:rFonts w:ascii="Cambria Math" w:hAnsi="Cambria Math"/>
+                </w:rPr>
+                <m:t>10</m:t>
+              </m:r>
+            </m:e>
+            <m:sup>
+              <m:r>
+                <w:rPr>
+                  <w:rFonts w:ascii="Cambria Math" w:hAnsi="Cambria Math"/>
+                </w:rPr>
+                <m:t>-10</m:t>
+              </m:r>
+            </m:sup>
+          </m:sSup>
+          <m:r>
+            <w:rPr>
+              <w:rFonts w:ascii="Cambria Math" w:hAnsi="Cambria Math"/>
+            </w:rPr>
+            <m:t xml:space="preserve">m,  </m:t>
+          </m:r>
+          <m:r>
+            <w:rPr>
+              <w:rFonts w:ascii="Cambria Math" w:eastAsiaTheme="minorEastAsia" w:hAnsi="Cambria Math"/>
+            </w:rPr>
+            <m:t>1 S</m:t>
+          </m:r>
+          <m:r>
+            <w:rPr>
+              <w:rFonts w:ascii="Cambria Math" w:eastAsiaTheme="minorEastAsia" w:hAnsi="Cambria Math"/>
+            </w:rPr>
+            <m:t>≡</m:t>
+          </m:r>
+          <m:sSup>
+            <m:sSupPr>
+              <m:ctrlPr>
+                <w:rPr>
+                  <w:rFonts w:ascii="Cambria Math" w:eastAsiaTheme="minorEastAsia" w:hAnsi="Cambria Math"/>
+                  <w:i/>
+                </w:rPr>
+              </m:ctrlPr>
+            </m:sSupPr>
+            <m:e>
+              <m:r>
+                <w:rPr>
+                  <w:rFonts w:ascii="Cambria Math" w:eastAsiaTheme="minorEastAsia" w:hAnsi="Cambria Math"/>
+                </w:rPr>
+                <m:t>10</m:t>
+              </m:r>
+            </m:e>
+            <m:sup>
+              <m:r>
+                <w:rPr>
+                  <w:rFonts w:ascii="Cambria Math" w:eastAsiaTheme="minorEastAsia" w:hAnsi="Cambria Math"/>
+                </w:rPr>
+                <m:t>-5</m:t>
+              </m:r>
+            </m:sup>
+          </m:sSup>
+          <m:r>
+            <w:rPr>
+              <w:rFonts w:ascii="Cambria Math" w:eastAsiaTheme="minorEastAsia" w:hAnsi="Cambria Math"/>
+            </w:rPr>
+            <m:t xml:space="preserve"> s</m:t>
+          </m:r>
+          <m:r>
+            <w:rPr>
+              <w:rFonts w:ascii="Cambria Math" w:hAnsi="Cambria Math"/>
+            </w:rPr>
+            <m:t xml:space="preserve">     </m:t>
+          </m:r>
+        </m:oMath>
+      </m:oMathPara>
+    </w:p>
+    <w:p>
+      <w:pPr>
+        <w:rPr>
+          <w:rFonts w:eastAsiaTheme="minorEastAsia"/>
+        </w:rPr>
+      </w:pPr>
+      <m:oMathPara>
+        <m:oMath>
+          <m:r>
+            <w:rPr>
+              <w:rFonts w:ascii="Cambria Math" w:eastAsiaTheme="minorEastAsia" w:hAnsi="Cambria Math"/>
+            </w:rPr>
+            <m:t>1 m=</m:t>
+          </m:r>
+          <m:sSup>
+            <m:sSupPr>
+              <m:ctrlPr>
+                <w:rPr>
+                  <w:rFonts w:ascii="Cambria Math" w:eastAsiaTheme="minorEastAsia" w:hAnsi="Cambria Math"/>
+                  <w:i/>
+                </w:rPr>
+              </m:ctrlPr>
+            </m:sSupPr>
+            <m:e>
+              <m:r>
+                <w:rPr>
+                  <w:rFonts w:ascii="Cambria Math" w:eastAsiaTheme="minorEastAsia" w:hAnsi="Cambria Math"/>
+                </w:rPr>
+                <m:t>10</m:t>
+              </m:r>
+            </m:e>
+            <m:sup>
+              <m:r>
+                <w:rPr>
+                  <w:rFonts w:ascii="Cambria Math" w:eastAsiaTheme="minorEastAsia" w:hAnsi="Cambria Math"/>
+                </w:rPr>
+                <m:t>10</m:t>
+              </m:r>
+            </m:sup>
+          </m:sSup>
+          <m:r>
+            <w:rPr>
+              <w:rFonts w:ascii="Cambria Math" w:eastAsiaTheme="minorEastAsia" w:hAnsi="Cambria Math"/>
+            </w:rPr>
+            <m:t xml:space="preserve"> pixels,  1 s=</m:t>
+          </m:r>
+          <m:sSup>
+            <m:sSupPr>
+              <m:ctrlPr>
+                <w:rPr>
+                  <w:rFonts w:ascii="Cambria Math" w:eastAsiaTheme="minorEastAsia" w:hAnsi="Cambria Math"/>
+                  <w:i/>
+                </w:rPr>
+              </m:ctrlPr>
+            </m:sSupPr>
+            <m:e>
+              <m:r>
+                <w:rPr>
+                  <w:rFonts w:ascii="Cambria Math" w:eastAsiaTheme="minorEastAsia" w:hAnsi="Cambria Math"/>
+                </w:rPr>
+                <m:t>10</m:t>
+              </m:r>
+            </m:e>
+            <m:sup>
+              <m:r>
+                <w:rPr>
+                  <w:rFonts w:ascii="Cambria Math" w:eastAsiaTheme="minorEastAsia" w:hAnsi="Cambria Math"/>
+                </w:rPr>
+                <m:t>5</m:t>
+              </m:r>
+            </m:sup>
+          </m:sSup>
+          <m:r>
+            <w:rPr>
+              <w:rFonts w:ascii="Cambria Math" w:eastAsiaTheme="minorEastAsia" w:hAnsi="Cambria Math"/>
+            </w:rPr>
+            <m:t xml:space="preserve"> S</m:t>
+          </m:r>
+        </m:oMath>
+      </m:oMathPara>
+    </w:p>
+    <w:p>
+      <w:pPr>
+        <w:rPr>
+          <w:rFonts w:eastAsiaTheme="minorEastAsia"/>
+        </w:rPr>
+      </w:pPr>
+      <m:oMathPara>
+        <m:oMath>
+          <m:r>
+            <w:rPr>
+              <w:rFonts w:ascii="Cambria Math" w:eastAsiaTheme="minorEastAsia" w:hAnsi="Cambria Math"/>
+            </w:rPr>
+            <m:t xml:space="preserve">1 </m:t>
+          </m:r>
+          <m:f>
+            <m:fPr>
+              <m:ctrlPr>
+                <w:rPr>
+                  <w:rFonts w:ascii="Cambria Math" w:eastAsiaTheme="minorEastAsia" w:hAnsi="Cambria Math"/>
+                  <w:i/>
+                </w:rPr>
+              </m:ctrlPr>
+            </m:fPr>
+            <m:num>
+              <m:r>
+                <w:rPr>
+                  <w:rFonts w:ascii="Cambria Math" w:eastAsiaTheme="minorEastAsia" w:hAnsi="Cambria Math"/>
+                </w:rPr>
+                <m:t>m</m:t>
+              </m:r>
+            </m:num>
+            <m:den>
+              <m:r>
+                <w:rPr>
+                  <w:rFonts w:ascii="Cambria Math" w:eastAsiaTheme="minorEastAsia" w:hAnsi="Cambria Math"/>
+                </w:rPr>
+                <m:t>s</m:t>
+              </m:r>
+            </m:den>
+          </m:f>
+          <m:r>
+            <w:rPr>
+              <w:rFonts w:ascii="Cambria Math" w:eastAsiaTheme="minorEastAsia" w:hAnsi="Cambria Math"/>
+            </w:rPr>
+            <m:t>=</m:t>
+          </m:r>
+          <m:f>
+            <m:fPr>
+              <m:ctrlPr>
+                <w:rPr>
+                  <w:rFonts w:ascii="Cambria Math" w:eastAsiaTheme="minorEastAsia" w:hAnsi="Cambria Math"/>
+                  <w:i/>
+                </w:rPr>
+              </m:ctrlPr>
+            </m:fPr>
+            <m:num>
+              <m:sSup>
+                <m:sSupPr>
+                  <m:ctrlPr>
+                    <w:rPr>
+                      <w:rFonts w:ascii="Cambria Math" w:eastAsiaTheme="minorEastAsia" w:hAnsi="Cambria Math"/>
+                      <w:i/>
+                    </w:rPr>
+                  </m:ctrlPr>
+                </m:sSupPr>
+                <m:e>
+                  <m:r>
+                    <w:rPr>
+                      <w:rFonts w:ascii="Cambria Math" w:eastAsiaTheme="minorEastAsia" w:hAnsi="Cambria Math"/>
+                    </w:rPr>
+                    <m:t>10</m:t>
+                  </m:r>
+                </m:e>
+                <m:sup>
+                  <m:r>
+                    <w:rPr>
+                      <w:rFonts w:ascii="Cambria Math" w:eastAsiaTheme="minorEastAsia" w:hAnsi="Cambria Math"/>
+                    </w:rPr>
+                    <m:t>10</m:t>
+                  </m:r>
+                </m:sup>
+              </m:sSup>
+            </m:num>
+            <m:den>
+              <m:sSup>
+                <m:sSupPr>
+                  <m:ctrlPr>
+                    <w:rPr>
+                      <w:rFonts w:ascii="Cambria Math" w:eastAsiaTheme="minorEastAsia" w:hAnsi="Cambria Math"/>
+                      <w:i/>
+                    </w:rPr>
+                  </m:ctrlPr>
+                </m:sSupPr>
+                <m:e>
+                  <m:r>
+                    <w:rPr>
+                      <w:rFonts w:ascii="Cambria Math" w:eastAsiaTheme="minorEastAsia" w:hAnsi="Cambria Math"/>
+                    </w:rPr>
+                    <m:t>10</m:t>
+                  </m:r>
+                </m:e>
+                <m:sup>
+                  <m:r>
+                    <w:rPr>
+                      <w:rFonts w:ascii="Cambria Math" w:eastAsiaTheme="minorEastAsia" w:hAnsi="Cambria Math"/>
+                    </w:rPr>
+                    <m:t>5</m:t>
+                  </m:r>
+                </m:sup>
+              </m:sSup>
+            </m:den>
+          </m:f>
+          <m:f>
+            <m:fPr>
+              <m:ctrlPr>
+                <w:rPr>
+                  <w:rFonts w:ascii="Cambria Math" w:eastAsiaTheme="minorEastAsia" w:hAnsi="Cambria Math"/>
+                  <w:i/>
+                </w:rPr>
+              </m:ctrlPr>
+            </m:fPr>
+            <m:num>
+              <m:r>
+                <w:rPr>
+                  <w:rFonts w:ascii="Cambria Math" w:eastAsiaTheme="minorEastAsia" w:hAnsi="Cambria Math"/>
+                </w:rPr>
+                <m:t>pixels</m:t>
+              </m:r>
+            </m:num>
+            <m:den>
+              <m:r>
+                <w:rPr>
+                  <w:rFonts w:ascii="Cambria Math" w:eastAsiaTheme="minorEastAsia" w:hAnsi="Cambria Math"/>
+                </w:rPr>
+                <m:t>S</m:t>
+              </m:r>
+            </m:den>
+          </m:f>
+          <m:r>
+            <w:rPr>
+              <w:rFonts w:ascii="Cambria Math" w:eastAsiaTheme="minorEastAsia" w:hAnsi="Cambria Math"/>
+            </w:rPr>
+            <m:t>=</m:t>
+          </m:r>
+          <m:sSup>
+            <m:sSupPr>
+              <m:ctrlPr>
+                <w:rPr>
+                  <w:rFonts w:ascii="Cambria Math" w:eastAsiaTheme="minorEastAsia" w:hAnsi="Cambria Math"/>
+                  <w:i/>
+                </w:rPr>
+              </m:ctrlPr>
+            </m:sSupPr>
+            <m:e>
+              <m:r>
+                <w:rPr>
+                  <w:rFonts w:ascii="Cambria Math" w:eastAsiaTheme="minorEastAsia" w:hAnsi="Cambria Math"/>
+                </w:rPr>
+                <m:t>10</m:t>
+              </m:r>
+            </m:e>
+            <m:sup>
+              <m:r>
+                <w:rPr>
+                  <w:rFonts w:ascii="Cambria Math" w:eastAsiaTheme="minorEastAsia" w:hAnsi="Cambria Math"/>
+                </w:rPr>
+                <m:t>5</m:t>
+              </m:r>
+            </m:sup>
+          </m:sSup>
+          <m:f>
+            <m:fPr>
+              <m:ctrlPr>
+                <w:rPr>
+                  <w:rFonts w:ascii="Cambria Math" w:eastAsiaTheme="minorEastAsia" w:hAnsi="Cambria Math"/>
+                  <w:i/>
+                </w:rPr>
+              </m:ctrlPr>
+            </m:fPr>
+            <m:num>
+              <m:r>
+                <w:rPr>
+                  <w:rFonts w:ascii="Cambria Math" w:eastAsiaTheme="minorEastAsia" w:hAnsi="Cambria Math"/>
+                </w:rPr>
+                <m:t>pixels</m:t>
+              </m:r>
+            </m:num>
+            <m:den>
+              <m:r>
+                <w:rPr>
+                  <w:rFonts w:ascii="Cambria Math" w:eastAsiaTheme="minorEastAsia" w:hAnsi="Cambria Math"/>
+                </w:rPr>
+                <m:t>S</m:t>
+              </m:r>
+            </m:den>
+          </m:f>
+        </m:oMath>
+      </m:oMathPara>
+    </w:p>
+    <w:p>
+      <w:pPr>
+        <w:rPr>
+          <w:rFonts w:eastAsiaTheme="minorEastAsia"/>
+        </w:rPr>
+      </w:pPr>
+      <w:r>
+        <w:rPr>
+          <w:rFonts w:eastAsiaTheme="minorEastAsia"/>
+        </w:rPr>
+        <w:t>The simulation will run 4 processes per real Second S.  Therefore</w:t>
+      </w:r>
+    </w:p>
+    <w:p>
+      <w:pPr>
+        <w:rPr>
+          <w:rFonts w:eastAsiaTheme="minorEastAsia"/>
+        </w:rPr>
+      </w:pPr>
+      <m:oMathPara>
+        <m:oMath>
+          <m:r>
+            <w:rPr>
+              <w:rFonts w:ascii="Cambria Math" w:eastAsiaTheme="minorEastAsia" w:hAnsi="Cambria Math"/>
+            </w:rPr>
+            <m:t>1</m:t>
+          </m:r>
+          <m:f>
+            <m:fPr>
+              <m:ctrlPr>
+                <w:rPr>
+                  <w:rFonts w:ascii="Cambria Math" w:eastAsiaTheme="minorEastAsia" w:hAnsi="Cambria Math"/>
+                  <w:i/>
+                </w:rPr>
+              </m:ctrlPr>
+            </m:fPr>
+            <m:num>
+              <m:r>
+                <w:rPr>
+                  <w:rFonts w:ascii="Cambria Math" w:eastAsiaTheme="minorEastAsia" w:hAnsi="Cambria Math"/>
+                </w:rPr>
+                <m:t>m</m:t>
+              </m:r>
+            </m:num>
+            <m:den>
+              <m:r>
+                <w:rPr>
+                  <w:rFonts w:ascii="Cambria Math" w:eastAsiaTheme="minorEastAsia" w:hAnsi="Cambria Math"/>
+                </w:rPr>
+                <m:t>s</m:t>
+              </m:r>
+            </m:den>
+          </m:f>
+          <m:r>
+            <w:rPr>
+              <w:rFonts w:ascii="Cambria Math" w:eastAsiaTheme="minorEastAsia" w:hAnsi="Cambria Math"/>
+            </w:rPr>
+            <m:t>=0.25 S×</m:t>
+          </m:r>
+          <m:sSup>
+            <m:sSupPr>
+              <m:ctrlPr>
+                <w:rPr>
+                  <w:rFonts w:ascii="Cambria Math" w:eastAsiaTheme="minorEastAsia" w:hAnsi="Cambria Math"/>
+                  <w:i/>
+                </w:rPr>
+              </m:ctrlPr>
+            </m:sSupPr>
+            <m:e>
+              <m:r>
+                <w:rPr>
+                  <w:rFonts w:ascii="Cambria Math" w:eastAsiaTheme="minorEastAsia" w:hAnsi="Cambria Math"/>
+                </w:rPr>
+                <m:t>10</m:t>
+              </m:r>
+            </m:e>
+            <m:sup>
+              <m:r>
+                <w:rPr>
+                  <w:rFonts w:ascii="Cambria Math" w:eastAsiaTheme="minorEastAsia" w:hAnsi="Cambria Math"/>
+                </w:rPr>
+                <m:t>5</m:t>
+              </m:r>
+            </m:sup>
+          </m:sSup>
+          <m:f>
+            <m:fPr>
+              <m:ctrlPr>
+                <w:rPr>
+                  <w:rFonts w:ascii="Cambria Math" w:eastAsiaTheme="minorEastAsia" w:hAnsi="Cambria Math"/>
+                  <w:i/>
+                </w:rPr>
+              </m:ctrlPr>
+            </m:fPr>
+            <m:num>
+              <m:r>
+                <w:rPr>
+                  <w:rFonts w:ascii="Cambria Math" w:eastAsiaTheme="minorEastAsia" w:hAnsi="Cambria Math"/>
+                </w:rPr>
+                <m:t>pixels</m:t>
+              </m:r>
+            </m:num>
+            <m:den>
+              <m:r>
+                <w:rPr>
+                  <w:rFonts w:ascii="Cambria Math" w:eastAsiaTheme="minorEastAsia" w:hAnsi="Cambria Math"/>
+                </w:rPr>
+                <m:t>S</m:t>
+              </m:r>
+            </m:den>
+          </m:f>
+          <m:r>
+            <w:rPr>
+              <w:rFonts w:ascii="Cambria Math" w:eastAsiaTheme="minorEastAsia" w:hAnsi="Cambria Math"/>
+            </w:rPr>
+            <m:t>=2.5×</m:t>
+          </m:r>
+          <m:sSup>
+            <m:sSupPr>
+              <m:ctrlPr>
+                <w:rPr>
+                  <w:rFonts w:ascii="Cambria Math" w:eastAsiaTheme="minorEastAsia" w:hAnsi="Cambria Math"/>
+                  <w:i/>
+                </w:rPr>
+              </m:ctrlPr>
+            </m:sSupPr>
+            <m:e>
+              <m:r>
+                <w:rPr>
+                  <w:rFonts w:ascii="Cambria Math" w:eastAsiaTheme="minorEastAsia" w:hAnsi="Cambria Math"/>
+                </w:rPr>
+                <m:t>10</m:t>
+              </m:r>
+            </m:e>
+            <m:sup>
+              <m:r>
+                <w:rPr>
+                  <w:rFonts w:ascii="Cambria Math" w:eastAsiaTheme="minorEastAsia" w:hAnsi="Cambria Math"/>
+                </w:rPr>
+                <m:t>4</m:t>
+              </m:r>
+            </m:sup>
+          </m:sSup>
+          <m:r>
+            <w:rPr>
+              <w:rFonts w:ascii="Cambria Math" w:eastAsiaTheme="minorEastAsia" w:hAnsi="Cambria Math"/>
+            </w:rPr>
+            <m:t xml:space="preserve"> pixels</m:t>
+          </m:r>
+        </m:oMath>
+      </m:oMathPara>
+    </w:p>
+    <w:p>
+      <w:r>
+        <w:t>So, the maximum velocity of an atom per cycle</w:t>
+      </w:r>
+    </w:p>
+    <w:p>
+      <m:oMathPara>
+        <m:oMath>
+          <m:r>
+            <w:rPr>
+              <w:rFonts w:ascii="Cambria Math" w:hAnsi="Cambria Math"/>
+            </w:rPr>
+            <m:t>v=</m:t>
+          </m:r>
+          <m:r>
+            <w:rPr>
+              <w:rFonts w:ascii="Cambria Math" w:eastAsiaTheme="minorEastAsia" w:hAnsi="Cambria Math"/>
+            </w:rPr>
+            <m:t>24.3681</m:t>
+          </m:r>
+          <m:rad>
+            <m:radPr>
+              <m:degHide m:val="1"/>
+              <m:ctrlPr>
+                <w:rPr>
+                  <w:rFonts w:ascii="Cambria Math" w:eastAsiaTheme="minorEastAsia" w:hAnsi="Cambria Math"/>
+                  <w:i/>
+                </w:rPr>
+              </m:ctrlPr>
+            </m:radPr>
+            <m:deg/>
+            <m:e>
+              <m:r>
+                <w:rPr>
+                  <w:rFonts w:ascii="Cambria Math" w:eastAsiaTheme="minorEastAsia" w:hAnsi="Cambria Math"/>
+                </w:rPr>
+                <m:t>T</m:t>
+              </m:r>
+            </m:e>
+          </m:rad>
+          <m:r>
+            <w:rPr>
+              <w:rFonts w:ascii="Cambria Math" w:eastAsiaTheme="minorEastAsia" w:hAnsi="Cambria Math"/>
+            </w:rPr>
+            <m:t xml:space="preserve">  </m:t>
+          </m:r>
+          <m:f>
+            <m:fPr>
+              <m:ctrlPr>
+                <w:rPr>
+                  <w:rFonts w:ascii="Cambria Math" w:eastAsiaTheme="minorEastAsia" w:hAnsi="Cambria Math"/>
+                  <w:i/>
+                </w:rPr>
+              </m:ctrlPr>
+            </m:fPr>
+            <m:num>
+              <m:r>
+                <w:rPr>
+                  <w:rFonts w:ascii="Cambria Math" w:eastAsiaTheme="minorEastAsia" w:hAnsi="Cambria Math"/>
+                </w:rPr>
+                <m:t>m</m:t>
+              </m:r>
+            </m:num>
+            <m:den>
+              <m:r>
+                <w:rPr>
+                  <w:rFonts w:ascii="Cambria Math" w:eastAsiaTheme="minorEastAsia" w:hAnsi="Cambria Math"/>
+                </w:rPr>
+                <m:t>s</m:t>
+              </m:r>
+            </m:den>
+          </m:f>
+          <m:r>
+            <w:rPr>
+              <w:rFonts w:ascii="Cambria Math" w:eastAsiaTheme="minorEastAsia" w:hAnsi="Cambria Math"/>
+            </w:rPr>
+            <m:t>= 24.3681</m:t>
+          </m:r>
+          <m:d>
+            <m:dPr>
+              <m:ctrlPr>
+                <w:rPr>
+                  <w:rFonts w:ascii="Cambria Math" w:eastAsiaTheme="minorEastAsia" w:hAnsi="Cambria Math"/>
+                  <w:i/>
+                </w:rPr>
+              </m:ctrlPr>
+            </m:dPr>
+            <m:e>
+              <m:r>
+                <w:rPr>
+                  <w:rFonts w:ascii="Cambria Math" w:eastAsiaTheme="minorEastAsia" w:hAnsi="Cambria Math"/>
+                </w:rPr>
+                <m:t>2.5×</m:t>
+              </m:r>
+              <m:sSup>
+                <m:sSupPr>
+                  <m:ctrlPr>
+                    <w:rPr>
+                      <w:rFonts w:ascii="Cambria Math" w:eastAsiaTheme="minorEastAsia" w:hAnsi="Cambria Math"/>
+                      <w:i/>
+                    </w:rPr>
+                  </m:ctrlPr>
+                </m:sSupPr>
+                <m:e>
+                  <m:r>
+                    <w:rPr>
+                      <w:rFonts w:ascii="Cambria Math" w:eastAsiaTheme="minorEastAsia" w:hAnsi="Cambria Math"/>
+                    </w:rPr>
+                    <m:t>10</m:t>
+                  </m:r>
+                </m:e>
+                <m:sup>
+                  <m:r>
+                    <w:rPr>
+                      <w:rFonts w:ascii="Cambria Math" w:eastAsiaTheme="minorEastAsia" w:hAnsi="Cambria Math"/>
+                    </w:rPr>
+                    <m:t>4</m:t>
+                  </m:r>
+                </m:sup>
+              </m:sSup>
+            </m:e>
+          </m:d>
+          <m:rad>
+            <m:radPr>
+              <m:degHide m:val="1"/>
+              <m:ctrlPr>
+                <w:rPr>
+                  <w:rFonts w:ascii="Cambria Math" w:eastAsiaTheme="minorEastAsia" w:hAnsi="Cambria Math"/>
+                  <w:i/>
+                </w:rPr>
+              </m:ctrlPr>
+            </m:radPr>
+            <m:deg/>
+            <m:e>
+              <m:r>
+                <w:rPr>
+                  <w:rFonts w:ascii="Cambria Math" w:eastAsiaTheme="minorEastAsia" w:hAnsi="Cambria Math"/>
+                </w:rPr>
+                <m:t>T</m:t>
+              </m:r>
+            </m:e>
+          </m:rad>
+          <m:r>
+            <w:rPr>
+              <w:rFonts w:ascii="Cambria Math" w:eastAsiaTheme="minorEastAsia" w:hAnsi="Cambria Math"/>
+            </w:rPr>
+            <m:t xml:space="preserve">  pixels</m:t>
+          </m:r>
+        </m:oMath>
+      </m:oMathPara>
+    </w:p>
+    <w:p>
+      <w:pPr>
+        <w:rPr>
+          <w:color w:val="FF0000"/>
+        </w:rPr>
+      </w:pPr>
+      <w:r>
+        <w:rPr>
+          <w:color w:val="FF0000"/>
+        </w:rPr>
+        <w:t>This will never work for us.  Let’s try something else.</w:t>
+      </w:r>
+    </w:p>
+    <w:p>
+      <w:pPr>
+        <w:rPr>
+          <w:rFonts w:eastAsiaTheme="minorEastAsia"/>
+        </w:rPr>
+      </w:pPr>
+      <w:r>
+        <w:rPr>
+          <w:rFonts w:eastAsiaTheme="minorEastAsia"/>
+        </w:rPr>
+        <w:t>Statistical diffusion distance.</w:t>
+      </w:r>
+    </w:p>
+    <w:p>
+      <w:pPr>
+        <w:rPr>
+          <w:rFonts w:eastAsiaTheme="minorEastAsia"/>
+        </w:rPr>
+      </w:pPr>
+      <m:oMathPara>
+        <m:oMath>
+          <m:sSup>
+            <m:sSupPr>
+              <m:ctrlPr>
+                <w:rPr>
+                  <w:rFonts w:ascii="Cambria Math" w:eastAsiaTheme="minorEastAsia" w:hAnsi="Cambria Math"/>
+                  <w:i/>
+                </w:rPr>
+              </m:ctrlPr>
+            </m:sSupPr>
+            <m:e>
+              <m:d>
+                <m:dPr>
+                  <m:begChr m:val="⟨"/>
+                  <m:endChr m:val="⟩"/>
+                  <m:ctrlPr>
+                    <w:rPr>
+                      <w:rFonts w:ascii="Cambria Math" w:eastAsiaTheme="minorEastAsia" w:hAnsi="Cambria Math"/>
+                      <w:i/>
+                    </w:rPr>
+                  </m:ctrlPr>
+                </m:dPr>
+                <m:e>
+                  <m:sSup>
+                    <m:sSupPr>
+                      <m:ctrlPr>
+                        <w:rPr>
+                          <w:rFonts w:ascii="Cambria Math" w:eastAsiaTheme="minorEastAsia" w:hAnsi="Cambria Math"/>
+                          <w:i/>
+                        </w:rPr>
+                      </m:ctrlPr>
+                    </m:sSupPr>
+                    <m:e>
+                      <m:r>
+                        <w:rPr>
+                          <w:rFonts w:ascii="Cambria Math" w:eastAsiaTheme="minorEastAsia" w:hAnsi="Cambria Math"/>
+                        </w:rPr>
+                        <m:t>R</m:t>
+                      </m:r>
+                    </m:e>
+                    <m:sup>
+                      <m:r>
+                        <w:rPr>
+                          <w:rFonts w:ascii="Cambria Math" w:eastAsiaTheme="minorEastAsia" w:hAnsi="Cambria Math"/>
+                        </w:rPr>
+                        <m:t>2</m:t>
+                      </m:r>
+                    </m:sup>
+                  </m:sSup>
+                </m:e>
+              </m:d>
+            </m:e>
+            <m:sup>
+              <m:f>
+                <m:fPr>
+                  <m:ctrlPr>
+                    <w:rPr>
+                      <w:rFonts w:ascii="Cambria Math" w:eastAsiaTheme="minorEastAsia" w:hAnsi="Cambria Math"/>
+                      <w:i/>
+                    </w:rPr>
+                  </m:ctrlPr>
+                </m:fPr>
+                <m:num>
+                  <m:r>
+                    <w:rPr>
+                      <w:rFonts w:ascii="Cambria Math" w:eastAsiaTheme="minorEastAsia" w:hAnsi="Cambria Math"/>
+                    </w:rPr>
+                    <m:t>1</m:t>
+                  </m:r>
+                </m:num>
+                <m:den>
+                  <m:r>
+                    <w:rPr>
+                      <w:rFonts w:ascii="Cambria Math" w:eastAsiaTheme="minorEastAsia" w:hAnsi="Cambria Math"/>
+                    </w:rPr>
+                    <m:t>2</m:t>
+                  </m:r>
+                </m:den>
+              </m:f>
+            </m:sup>
+          </m:sSup>
+          <m:r>
+            <w:rPr>
+              <w:rFonts w:ascii="Cambria Math" w:eastAsiaTheme="minorEastAsia" w:hAnsi="Cambria Math"/>
+            </w:rPr>
+            <m:t>≈</m:t>
+          </m:r>
+          <m:rad>
+            <m:radPr>
+              <m:degHide m:val="1"/>
+              <m:ctrlPr>
+                <w:rPr>
+                  <w:rFonts w:ascii="Cambria Math" w:eastAsiaTheme="minorEastAsia" w:hAnsi="Cambria Math"/>
+                  <w:i/>
+                </w:rPr>
+              </m:ctrlPr>
+            </m:radPr>
+            <m:deg/>
+            <m:e>
+              <m:r>
+                <w:rPr>
+                  <w:rFonts w:ascii="Cambria Math" w:eastAsiaTheme="minorEastAsia" w:hAnsi="Cambria Math"/>
+                </w:rPr>
+                <m:t>Dt</m:t>
+              </m:r>
+            </m:e>
+          </m:rad>
+          <m:r>
+            <w:rPr>
+              <w:rFonts w:ascii="Cambria Math" w:eastAsiaTheme="minorEastAsia" w:hAnsi="Cambria Math"/>
+            </w:rPr>
+            <m:t>≈</m:t>
+          </m:r>
+          <m:sSub>
+            <m:sSubPr>
+              <m:ctrlPr>
+                <w:rPr>
+                  <w:rFonts w:ascii="Cambria Math" w:eastAsiaTheme="minorEastAsia" w:hAnsi="Cambria Math"/>
+                  <w:i/>
+                </w:rPr>
+              </m:ctrlPr>
+            </m:sSubPr>
+            <m:e>
+              <m:r>
+                <w:rPr>
+                  <w:rFonts w:ascii="Cambria Math" w:eastAsiaTheme="minorEastAsia" w:hAnsi="Cambria Math"/>
+                </w:rPr>
+                <m:t>a</m:t>
+              </m:r>
+            </m:e>
+            <m:sub>
+              <m:r>
+                <w:rPr>
+                  <w:rFonts w:ascii="Cambria Math" w:eastAsiaTheme="minorEastAsia" w:hAnsi="Cambria Math"/>
+                </w:rPr>
+                <m:t>0</m:t>
+              </m:r>
+            </m:sub>
+          </m:sSub>
+          <m:sSup>
+            <m:sSupPr>
+              <m:ctrlPr>
+                <w:rPr>
+                  <w:rFonts w:ascii="Cambria Math" w:eastAsiaTheme="minorEastAsia" w:hAnsi="Cambria Math"/>
+                  <w:i/>
+                </w:rPr>
+              </m:ctrlPr>
+            </m:sSupPr>
+            <m:e>
+              <m:r>
+                <w:rPr>
+                  <w:rFonts w:ascii="Cambria Math" w:eastAsiaTheme="minorEastAsia" w:hAnsi="Cambria Math"/>
+                </w:rPr>
+                <m:t>e</m:t>
+              </m:r>
+            </m:e>
+            <m:sup>
+              <m:f>
+                <m:fPr>
+                  <m:ctrlPr>
+                    <w:rPr>
+                      <w:rFonts w:ascii="Cambria Math" w:eastAsiaTheme="minorEastAsia" w:hAnsi="Cambria Math"/>
+                      <w:i/>
+                    </w:rPr>
+                  </m:ctrlPr>
+                </m:fPr>
+                <m:num>
+                  <m:sSub>
+                    <m:sSubPr>
+                      <m:ctrlPr>
+                        <w:rPr>
+                          <w:rFonts w:ascii="Cambria Math" w:eastAsiaTheme="minorEastAsia" w:hAnsi="Cambria Math"/>
+                          <w:i/>
+                        </w:rPr>
+                      </m:ctrlPr>
+                    </m:sSubPr>
+                    <m:e>
+                      <m:r>
+                        <w:rPr>
+                          <w:rFonts w:ascii="Cambria Math" w:eastAsiaTheme="minorEastAsia" w:hAnsi="Cambria Math"/>
+                        </w:rPr>
+                        <m:t>E</m:t>
+                      </m:r>
+                    </m:e>
+                    <m:sub>
+                      <m:r>
+                        <w:rPr>
+                          <w:rFonts w:ascii="Cambria Math" w:eastAsiaTheme="minorEastAsia" w:hAnsi="Cambria Math"/>
+                        </w:rPr>
+                        <m:t>des</m:t>
+                      </m:r>
+                    </m:sub>
+                  </m:sSub>
+                  <m:r>
+                    <w:rPr>
+                      <w:rFonts w:ascii="Cambria Math" w:eastAsiaTheme="minorEastAsia" w:hAnsi="Cambria Math"/>
+                    </w:rPr>
+                    <m:t>-</m:t>
+                  </m:r>
+                  <m:sSub>
+                    <m:sSubPr>
+                      <m:ctrlPr>
+                        <w:rPr>
+                          <w:rFonts w:ascii="Cambria Math" w:eastAsiaTheme="minorEastAsia" w:hAnsi="Cambria Math"/>
+                          <w:i/>
+                        </w:rPr>
+                      </m:ctrlPr>
+                    </m:sSubPr>
+                    <m:e>
+                      <m:r>
+                        <w:rPr>
+                          <w:rFonts w:ascii="Cambria Math" w:eastAsiaTheme="minorEastAsia" w:hAnsi="Cambria Math"/>
+                        </w:rPr>
+                        <m:t>E</m:t>
+                      </m:r>
+                    </m:e>
+                    <m:sub>
+                      <m:r>
+                        <w:rPr>
+                          <w:rFonts w:ascii="Cambria Math" w:eastAsiaTheme="minorEastAsia" w:hAnsi="Cambria Math"/>
+                        </w:rPr>
+                        <m:t>S</m:t>
+                      </m:r>
+                    </m:sub>
+                  </m:sSub>
+                </m:num>
+                <m:den>
+                  <m:r>
+                    <w:rPr>
+                      <w:rFonts w:ascii="Cambria Math" w:eastAsiaTheme="minorEastAsia" w:hAnsi="Cambria Math"/>
+                    </w:rPr>
+                    <m:t>2</m:t>
+                  </m:r>
+                  <m:sSub>
+                    <m:sSubPr>
+                      <m:ctrlPr>
+                        <w:rPr>
+                          <w:rFonts w:ascii="Cambria Math" w:eastAsiaTheme="minorEastAsia" w:hAnsi="Cambria Math"/>
+                          <w:i/>
+                        </w:rPr>
+                      </m:ctrlPr>
+                    </m:sSubPr>
+                    <m:e>
+                      <m:r>
+                        <w:rPr>
+                          <w:rFonts w:ascii="Cambria Math" w:eastAsiaTheme="minorEastAsia" w:hAnsi="Cambria Math"/>
+                        </w:rPr>
+                        <m:t>k</m:t>
+                      </m:r>
+                    </m:e>
+                    <m:sub>
+                      <m:r>
+                        <w:rPr>
+                          <w:rFonts w:ascii="Cambria Math" w:eastAsiaTheme="minorEastAsia" w:hAnsi="Cambria Math"/>
+                        </w:rPr>
+                        <m:t>B</m:t>
+                      </m:r>
+                    </m:sub>
+                  </m:sSub>
+                  <m:r>
+                    <w:rPr>
+                      <w:rFonts w:ascii="Cambria Math" w:eastAsiaTheme="minorEastAsia" w:hAnsi="Cambria Math"/>
+                    </w:rPr>
+                    <m:t>T</m:t>
+                  </m:r>
+                </m:den>
+              </m:f>
+            </m:sup>
+          </m:sSup>
+        </m:oMath>
+      </m:oMathPara>
+    </w:p>
+    <w:p>
+      <w:pPr>
+        <w:rPr>
+          <w:rFonts w:eastAsiaTheme="minorEastAsia"/>
+        </w:rPr>
+      </w:pPr>
+      <m:oMathPara>
+        <m:oMath>
+          <m:sSub>
+            <m:sSubPr>
+              <m:ctrlPr>
+                <w:rPr>
+                  <w:rFonts w:ascii="Cambria Math" w:eastAsiaTheme="minorEastAsia" w:hAnsi="Cambria Math"/>
+                  <w:i/>
+                </w:rPr>
+              </m:ctrlPr>
+            </m:sSubPr>
+            <m:e>
+              <m:r>
+                <w:rPr>
+                  <w:rFonts w:ascii="Cambria Math" w:eastAsiaTheme="minorEastAsia" w:hAnsi="Cambria Math"/>
+                </w:rPr>
+                <m:t>a</m:t>
+              </m:r>
+            </m:e>
+            <m:sub>
+              <m:r>
+                <w:rPr>
+                  <w:rFonts w:ascii="Cambria Math" w:eastAsiaTheme="minorEastAsia" w:hAnsi="Cambria Math"/>
+                </w:rPr>
+                <m:t>0</m:t>
+              </m:r>
+            </m:sub>
+          </m:sSub>
+          <m:r>
+            <w:rPr>
+              <w:rFonts w:ascii="Cambria Math" w:eastAsiaTheme="minorEastAsia" w:hAnsi="Cambria Math"/>
+            </w:rPr>
+            <m:t xml:space="preserve">≡distance between atoms, </m:t>
+          </m:r>
+        </m:oMath>
+      </m:oMathPara>
+    </w:p>
+    <w:p>
+      <w:pPr>
+        <w:rPr>
+          <w:rFonts w:eastAsiaTheme="minorEastAsia"/>
+        </w:rPr>
+      </w:pPr>
+      <w:r>
+        <w:rPr>
+          <w:rFonts w:eastAsiaTheme="minorEastAsia"/>
+        </w:rPr>
+        <w:t>Our fallback method</w:t>
+      </w:r>
+      <w:r>
+        <w:rPr>
+          <w:rFonts w:eastAsiaTheme="minorEastAsia"/>
+        </w:rPr>
+        <w:t>, to make it easier, we could follow this formula.</w:t>
+      </w:r>
+    </w:p>
+    <w:p>
+      <w:pPr>
+        <w:rPr>
+          <w:rFonts w:eastAsiaTheme="minorEastAsia"/>
+        </w:rPr>
+      </w:pPr>
+      <w:r>
+        <w:rPr>
+          <w:rFonts w:eastAsiaTheme="minorEastAsia"/>
+        </w:rPr>
+        <w:t>The atoms should move along the surface based on the temperature.</w:t>
+      </w:r>
+      <w:r>
+        <w:rPr>
+          <w:rFonts w:eastAsiaTheme="minorEastAsia"/>
+        </w:rPr>
+        <w:t xml:space="preserve">  </w:t>
+      </w:r>
+      <w:r>
+        <w:rPr>
+          <w:rFonts w:eastAsiaTheme="minorEastAsia"/>
+        </w:rPr>
+        <w:t>Higher energy, from a higher temperature, dictates the motion.</w:t>
+      </w:r>
+      <w:r>
+        <w:rPr>
+          <w:rFonts w:eastAsiaTheme="minorEastAsia"/>
+        </w:rPr>
+        <w:t xml:space="preserve">  We</w:t>
+      </w:r>
+      <w:r>
+        <w:rPr>
+          <w:rFonts w:eastAsiaTheme="minorEastAsia"/>
+        </w:rPr>
+        <w:t xml:space="preserve"> want 0 K to result in no movement, and </w:t>
+      </w:r>
+      <w:r>
+        <w:rPr>
+          <w:rFonts w:eastAsiaTheme="minorEastAsia"/>
+        </w:rPr>
+        <w:t xml:space="preserve">the max </w:t>
+      </w:r>
+      <w:r>
+        <w:rPr>
+          <w:rFonts w:eastAsiaTheme="minorEastAsia"/>
+        </w:rPr>
+        <w:t xml:space="preserve">temperature of 1687.15 K (the melting point of Si) to result in the maximum possible movement of 550 </w:t>
+      </w:r>
+      <w:r>
+        <w:rPr>
+          <w:rFonts w:eastAsiaTheme="minorEastAsia"/>
+        </w:rPr>
+        <w:t>pixels</w:t>
+      </w:r>
+      <w:r>
+        <w:rPr>
+          <w:rFonts w:eastAsiaTheme="minorEastAsia"/>
+        </w:rPr>
+        <w:t>.</w:t>
+      </w:r>
+    </w:p>
+    <w:p>
+      <w:pPr>
+        <w:rPr>
+          <w:rFonts w:eastAsiaTheme="minorEastAsia"/>
+        </w:rPr>
+      </w:pPr>
+      <w:r>
+        <w:rPr>
+          <w:rFonts w:eastAsiaTheme="minorEastAsia"/>
+        </w:rPr>
+        <w:t>Therefore</w:t>
+      </w:r>
+      <w:r>
+        <w:rPr>
+          <w:rFonts w:eastAsiaTheme="minorEastAsia"/>
+        </w:rPr>
+        <w:t>,</w:t>
+      </w:r>
+      <w:r>
+        <w:rPr>
+          <w:rFonts w:eastAsiaTheme="minorEastAsia"/>
+        </w:rPr>
+        <w:t xml:space="preserve"> the maximum motion per degree Kelvin is 3.067575 or just 3</w:t>
+      </w:r>
+    </w:p>
+    <w:p>
+      <w:pPr>
+        <w:rPr>
+          <w:rFonts w:eastAsiaTheme="minorEastAsia"/>
+        </w:rPr>
+      </w:pPr>
+      <w:r>
+        <w:rPr>
+          <w:rFonts w:eastAsiaTheme="minorEastAsia"/>
+        </w:rPr>
+        <w:t>Therefore</w:t>
+      </w:r>
+      <w:r>
+        <w:rPr>
+          <w:rFonts w:eastAsiaTheme="minorEastAsia"/>
+        </w:rPr>
+        <w:t>,</w:t>
+      </w:r>
+      <w:r>
+        <w:rPr>
+          <w:rFonts w:eastAsiaTheme="minorEastAsia"/>
+        </w:rPr>
+        <w:t xml:space="preserve"> it should be</w:t>
+      </w:r>
+    </w:p>
+    <w:p>
+      <w:pPr>
+        <w:rPr>
+          <w:rFonts w:eastAsiaTheme="minorEastAsia"/>
+        </w:rPr>
+      </w:pPr>
+      <m:oMathPara>
+        <m:oMath>
+          <m:r>
+            <w:rPr>
+              <w:rFonts w:ascii="Cambria Math" w:eastAsiaTheme="minorEastAsia" w:hAnsi="Cambria Math"/>
+            </w:rPr>
+            <m:t>v=3</m:t>
+          </m:r>
+          <m:f>
+            <m:fPr>
+              <m:ctrlPr>
+                <w:rPr>
+                  <w:rFonts w:ascii="Cambria Math" w:eastAsiaTheme="minorEastAsia" w:hAnsi="Cambria Math"/>
+                  <w:i/>
+                </w:rPr>
+              </m:ctrlPr>
+            </m:fPr>
+            <m:num>
+              <m:r>
+                <w:rPr>
+                  <w:rFonts w:ascii="Cambria Math" w:eastAsiaTheme="minorEastAsia" w:hAnsi="Cambria Math"/>
+                </w:rPr>
+                <m:t>pixels</m:t>
+              </m:r>
+            </m:num>
+            <m:den>
+              <m:r>
+                <w:rPr>
+                  <w:rFonts w:ascii="Cambria Math" w:eastAsiaTheme="minorEastAsia" w:hAnsi="Cambria Math"/>
+                </w:rPr>
+                <m:t>sim step</m:t>
+              </m:r>
+            </m:den>
+          </m:f>
+        </m:oMath>
+      </m:oMathPara>
+    </w:p>
+    <w:p>
+      <w:pPr>
+        <w:rPr>
+          <w:color w:val="FF0000"/>
+        </w:rPr>
+      </w:pPr>
+      <w:r>
+        <w:rPr>
+          <w:color w:val="FF0000"/>
+        </w:rPr>
+        <w:t xml:space="preserve"> </w:t>
+      </w:r>
+      <w:r>
+        <w:rPr>
+          <w:color w:val="FF0000"/>
+        </w:rPr>
+        <w:t xml:space="preserve">No.  Don’t do that.  </w:t>
+      </w:r>
+      <w:r>
+        <w:rPr>
+          <w:color w:val="FF0000"/>
+        </w:rPr>
+        <w:t>DO THIS</w:t>
+      </w:r>
+    </w:p>
+    <w:p>
+      <w:r>
+        <w:t>Most are just one step.  Just vary it between 1 and 4, since you are doing 4 steps per second.  Here is your justification</w:t>
+      </w:r>
+    </w:p>
+    <w:p>
+      <w:r>
         <w:lastRenderedPageBreak/>
-        <w:t>The simulation runs 4 times per real second, so each step lasts .25 real seconds and simulates what would happen in .25 of 10</w:t>
-      </w:r>
-      <w:r>
-        <w:rPr>
-          <w:rFonts w:eastAsiaTheme="minorEastAsia"/>
-          <w:vertAlign w:val="superscript"/>
-        </w:rPr>
-        <w:t>-5</w:t>
-      </w:r>
-      <w:r>
-        <w:rPr>
-          <w:rFonts w:eastAsiaTheme="minorEastAsia"/>
-        </w:rPr>
-        <w:t xml:space="preserve"> seconds.</w:t>
-      </w:r>
-    </w:p>
-    <w:p>
-      <w:pPr>
-        <w:rPr>
-          <w:rFonts w:eastAsiaTheme="minorEastAsia"/>
-        </w:rPr>
-      </w:pPr>
-      <m:oMath>
-        <m:r>
-          <w:rPr>
-            <w:rFonts w:ascii="Cambria Math" w:hAnsi="Cambria Math"/>
-          </w:rPr>
-          <m:t xml:space="preserve">1 sim step </m:t>
-        </m:r>
-        <m:d>
-          <m:dPr>
-            <m:ctrlPr>
-              <w:rPr>
-                <w:rFonts w:ascii="Cambria Math" w:hAnsi="Cambria Math"/>
-                <w:i/>
-              </w:rPr>
-            </m:ctrlPr>
-          </m:dPr>
-          <m:e>
-            <m:r>
-              <w:rPr>
-                <w:rFonts w:ascii="Cambria Math" w:hAnsi="Cambria Math"/>
-              </w:rPr>
-              <m:t>.25 seconds</m:t>
-            </m:r>
-          </m:e>
-        </m:d>
-        <m:r>
-          <w:rPr>
-            <w:rFonts w:ascii="Cambria Math" w:hAnsi="Cambria Math"/>
-          </w:rPr>
-          <m:t>≡2.5×</m:t>
-        </m:r>
-        <m:sSup>
-          <m:sSupPr>
-            <m:ctrlPr>
-              <w:rPr>
-                <w:rFonts w:ascii="Cambria Math" w:hAnsi="Cambria Math"/>
-                <w:i/>
-              </w:rPr>
-            </m:ctrlPr>
-          </m:sSupPr>
-          <m:e>
-            <m:r>
-              <w:rPr>
-                <w:rFonts w:ascii="Cambria Math" w:hAnsi="Cambria Math"/>
-              </w:rPr>
-              <m:t>10</m:t>
-            </m:r>
-          </m:e>
-          <m:sup>
-            <m:r>
-              <w:rPr>
-                <w:rFonts w:ascii="Cambria Math" w:hAnsi="Cambria Math"/>
-              </w:rPr>
-              <m:t>-</m:t>
-            </m:r>
-            <m:r>
-              <w:rPr>
-                <w:rFonts w:ascii="Cambria Math" w:hAnsi="Cambria Math"/>
-              </w:rPr>
-              <m:t>5</m:t>
-            </m:r>
-          </m:sup>
-        </m:sSup>
-        <m:r>
-          <w:rPr>
-            <w:rFonts w:ascii="Cambria Math" w:hAnsi="Cambria Math"/>
-          </w:rPr>
-          <m:t>s</m:t>
-        </m:r>
-      </m:oMath>
-      <w:r>
-        <w:rPr>
-          <w:rFonts w:eastAsiaTheme="minorEastAsia"/>
-        </w:rPr>
-        <w:t xml:space="preserve"> </w:t>
-      </w:r>
-    </w:p>
-    <w:p>
-      <w:r>
-        <w:rPr>
-          <w:rFonts w:eastAsiaTheme="minorEastAsia"/>
-        </w:rPr>
-        <w:t>Therefore, well use 10 as our maximum time to live.</w:t>
-      </w:r>
-    </w:p>
+        <w:t>We’ll assume that this substrate is perfectly smooth (no holes or steps, etc.)  So the diffusion across the surface is equally likely in all directions.  To simulate this, each atom can move up to 1 to 4 pixels per step, depending on the temperature.</w:t>
+      </w:r>
+    </w:p>
+    <w:p>
+      <w:pPr>
+        <w:rPr>
+          <w:rFonts w:eastAsiaTheme="minorEastAsia"/>
+        </w:rPr>
+      </w:pPr>
+      <w:r>
+        <w:t xml:space="preserve">Our </w:t>
+      </w:r>
+      <w:r>
+        <w:t xml:space="preserve">temperature varies from 0 K to </w:t>
+      </w:r>
+      <w:r>
+        <w:rPr>
+          <w:rFonts w:eastAsiaTheme="minorEastAsia"/>
+        </w:rPr>
+        <w:t>1687.15 K (the melting point of Si)</w:t>
+      </w:r>
+      <w:r>
+        <w:rPr>
+          <w:rFonts w:eastAsiaTheme="minorEastAsia"/>
+        </w:rPr>
+        <w:t>, so the maximum allowed movement follows</w:t>
+      </w:r>
+    </w:p>
+    <w:p>
+      <w:pPr>
+        <w:pStyle w:val="ListParagraph"/>
+        <w:numPr>
+          <w:ilvl w:val="0"/>
+          <w:numId w:val="3"/>
+        </w:numPr>
+        <w:rPr>
+          <w:rFonts w:eastAsiaTheme="minorEastAsia"/>
+        </w:rPr>
+      </w:pPr>
+      <w:r>
+        <w:rPr>
+          <w:rFonts w:eastAsiaTheme="minorEastAsia"/>
+        </w:rPr>
+        <w:t xml:space="preserve">0 K – 400 </w:t>
+      </w:r>
+      <w:proofErr w:type="gramStart"/>
+      <w:r>
+        <w:rPr>
+          <w:rFonts w:eastAsiaTheme="minorEastAsia"/>
+        </w:rPr>
+        <w:t>K :</w:t>
+      </w:r>
+      <w:proofErr w:type="gramEnd"/>
+      <w:r>
+        <w:rPr>
+          <w:rFonts w:eastAsiaTheme="minorEastAsia"/>
+        </w:rPr>
+        <w:t xml:space="preserve"> 1 pixel max</w:t>
+      </w:r>
+    </w:p>
+    <w:p>
+      <w:pPr>
+        <w:pStyle w:val="ListParagraph"/>
+        <w:numPr>
+          <w:ilvl w:val="0"/>
+          <w:numId w:val="3"/>
+        </w:numPr>
+        <w:rPr>
+          <w:rFonts w:eastAsiaTheme="minorEastAsia"/>
+        </w:rPr>
+      </w:pPr>
+      <w:r>
+        <w:rPr>
+          <w:rFonts w:eastAsiaTheme="minorEastAsia"/>
+        </w:rPr>
+        <w:t>4</w:t>
+      </w:r>
+      <w:r>
+        <w:rPr>
+          <w:rFonts w:eastAsiaTheme="minorEastAsia"/>
+        </w:rPr>
+        <w:t>0</w:t>
+      </w:r>
+      <w:r>
+        <w:rPr>
+          <w:rFonts w:eastAsiaTheme="minorEastAsia"/>
+        </w:rPr>
+        <w:t>1</w:t>
+      </w:r>
+      <w:r>
+        <w:rPr>
+          <w:rFonts w:eastAsiaTheme="minorEastAsia"/>
+        </w:rPr>
+        <w:t xml:space="preserve"> K – </w:t>
+      </w:r>
+      <w:r>
+        <w:rPr>
+          <w:rFonts w:eastAsiaTheme="minorEastAsia"/>
+        </w:rPr>
+        <w:t>8</w:t>
+      </w:r>
+      <w:r>
+        <w:rPr>
+          <w:rFonts w:eastAsiaTheme="minorEastAsia"/>
+        </w:rPr>
+        <w:t xml:space="preserve">00 </w:t>
+      </w:r>
+      <w:proofErr w:type="gramStart"/>
+      <w:r>
+        <w:rPr>
+          <w:rFonts w:eastAsiaTheme="minorEastAsia"/>
+        </w:rPr>
+        <w:t>K :</w:t>
+      </w:r>
+      <w:proofErr w:type="gramEnd"/>
+      <w:r>
+        <w:rPr>
+          <w:rFonts w:eastAsiaTheme="minorEastAsia"/>
+        </w:rPr>
+        <w:t xml:space="preserve"> 2</w:t>
+      </w:r>
+      <w:r>
+        <w:rPr>
+          <w:rFonts w:eastAsiaTheme="minorEastAsia"/>
+        </w:rPr>
+        <w:t xml:space="preserve"> pixel</w:t>
+      </w:r>
+      <w:r>
+        <w:rPr>
+          <w:rFonts w:eastAsiaTheme="minorEastAsia"/>
+        </w:rPr>
+        <w:t>s</w:t>
+      </w:r>
+      <w:r>
+        <w:rPr>
+          <w:rFonts w:eastAsiaTheme="minorEastAsia"/>
+        </w:rPr>
+        <w:t xml:space="preserve"> max</w:t>
+      </w:r>
+    </w:p>
+    <w:p>
+      <w:pPr>
+        <w:pStyle w:val="ListParagraph"/>
+        <w:numPr>
+          <w:ilvl w:val="0"/>
+          <w:numId w:val="3"/>
+        </w:numPr>
+        <w:rPr>
+          <w:rFonts w:eastAsiaTheme="minorEastAsia"/>
+        </w:rPr>
+      </w:pPr>
+      <w:r>
+        <w:rPr>
+          <w:rFonts w:eastAsiaTheme="minorEastAsia"/>
+        </w:rPr>
+        <w:t>8</w:t>
+      </w:r>
+      <w:r>
+        <w:rPr>
+          <w:rFonts w:eastAsiaTheme="minorEastAsia"/>
+        </w:rPr>
+        <w:t>0</w:t>
+      </w:r>
+      <w:r>
+        <w:rPr>
+          <w:rFonts w:eastAsiaTheme="minorEastAsia"/>
+        </w:rPr>
+        <w:t>1</w:t>
+      </w:r>
+      <w:r>
+        <w:rPr>
+          <w:rFonts w:eastAsiaTheme="minorEastAsia"/>
+        </w:rPr>
+        <w:t xml:space="preserve"> K – </w:t>
+      </w:r>
+      <w:r>
+        <w:rPr>
+          <w:rFonts w:eastAsiaTheme="minorEastAsia"/>
+        </w:rPr>
+        <w:t>12</w:t>
+      </w:r>
+      <w:r>
+        <w:rPr>
+          <w:rFonts w:eastAsiaTheme="minorEastAsia"/>
+        </w:rPr>
+        <w:t xml:space="preserve">00 </w:t>
+      </w:r>
+      <w:proofErr w:type="gramStart"/>
+      <w:r>
+        <w:rPr>
+          <w:rFonts w:eastAsiaTheme="minorEastAsia"/>
+        </w:rPr>
+        <w:t>K :</w:t>
+      </w:r>
+      <w:proofErr w:type="gramEnd"/>
+      <w:r>
+        <w:rPr>
+          <w:rFonts w:eastAsiaTheme="minorEastAsia"/>
+        </w:rPr>
+        <w:t xml:space="preserve"> 3</w:t>
+      </w:r>
+      <w:r>
+        <w:rPr>
+          <w:rFonts w:eastAsiaTheme="minorEastAsia"/>
+        </w:rPr>
+        <w:t xml:space="preserve"> pixel</w:t>
+      </w:r>
+      <w:r>
+        <w:rPr>
+          <w:rFonts w:eastAsiaTheme="minorEastAsia"/>
+        </w:rPr>
+        <w:t>s</w:t>
+      </w:r>
+      <w:r>
+        <w:rPr>
+          <w:rFonts w:eastAsiaTheme="minorEastAsia"/>
+        </w:rPr>
+        <w:t xml:space="preserve"> max</w:t>
+      </w:r>
+    </w:p>
+    <w:p>
+      <w:pPr>
+        <w:pStyle w:val="ListParagraph"/>
+        <w:numPr>
+          <w:ilvl w:val="0"/>
+          <w:numId w:val="3"/>
+        </w:numPr>
+        <w:rPr>
+          <w:rFonts w:eastAsiaTheme="minorEastAsia"/>
+        </w:rPr>
+      </w:pPr>
+      <w:r>
+        <w:rPr>
+          <w:rFonts w:eastAsiaTheme="minorEastAsia"/>
+        </w:rPr>
+        <w:t>12</w:t>
+      </w:r>
+      <w:r>
+        <w:rPr>
+          <w:rFonts w:eastAsiaTheme="minorEastAsia"/>
+        </w:rPr>
+        <w:t>0</w:t>
+      </w:r>
+      <w:r>
+        <w:rPr>
+          <w:rFonts w:eastAsiaTheme="minorEastAsia"/>
+        </w:rPr>
+        <w:t>1</w:t>
+      </w:r>
+      <w:r>
+        <w:rPr>
+          <w:rFonts w:eastAsiaTheme="minorEastAsia"/>
+        </w:rPr>
+        <w:t xml:space="preserve"> K – </w:t>
+      </w:r>
+      <w:proofErr w:type="gramStart"/>
+      <w:r>
+        <w:rPr>
+          <w:rFonts w:eastAsiaTheme="minorEastAsia"/>
+        </w:rPr>
+        <w:t xml:space="preserve">1687.15  </w:t>
+      </w:r>
+      <w:r>
+        <w:rPr>
+          <w:rFonts w:eastAsiaTheme="minorEastAsia"/>
+        </w:rPr>
+        <w:t>K</w:t>
+      </w:r>
+      <w:proofErr w:type="gramEnd"/>
+      <w:r>
+        <w:rPr>
+          <w:rFonts w:eastAsiaTheme="minorEastAsia"/>
+        </w:rPr>
+        <w:t xml:space="preserve"> : 4</w:t>
+      </w:r>
+      <w:r>
+        <w:rPr>
+          <w:rFonts w:eastAsiaTheme="minorEastAsia"/>
+        </w:rPr>
+        <w:t xml:space="preserve"> pixel</w:t>
+      </w:r>
+      <w:r>
+        <w:rPr>
+          <w:rFonts w:eastAsiaTheme="minorEastAsia"/>
+        </w:rPr>
+        <w:t>s</w:t>
+      </w:r>
+      <w:r>
+        <w:rPr>
+          <w:rFonts w:eastAsiaTheme="minorEastAsia"/>
+        </w:rPr>
+        <w:t xml:space="preserve"> max</w:t>
+      </w:r>
+    </w:p>
+    <w:p/>
+    <w:p/>
     <w:p/>
     <w:p>
       <w:pPr>
@@ -3021,7 +4108,47 @@
         <w:rPr>
           <w:rFonts w:eastAsiaTheme="minorEastAsia"/>
         </w:rPr>
-        <w:t>The molecular weight of Si is approx. 28 amu.   So</w:t>
+        <w:t>450 pixels = 450 Angstroms = 4.5 e</w:t>
+      </w:r>
+      <w:r>
+        <w:rPr>
+          <w:rFonts w:eastAsiaTheme="minorEastAsia"/>
+          <w:vertAlign w:val="superscript"/>
+        </w:rPr>
+        <w:t>-6</w:t>
+      </w:r>
+      <w:r>
+        <w:rPr>
+          <w:rFonts w:eastAsiaTheme="minorEastAsia"/>
+        </w:rPr>
+        <w:t xml:space="preserve"> </w:t>
+      </w:r>
+    </w:p>
+    <w:p>
+      <w:pPr>
+        <w:rPr>
+          <w:rFonts w:eastAsiaTheme="minorEastAsia"/>
+        </w:rPr>
+      </w:pPr>
+      <w:r>
+        <w:rPr>
+          <w:rFonts w:eastAsiaTheme="minorEastAsia"/>
+        </w:rPr>
+        <w:t xml:space="preserve">The molecular weight of Si is approx. 28 </w:t>
+      </w:r>
+      <w:proofErr w:type="spellStart"/>
+      <w:r>
+        <w:rPr>
+          <w:rFonts w:eastAsiaTheme="minorEastAsia"/>
+        </w:rPr>
+        <w:t>amu</w:t>
+      </w:r>
+      <w:proofErr w:type="spellEnd"/>
+      <w:r>
+        <w:rPr>
+          <w:rFonts w:eastAsiaTheme="minorEastAsia"/>
+        </w:rPr>
+        <w:t>.   So</w:t>
       </w:r>
     </w:p>
     <w:p>
@@ -3108,6 +4235,12 @@
                   </m:ctrlPr>
                 </m:dPr>
                 <m:e>
+                  <m:r>
+                    <w:rPr>
+                      <w:rFonts w:ascii="Cambria Math" w:eastAsiaTheme="minorEastAsia" w:hAnsi="Cambria Math"/>
+                    </w:rPr>
+                    <m:t>4.5×</m:t>
+                  </m:r>
                   <m:sSup>
                     <m:sSupPr>
                       <m:ctrlPr>
@@ -3122,7 +4255,7 @@
                         <w:rPr>
                           <w:rFonts w:ascii="Cambria Math" w:eastAsiaTheme="minorEastAsia" w:hAnsi="Cambria Math"/>
                         </w:rPr>
-                        <m:t>450</m:t>
+                        <m:t>10</m:t>
                       </m:r>
                     </m:e>
                     <m:sup>
@@ -3130,7 +4263,7 @@
                         <w:rPr>
                           <w:rFonts w:ascii="Cambria Math" w:eastAsiaTheme="minorEastAsia" w:hAnsi="Cambria Math"/>
                         </w:rPr>
-                        <m:t>2</m:t>
+                        <m:t>-6</m:t>
                       </m:r>
                     </m:sup>
                   </m:sSup>
@@ -3217,13 +4350,7 @@
             <w:rPr>
               <w:rFonts w:ascii="Cambria Math" w:eastAsiaTheme="minorEastAsia" w:hAnsi="Cambria Math"/>
             </w:rPr>
-            <m:t>=</m:t>
-          </m:r>
-          <m:r>
-            <w:rPr>
-              <w:rFonts w:ascii="Cambria Math" w:eastAsiaTheme="minorEastAsia" w:hAnsi="Cambria Math"/>
-            </w:rPr>
-            <m:t>1.20597×</m:t>
+            <m:t>=1.20597×</m:t>
           </m:r>
           <m:sSup>
             <m:sSupPr>
@@ -3247,7 +4374,7 @@
                 <w:rPr>
                   <w:rFonts w:ascii="Cambria Math" w:eastAsiaTheme="minorEastAsia" w:hAnsi="Cambria Math"/>
                 </w:rPr>
-                <m:t>27</m:t>
+                <m:t>11</m:t>
               </m:r>
             </m:sup>
           </m:sSup>
@@ -3310,10 +4437,316 @@
         <w:rPr>
           <w:rFonts w:eastAsiaTheme="minorEastAsia"/>
         </w:rPr>
-        <w:t>Where pressure is in torr</w:t>
-      </w:r>
-      <w:bookmarkStart w:id="0" w:name="_GoBack"/>
-      <w:bookmarkEnd w:id="0"/>
+        <w:t xml:space="preserve">Where pressure is in </w:t>
+      </w:r>
+      <w:proofErr w:type="spellStart"/>
+      <w:r>
+        <w:rPr>
+          <w:rFonts w:eastAsiaTheme="minorEastAsia"/>
+        </w:rPr>
+        <w:t>torr</w:t>
+      </w:r>
+      <w:proofErr w:type="spellEnd"/>
+      <w:r>
+        <w:rPr>
+          <w:rFonts w:eastAsiaTheme="minorEastAsia"/>
+        </w:rPr>
+        <w:t>.</w:t>
+      </w:r>
+    </w:p>
+    <w:p>
+      <w:pPr>
+        <w:rPr>
+          <w:rFonts w:eastAsiaTheme="minorEastAsia"/>
+        </w:rPr>
+      </w:pPr>
+      <w:r>
+        <w:rPr>
+          <w:rFonts w:eastAsiaTheme="minorEastAsia"/>
+        </w:rPr>
+        <w:t>That is for a single second.  There are 4 steps per iteration.  Therefore</w:t>
+      </w:r>
+    </w:p>
+    <w:p>
+      <w:pPr>
+        <w:rPr>
+          <w:rFonts w:eastAsiaTheme="minorEastAsia"/>
+        </w:rPr>
+      </w:pPr>
+      <m:oMathPara>
+        <m:oMath>
+          <m:f>
+            <m:fPr>
+              <m:ctrlPr>
+                <w:rPr>
+                  <w:rFonts w:ascii="Cambria Math" w:eastAsiaTheme="minorEastAsia" w:hAnsi="Cambria Math"/>
+                  <w:i/>
+                </w:rPr>
+              </m:ctrlPr>
+            </m:fPr>
+            <m:num>
+              <m:r>
+                <w:rPr>
+                  <w:rFonts w:ascii="Cambria Math" w:eastAsiaTheme="minorEastAsia" w:hAnsi="Cambria Math"/>
+                </w:rPr>
+                <m:t>dep</m:t>
+              </m:r>
+              <m:r>
+                <w:rPr>
+                  <w:rFonts w:ascii="Cambria Math" w:eastAsiaTheme="minorEastAsia" w:hAnsi="Cambria Math"/>
+                </w:rPr>
+                <m:t xml:space="preserve"> rate</m:t>
+              </m:r>
+            </m:num>
+            <m:den>
+              <m:r>
+                <w:rPr>
+                  <w:rFonts w:ascii="Cambria Math" w:eastAsiaTheme="minorEastAsia" w:hAnsi="Cambria Math"/>
+                </w:rPr>
+                <m:t>step</m:t>
+              </m:r>
+            </m:den>
+          </m:f>
+          <m:r>
+            <w:rPr>
+              <w:rFonts w:ascii="Cambria Math" w:eastAsiaTheme="minorEastAsia" w:hAnsi="Cambria Math"/>
+            </w:rPr>
+            <m:t>=</m:t>
+          </m:r>
+          <m:d>
+            <m:dPr>
+              <m:ctrlPr>
+                <w:rPr>
+                  <w:rFonts w:ascii="Cambria Math" w:eastAsiaTheme="minorEastAsia" w:hAnsi="Cambria Math"/>
+                  <w:i/>
+                </w:rPr>
+              </m:ctrlPr>
+            </m:dPr>
+            <m:e>
+              <m:f>
+                <m:fPr>
+                  <m:ctrlPr>
+                    <w:rPr>
+                      <w:rFonts w:ascii="Cambria Math" w:eastAsiaTheme="minorEastAsia" w:hAnsi="Cambria Math"/>
+                      <w:i/>
+                    </w:rPr>
+                  </m:ctrlPr>
+                </m:fPr>
+                <m:num>
+                  <m:r>
+                    <w:rPr>
+                      <w:rFonts w:ascii="Cambria Math" w:eastAsiaTheme="minorEastAsia" w:hAnsi="Cambria Math"/>
+                    </w:rPr>
+                    <m:t>1</m:t>
+                  </m:r>
+                </m:num>
+                <m:den>
+                  <m:r>
+                    <w:rPr>
+                      <w:rFonts w:ascii="Cambria Math" w:eastAsiaTheme="minorEastAsia" w:hAnsi="Cambria Math"/>
+                    </w:rPr>
+                    <m:t>4</m:t>
+                  </m:r>
+                </m:den>
+              </m:f>
+            </m:e>
+          </m:d>
+          <m:r>
+            <w:rPr>
+              <w:rFonts w:ascii="Cambria Math" w:eastAsiaTheme="minorEastAsia" w:hAnsi="Cambria Math"/>
+            </w:rPr>
+            <m:t xml:space="preserve"> </m:t>
+          </m:r>
+          <m:d>
+            <m:dPr>
+              <m:ctrlPr>
+                <w:rPr>
+                  <w:rFonts w:ascii="Cambria Math" w:eastAsiaTheme="minorEastAsia" w:hAnsi="Cambria Math"/>
+                  <w:i/>
+                </w:rPr>
+              </m:ctrlPr>
+            </m:dPr>
+            <m:e>
+              <m:r>
+                <w:rPr>
+                  <w:rFonts w:ascii="Cambria Math" w:eastAsiaTheme="minorEastAsia" w:hAnsi="Cambria Math"/>
+                </w:rPr>
+                <m:t>1.20597×</m:t>
+              </m:r>
+              <m:sSup>
+                <m:sSupPr>
+                  <m:ctrlPr>
+                    <w:rPr>
+                      <w:rFonts w:ascii="Cambria Math" w:eastAsiaTheme="minorEastAsia" w:hAnsi="Cambria Math"/>
+                      <w:i/>
+                    </w:rPr>
+                  </m:ctrlPr>
+                </m:sSupPr>
+                <m:e>
+                  <m:r>
+                    <w:rPr>
+                      <w:rFonts w:ascii="Cambria Math" w:eastAsiaTheme="minorEastAsia" w:hAnsi="Cambria Math"/>
+                    </w:rPr>
+                    <m:t>10</m:t>
+                  </m:r>
+                </m:e>
+                <m:sup>
+                  <m:r>
+                    <w:rPr>
+                      <w:rFonts w:ascii="Cambria Math" w:eastAsiaTheme="minorEastAsia" w:hAnsi="Cambria Math"/>
+                    </w:rPr>
+                    <m:t>11</m:t>
+                  </m:r>
+                </m:sup>
+              </m:sSup>
+              <m:r>
+                <w:rPr>
+                  <w:rFonts w:ascii="Cambria Math" w:eastAsiaTheme="minorEastAsia" w:hAnsi="Cambria Math"/>
+                </w:rPr>
+                <m:t xml:space="preserve"> </m:t>
+              </m:r>
+              <m:f>
+                <m:fPr>
+                  <m:ctrlPr>
+                    <w:rPr>
+                      <w:rFonts w:ascii="Cambria Math" w:hAnsi="Cambria Math"/>
+                      <w:i/>
+                    </w:rPr>
+                  </m:ctrlPr>
+                </m:fPr>
+                <m:num>
+                  <m:r>
+                    <w:rPr>
+                      <w:rFonts w:ascii="Cambria Math" w:hAnsi="Cambria Math"/>
+                    </w:rPr>
+                    <m:t>P</m:t>
+                  </m:r>
+                </m:num>
+                <m:den>
+                  <m:rad>
+                    <m:radPr>
+                      <m:degHide m:val="1"/>
+                      <m:ctrlPr>
+                        <w:rPr>
+                          <w:rFonts w:ascii="Cambria Math" w:hAnsi="Cambria Math"/>
+                          <w:i/>
+                        </w:rPr>
+                      </m:ctrlPr>
+                    </m:radPr>
+                    <m:deg/>
+                    <m:e>
+                      <m:r>
+                        <w:rPr>
+                          <w:rFonts w:ascii="Cambria Math" w:hAnsi="Cambria Math"/>
+                        </w:rPr>
+                        <m:t>T</m:t>
+                      </m:r>
+                    </m:e>
+                  </m:rad>
+                </m:den>
+              </m:f>
+            </m:e>
+          </m:d>
+          <m:r>
+            <w:rPr>
+              <w:rFonts w:ascii="Cambria Math" w:eastAsiaTheme="minorEastAsia" w:hAnsi="Cambria Math"/>
+            </w:rPr>
+            <m:t>=3.01492×</m:t>
+          </m:r>
+          <m:sSup>
+            <m:sSupPr>
+              <m:ctrlPr>
+                <w:rPr>
+                  <w:rFonts w:ascii="Cambria Math" w:eastAsiaTheme="minorEastAsia" w:hAnsi="Cambria Math"/>
+                  <w:i/>
+                </w:rPr>
+              </m:ctrlPr>
+            </m:sSupPr>
+            <m:e>
+              <m:r>
+                <w:rPr>
+                  <w:rFonts w:ascii="Cambria Math" w:eastAsiaTheme="minorEastAsia" w:hAnsi="Cambria Math"/>
+                </w:rPr>
+                <m:t>10</m:t>
+              </m:r>
+            </m:e>
+            <m:sup>
+              <m:r>
+                <w:rPr>
+                  <w:rFonts w:ascii="Cambria Math" w:eastAsiaTheme="minorEastAsia" w:hAnsi="Cambria Math"/>
+                </w:rPr>
+                <m:t>10</m:t>
+              </m:r>
+            </m:sup>
+          </m:sSup>
+          <m:f>
+            <m:fPr>
+              <m:ctrlPr>
+                <w:rPr>
+                  <w:rFonts w:ascii="Cambria Math" w:eastAsiaTheme="minorEastAsia" w:hAnsi="Cambria Math"/>
+                  <w:i/>
+                </w:rPr>
+              </m:ctrlPr>
+            </m:fPr>
+            <m:num>
+              <m:r>
+                <w:rPr>
+                  <w:rFonts w:ascii="Cambria Math" w:eastAsiaTheme="minorEastAsia" w:hAnsi="Cambria Math"/>
+                </w:rPr>
+                <m:t>P</m:t>
+              </m:r>
+            </m:num>
+            <m:den>
+              <m:rad>
+                <m:radPr>
+                  <m:degHide m:val="1"/>
+                  <m:ctrlPr>
+                    <w:rPr>
+                      <w:rFonts w:ascii="Cambria Math" w:eastAsiaTheme="minorEastAsia" w:hAnsi="Cambria Math"/>
+                      <w:i/>
+                    </w:rPr>
+                  </m:ctrlPr>
+                </m:radPr>
+                <m:deg/>
+                <m:e>
+                  <m:r>
+                    <w:rPr>
+                      <w:rFonts w:ascii="Cambria Math" w:eastAsiaTheme="minorEastAsia" w:hAnsi="Cambria Math"/>
+                    </w:rPr>
+                    <m:t>T</m:t>
+                  </m:r>
+                </m:e>
+              </m:rad>
+            </m:den>
+          </m:f>
+          <m:f>
+            <m:fPr>
+              <m:ctrlPr>
+                <w:rPr>
+                  <w:rFonts w:ascii="Cambria Math" w:eastAsiaTheme="minorEastAsia" w:hAnsi="Cambria Math"/>
+                  <w:i/>
+                </w:rPr>
+              </m:ctrlPr>
+            </m:fPr>
+            <m:num>
+              <m:r>
+                <w:rPr>
+                  <w:rFonts w:ascii="Cambria Math" w:eastAsiaTheme="minorEastAsia" w:hAnsi="Cambria Math"/>
+                </w:rPr>
+                <m:t>atoms</m:t>
+              </m:r>
+            </m:num>
+            <m:den>
+              <m:r>
+                <w:rPr>
+                  <w:rFonts w:ascii="Cambria Math" w:eastAsiaTheme="minorEastAsia" w:hAnsi="Cambria Math"/>
+                </w:rPr>
+                <m:t>step</m:t>
+              </m:r>
+            </m:den>
+          </m:f>
+        </m:oMath>
+      </m:oMathPara>
     </w:p>
     <w:p/>
     <w:p/>
@@ -3322,6 +4755,7 @@
         <w:pStyle w:val="Heading2"/>
       </w:pPr>
       <w:r>
+        <w:lastRenderedPageBreak/>
         <w:t>Prototype Screenshot</w:t>
       </w:r>
     </w:p>
@@ -3568,11 +5002,127 @@
       </w:rPr>
     </w:lvl>
   </w:abstractNum>
+  <w:abstractNum w:abstractNumId="2" w15:restartNumberingAfterBreak="0">
+    <w:nsid w:val="26096424"/>
+    <w:multiLevelType w:val="hybridMultilevel"/>
+    <w:tmpl w:val="27BCE012"/>
+    <w:lvl w:ilvl="0" w:tplc="04090001">
+      <w:start w:val="1"/>
+      <w:numFmt w:val="bullet"/>
+      <w:lvlText w:val=""/>
+      <w:lvlJc w:val="left"/>
+      <w:pPr>
+        <w:ind w:left="720" w:hanging="360"/>
+      </w:pPr>
+      <w:rPr>
+        <w:rFonts w:ascii="Symbol" w:hAnsi="Symbol" w:hint="default"/>
+      </w:rPr>
+    </w:lvl>
+    <w:lvl w:ilvl="1" w:tplc="04090003" w:tentative="1">
+      <w:start w:val="1"/>
+      <w:numFmt w:val="bullet"/>
+      <w:lvlText w:val="o"/>
+      <w:lvlJc w:val="left"/>
+      <w:pPr>
+        <w:ind w:left="1440" w:hanging="360"/>
+      </w:pPr>
+      <w:rPr>
+        <w:rFonts w:ascii="Courier New" w:hAnsi="Courier New" w:cs="Courier New" w:hint="default"/>
+      </w:rPr>
+    </w:lvl>
+    <w:lvl w:ilvl="2" w:tplc="04090005" w:tentative="1">
+      <w:start w:val="1"/>
+      <w:numFmt w:val="bullet"/>
+      <w:lvlText w:val=""/>
+      <w:lvlJc w:val="left"/>
+      <w:pPr>
+        <w:ind w:left="2160" w:hanging="360"/>
+      </w:pPr>
+      <w:rPr>
+        <w:rFonts w:ascii="Wingdings" w:hAnsi="Wingdings" w:hint="default"/>
+      </w:rPr>
+    </w:lvl>
+    <w:lvl w:ilvl="3" w:tplc="04090001" w:tentative="1">
+      <w:start w:val="1"/>
+      <w:numFmt w:val="bullet"/>
+      <w:lvlText w:val=""/>
+      <w:lvlJc w:val="left"/>
+      <w:pPr>
+        <w:ind w:left="2880" w:hanging="360"/>
+      </w:pPr>
+      <w:rPr>
+        <w:rFonts w:ascii="Symbol" w:hAnsi="Symbol" w:hint="default"/>
+      </w:rPr>
+    </w:lvl>
+    <w:lvl w:ilvl="4" w:tplc="04090003" w:tentative="1">
+      <w:start w:val="1"/>
+      <w:numFmt w:val="bullet"/>
+      <w:lvlText w:val="o"/>
+      <w:lvlJc w:val="left"/>
+      <w:pPr>
+        <w:ind w:left="3600" w:hanging="360"/>
+      </w:pPr>
+      <w:rPr>
+        <w:rFonts w:ascii="Courier New" w:hAnsi="Courier New" w:cs="Courier New" w:hint="default"/>
+      </w:rPr>
+    </w:lvl>
+    <w:lvl w:ilvl="5" w:tplc="04090005" w:tentative="1">
+      <w:start w:val="1"/>
+      <w:numFmt w:val="bullet"/>
+      <w:lvlText w:val=""/>
+      <w:lvlJc w:val="left"/>
+      <w:pPr>
+        <w:ind w:left="4320" w:hanging="360"/>
+      </w:pPr>
+      <w:rPr>
+        <w:rFonts w:ascii="Wingdings" w:hAnsi="Wingdings" w:hint="default"/>
+      </w:rPr>
+    </w:lvl>
+    <w:lvl w:ilvl="6" w:tplc="04090001" w:tentative="1">
+      <w:start w:val="1"/>
+      <w:numFmt w:val="bullet"/>
+      <w:lvlText w:val=""/>
+      <w:lvlJc w:val="left"/>
+      <w:pPr>
+        <w:ind w:left="5040" w:hanging="360"/>
+      </w:pPr>
+      <w:rPr>
+        <w:rFonts w:ascii="Symbol" w:hAnsi="Symbol" w:hint="default"/>
+      </w:rPr>
+    </w:lvl>
+    <w:lvl w:ilvl="7" w:tplc="04090003" w:tentative="1">
+      <w:start w:val="1"/>
+      <w:numFmt w:val="bullet"/>
+      <w:lvlText w:val="o"/>
+      <w:lvlJc w:val="left"/>
+      <w:pPr>
+        <w:ind w:left="5760" w:hanging="360"/>
+      </w:pPr>
+      <w:rPr>
+        <w:rFonts w:ascii="Courier New" w:hAnsi="Courier New" w:cs="Courier New" w:hint="default"/>
+      </w:rPr>
+    </w:lvl>
+    <w:lvl w:ilvl="8" w:tplc="04090005" w:tentative="1">
+      <w:start w:val="1"/>
+      <w:numFmt w:val="bullet"/>
+      <w:lvlText w:val=""/>
+      <w:lvlJc w:val="left"/>
+      <w:pPr>
+        <w:ind w:left="6480" w:hanging="360"/>
+      </w:pPr>
+      <w:rPr>
+        <w:rFonts w:ascii="Wingdings" w:hAnsi="Wingdings" w:hint="default"/>
+      </w:rPr>
+    </w:lvl>
+  </w:abstractNum>
   <w:num w:numId="1">
     <w:abstractNumId w:val="1"/>
   </w:num>
   <w:num w:numId="2">
     <w:abstractNumId w:val="0"/>
+  </w:num>
+  <w:num w:numId="3">
+    <w:abstractNumId w:val="2"/>
   </w:num>
 </w:numbering>
 </file>
@@ -4037,6 +5587,28 @@
       <w:szCs w:val="24"/>
     </w:rPr>
   </w:style>
+  <w:style w:type="paragraph" w:styleId="Heading4">
+    <w:name w:val="heading 4"/>
+    <w:basedOn w:val="Normal"/>
+    <w:next w:val="Normal"/>
+    <w:link w:val="Heading4Char"/>
+    <w:uiPriority w:val="9"/>
+    <w:unhideWhenUsed/>
+    <w:qFormat/>
+    <w:rsid w:val="004935C2"/>
+    <w:pPr>
+      <w:keepNext/>
+      <w:keepLines/>
+      <w:spacing w:before="40" w:after="0"/>
+      <w:outlineLvl w:val="3"/>
+    </w:pPr>
+    <w:rPr>
+      <w:rFonts w:asciiTheme="majorHAnsi" w:eastAsiaTheme="majorEastAsia" w:hAnsiTheme="majorHAnsi" w:cstheme="majorBidi"/>
+      <w:i/>
+      <w:iCs/>
+      <w:color w:val="2E74B5" w:themeColor="accent1" w:themeShade="BF"/>
+    </w:rPr>
+  </w:style>
   <w:style w:type="character" w:default="1" w:styleId="DefaultParagraphFont">
     <w:name w:val="Default Paragraph Font"/>
     <w:uiPriority w:val="1"/>
@@ -4156,6 +5728,19 @@
       <w:color w:val="1F4D78" w:themeColor="accent1" w:themeShade="7F"/>
       <w:sz w:val="24"/>
       <w:szCs w:val="24"/>
+    </w:rPr>
+  </w:style>
+  <w:style w:type="character" w:customStyle="1" w:styleId="Heading4Char">
+    <w:name w:val="Heading 4 Char"/>
+    <w:basedOn w:val="DefaultParagraphFont"/>
+    <w:link w:val="Heading4"/>
+    <w:uiPriority w:val="9"/>
+    <w:rsid w:val="004935C2"/>
+    <w:rPr>
+      <w:rFonts w:asciiTheme="majorHAnsi" w:eastAsiaTheme="majorEastAsia" w:hAnsiTheme="majorHAnsi" w:cstheme="majorBidi"/>
+      <w:i/>
+      <w:iCs/>
+      <w:color w:val="2E74B5" w:themeColor="accent1" w:themeShade="BF"/>
     </w:rPr>
   </w:style>
 </w:styles>

</xml_diff>